<commit_message>
Atualização modelo lógico relacional
→ Adicionado coluna vl_peso (numeric(10,3)) na tabela carga
→ Adicionado coluna cd_status (0 - inativa, 1 - ativa) na tabela locomotiva
→ Removidas colunas cd_rota, e colunas de chegada e saída previstas da tabela viagem
→ Adicionadas colunas para data inicial e final de uma viagem
→ Adicionada tabela viagemrota para relação “muitos para muitos” de viagem com rota com colunas para momento de saída e chegada em cada rota da viagem
</commit_message>
<xml_diff>
--- a/docs/Trabalho Entregar.docx
+++ b/docs/Trabalho Entregar.docx
@@ -1,6 +1,6 @@
 
 <file path=word/document.xml><?xml version="1.0" encoding="utf-8"?>
-<w:document xmlns:wpc="http://schemas.microsoft.com/office/word/2010/wordprocessingCanvas" xmlns:mc="http://schemas.openxmlformats.org/markup-compatibility/2006" xmlns:o="urn:schemas-microsoft-com:office:office" xmlns:r="http://schemas.openxmlformats.org/officeDocument/2006/relationships" xmlns:m="http://schemas.openxmlformats.org/officeDocument/2006/math" xmlns:v="urn:schemas-microsoft-com:vml" xmlns:wp14="http://schemas.microsoft.com/office/word/2010/wordprocessingDrawing" xmlns:wp="http://schemas.openxmlformats.org/drawingml/2006/wordprocessingDrawing" xmlns:w="http://schemas.openxmlformats.org/wordprocessingml/2006/main" xmlns:w14="http://schemas.microsoft.com/office/word/2010/wordml" xmlns:w10="urn:schemas-microsoft-com:office:word" xmlns:w15="http://schemas.microsoft.com/office/word/2012/wordml" xmlns:wpg="http://schemas.microsoft.com/office/word/2010/wordprocessingGroup" xmlns:wpi="http://schemas.microsoft.com/office/word/2010/wordprocessingInk" xmlns:wne="http://schemas.microsoft.com/office/word/2006/wordml" xmlns:wps="http://schemas.microsoft.com/office/word/2010/wordprocessingShape" xmlns:wpsCustomData="http://www.wps.cn/officeDocument/2013/wpsCustomData" mc:Ignorable="w14 w15 wp14">
+<w:document xmlns:wpc="http://schemas.microsoft.com/office/word/2010/wordprocessingCanvas" xmlns:cx="http://schemas.microsoft.com/office/drawing/2014/chartex" xmlns:cx1="http://schemas.microsoft.com/office/drawing/2015/9/8/chartex" xmlns:cx2="http://schemas.microsoft.com/office/drawing/2015/10/21/chartex" xmlns:cx3="http://schemas.microsoft.com/office/drawing/2016/5/9/chartex" xmlns:cx4="http://schemas.microsoft.com/office/drawing/2016/5/10/chartex" xmlns:cx5="http://schemas.microsoft.com/office/drawing/2016/5/11/chartex" xmlns:cx6="http://schemas.microsoft.com/office/drawing/2016/5/12/chartex" xmlns:cx7="http://schemas.microsoft.com/office/drawing/2016/5/13/chartex" xmlns:cx8="http://schemas.microsoft.com/office/drawing/2016/5/14/chartex" xmlns:mc="http://schemas.openxmlformats.org/markup-compatibility/2006" xmlns:aink="http://schemas.microsoft.com/office/drawing/2016/ink" xmlns:am3d="http://schemas.microsoft.com/office/drawing/2017/model3d" xmlns:o="urn:schemas-microsoft-com:office:office" xmlns:oel="http://schemas.microsoft.com/office/2019/extlst" xmlns:r="http://schemas.openxmlformats.org/officeDocument/2006/relationships" xmlns:m="http://schemas.openxmlformats.org/officeDocument/2006/math" xmlns:v="urn:schemas-microsoft-com:vml" xmlns:wp14="http://schemas.microsoft.com/office/word/2010/wordprocessingDrawing" xmlns:wp="http://schemas.openxmlformats.org/drawingml/2006/wordprocessingDrawing" xmlns:w10="urn:schemas-microsoft-com:office:word" xmlns:w="http://schemas.openxmlformats.org/wordprocessingml/2006/main" xmlns:w14="http://schemas.microsoft.com/office/word/2010/wordml" xmlns:w15="http://schemas.microsoft.com/office/word/2012/wordml" xmlns:w16cex="http://schemas.microsoft.com/office/word/2018/wordml/cex" xmlns:w16cid="http://schemas.microsoft.com/office/word/2016/wordml/cid" xmlns:w16="http://schemas.microsoft.com/office/word/2018/wordml" xmlns:w16sdtdh="http://schemas.microsoft.com/office/word/2020/wordml/sdtdatahash" xmlns:w16se="http://schemas.microsoft.com/office/word/2015/wordml/symex" xmlns:wpg="http://schemas.microsoft.com/office/word/2010/wordprocessingGroup" xmlns:wpi="http://schemas.microsoft.com/office/word/2010/wordprocessingInk" xmlns:wne="http://schemas.microsoft.com/office/word/2006/wordml" xmlns:wps="http://schemas.microsoft.com/office/word/2010/wordprocessingShape" mc:Ignorable="w14 w15 w16se w16cid w16 w16cex w16sdtdh wp14">
   <w:body>
     <w:p>
       <w:pPr>
@@ -445,6 +445,7 @@
           <w:sz w:val="24"/>
           <w:szCs w:val="24"/>
         </w:rPr>
+        <w:lastRenderedPageBreak/>
         <w:t>FABRÍCIO TOLOTTI, GABRIEL PÉRICO, LUIZ AUGUSTO E JOÃO PAULO PALUDO</w:t>
       </w:r>
     </w:p>
@@ -768,7 +769,7 @@
     <w:sdt>
       <w:sdtPr>
         <w:rPr>
-          <w:rFonts w:ascii="Times New Roman" w:hAnsi="Times New Roman" w:cs="Times New Roman" w:eastAsiaTheme="minorHAnsi"/>
+          <w:rFonts w:ascii="Times New Roman" w:eastAsiaTheme="minorHAnsi" w:hAnsi="Times New Roman" w:cs="Times New Roman"/>
           <w:color w:val="auto"/>
           <w:sz w:val="24"/>
           <w:szCs w:val="24"/>
@@ -780,19 +781,10 @@
           <w:docPartUnique/>
         </w:docPartObj>
       </w:sdtPr>
-      <w:sdtEndPr>
-        <w:rPr>
-          <w:rFonts w:ascii="Times New Roman" w:hAnsi="Times New Roman" w:cs="Times New Roman" w:eastAsiaTheme="minorHAnsi"/>
-          <w:color w:val="auto"/>
-          <w:sz w:val="24"/>
-          <w:szCs w:val="24"/>
-          <w:lang w:eastAsia="en-US"/>
-        </w:rPr>
-      </w:sdtEndPr>
       <w:sdtContent>
         <w:p>
           <w:pPr>
-            <w:pStyle w:val="19"/>
+            <w:pStyle w:val="CabealhodoSumrio1"/>
             <w:spacing w:line="360" w:lineRule="auto"/>
             <w:jc w:val="both"/>
             <w:rPr>
@@ -802,11 +794,6 @@
               <w:color w:val="000000" w:themeColor="text1"/>
               <w:sz w:val="24"/>
               <w:szCs w:val="24"/>
-              <w14:textFill>
-                <w14:solidFill>
-                  <w14:schemeClr w14:val="tx1"/>
-                </w14:solidFill>
-              </w14:textFill>
             </w:rPr>
           </w:pPr>
           <w:r>
@@ -817,11 +804,6 @@
               <w:color w:val="000000" w:themeColor="text1"/>
               <w:sz w:val="24"/>
               <w:szCs w:val="24"/>
-              <w14:textFill>
-                <w14:solidFill>
-                  <w14:schemeClr w14:val="tx1"/>
-                </w14:solidFill>
-              </w14:textFill>
             </w:rPr>
             <w:t>SUMÁRIO:</w:t>
           </w:r>
@@ -840,7 +822,7 @@
         </w:p>
         <w:p>
           <w:pPr>
-            <w:pStyle w:val="12"/>
+            <w:pStyle w:val="Sumrio1"/>
             <w:spacing w:line="360" w:lineRule="auto"/>
             <w:jc w:val="both"/>
             <w:rPr>
@@ -888,7 +870,7 @@
         </w:p>
         <w:p>
           <w:pPr>
-            <w:pStyle w:val="12"/>
+            <w:pStyle w:val="Sumrio1"/>
             <w:spacing w:line="360" w:lineRule="auto"/>
             <w:jc w:val="both"/>
             <w:rPr>
@@ -924,7 +906,7 @@
         </w:p>
         <w:p>
           <w:pPr>
-            <w:pStyle w:val="12"/>
+            <w:pStyle w:val="Sumrio1"/>
             <w:spacing w:line="360" w:lineRule="auto"/>
             <w:jc w:val="both"/>
             <w:rPr>
@@ -960,7 +942,7 @@
         </w:p>
         <w:p>
           <w:pPr>
-            <w:pStyle w:val="12"/>
+            <w:pStyle w:val="Sumrio1"/>
             <w:spacing w:line="360" w:lineRule="auto"/>
             <w:jc w:val="both"/>
             <w:rPr>
@@ -996,7 +978,7 @@
         </w:p>
         <w:p>
           <w:pPr>
-            <w:pStyle w:val="12"/>
+            <w:pStyle w:val="Sumrio1"/>
             <w:spacing w:line="360" w:lineRule="auto"/>
             <w:jc w:val="both"/>
             <w:rPr>
@@ -1238,6 +1220,7 @@
           <w:sz w:val="24"/>
           <w:szCs w:val="24"/>
         </w:rPr>
+        <w:lastRenderedPageBreak/>
         <w:t>INTRODUÇÃO</w:t>
       </w:r>
     </w:p>
@@ -1307,13 +1290,6 @@
           <w:szCs w:val="24"/>
         </w:rPr>
         <w:tab/>
-      </w:r>
-      <w:r>
-        <w:rPr>
-          <w:rFonts w:ascii="Times New Roman" w:hAnsi="Times New Roman"/>
-          <w:sz w:val="24"/>
-          <w:szCs w:val="24"/>
-        </w:rPr>
         <w:t>A Rail Wise fornece aos seus clientes a experiência e expertise em gerenciamento ferroviário, sempre empenhados em ajudar nossos clientes a alcançar a eficiência operacional, aumentando a produtividade, reduzindo os custos e garantindo maior segurança em suas operações.</w:t>
       </w:r>
     </w:p>
@@ -1337,13 +1313,6 @@
           <w:szCs w:val="24"/>
         </w:rPr>
         <w:tab/>
-      </w:r>
-      <w:r>
-        <w:rPr>
-          <w:rFonts w:ascii="Times New Roman" w:hAnsi="Times New Roman"/>
-          <w:sz w:val="24"/>
-          <w:szCs w:val="24"/>
-        </w:rPr>
         <w:t>Na Rail Wise, estamos comprometidos em proporcionar aos nossos clientes uma experiência eficiente e livre de problemas, ajudando-os a otimizar suas operações ferroviárias e melhorar sua eficiência logística.</w:t>
       </w:r>
     </w:p>
@@ -1386,6 +1355,7 @@
           <w:sz w:val="24"/>
           <w:szCs w:val="24"/>
         </w:rPr>
+        <w:lastRenderedPageBreak/>
         <w:t>FUNÇÕES DO SISTEMA:</w:t>
       </w:r>
     </w:p>
@@ -1685,17 +1655,17 @@
         <w:spacing w:after="240" w:line="360" w:lineRule="auto"/>
         <w:jc w:val="both"/>
         <w:rPr>
-          <w:rFonts w:ascii="Times New Roman" w:hAnsi="Times New Roman" w:eastAsia="Times New Roman" w:cs="Times New Roman"/>
-          <w:b/>
-          <w:bCs/>
-          <w:sz w:val="24"/>
-          <w:szCs w:val="24"/>
-          <w:lang w:eastAsia="pt-BR"/>
-        </w:rPr>
-      </w:pPr>
-      <w:r>
-        <w:rPr>
-          <w:rFonts w:ascii="Times New Roman" w:hAnsi="Times New Roman" w:eastAsia="Times New Roman" w:cs="Times New Roman"/>
+          <w:rFonts w:ascii="Times New Roman" w:eastAsia="Times New Roman" w:hAnsi="Times New Roman" w:cs="Times New Roman"/>
+          <w:b/>
+          <w:bCs/>
+          <w:sz w:val="24"/>
+          <w:szCs w:val="24"/>
+          <w:lang w:eastAsia="pt-BR"/>
+        </w:rPr>
+      </w:pPr>
+      <w:r>
+        <w:rPr>
+          <w:rFonts w:ascii="Times New Roman" w:eastAsia="Times New Roman" w:hAnsi="Times New Roman" w:cs="Times New Roman"/>
           <w:b/>
           <w:bCs/>
           <w:sz w:val="24"/>
@@ -1715,15 +1685,15 @@
         <w:spacing w:after="240" w:line="360" w:lineRule="auto"/>
         <w:jc w:val="both"/>
         <w:rPr>
-          <w:rFonts w:ascii="Times New Roman" w:hAnsi="Times New Roman" w:eastAsia="Times New Roman"/>
-          <w:sz w:val="24"/>
-          <w:szCs w:val="24"/>
-          <w:lang w:eastAsia="pt-BR"/>
-        </w:rPr>
-      </w:pPr>
-      <w:r>
-        <w:rPr>
-          <w:rFonts w:ascii="Times New Roman" w:hAnsi="Times New Roman" w:eastAsia="Times New Roman"/>
+          <w:rFonts w:ascii="Times New Roman" w:eastAsia="Times New Roman" w:hAnsi="Times New Roman"/>
+          <w:sz w:val="24"/>
+          <w:szCs w:val="24"/>
+          <w:lang w:eastAsia="pt-BR"/>
+        </w:rPr>
+      </w:pPr>
+      <w:r>
+        <w:rPr>
+          <w:rFonts w:ascii="Times New Roman" w:eastAsia="Times New Roman" w:hAnsi="Times New Roman"/>
           <w:sz w:val="24"/>
           <w:szCs w:val="24"/>
           <w:lang w:eastAsia="pt-BR"/>
@@ -1732,7 +1702,7 @@
       </w:r>
       <w:r>
         <w:rPr>
-          <w:rFonts w:ascii="Times New Roman" w:hAnsi="Times New Roman" w:eastAsia="Times New Roman"/>
+          <w:rFonts w:ascii="Times New Roman" w:eastAsia="Times New Roman" w:hAnsi="Times New Roman"/>
           <w:sz w:val="24"/>
           <w:szCs w:val="24"/>
           <w:lang w:val="en-US" w:eastAsia="pt-BR"/>
@@ -1741,7 +1711,7 @@
       </w:r>
       <w:r>
         <w:rPr>
-          <w:rFonts w:ascii="Times New Roman" w:hAnsi="Times New Roman" w:eastAsia="Times New Roman"/>
+          <w:rFonts w:ascii="Times New Roman" w:eastAsia="Times New Roman" w:hAnsi="Times New Roman"/>
           <w:sz w:val="24"/>
           <w:szCs w:val="24"/>
           <w:lang w:eastAsia="pt-BR"/>
@@ -1759,15 +1729,15 @@
         <w:spacing w:after="240" w:line="360" w:lineRule="auto"/>
         <w:jc w:val="both"/>
         <w:rPr>
-          <w:rFonts w:ascii="Times New Roman" w:hAnsi="Times New Roman" w:eastAsia="Times New Roman"/>
-          <w:sz w:val="24"/>
-          <w:szCs w:val="24"/>
-          <w:lang w:eastAsia="pt-BR"/>
-        </w:rPr>
-      </w:pPr>
-      <w:r>
-        <w:rPr>
-          <w:rFonts w:ascii="Times New Roman" w:hAnsi="Times New Roman" w:eastAsia="Times New Roman"/>
+          <w:rFonts w:ascii="Times New Roman" w:eastAsia="Times New Roman" w:hAnsi="Times New Roman"/>
+          <w:sz w:val="24"/>
+          <w:szCs w:val="24"/>
+          <w:lang w:eastAsia="pt-BR"/>
+        </w:rPr>
+      </w:pPr>
+      <w:r>
+        <w:rPr>
+          <w:rFonts w:ascii="Times New Roman" w:eastAsia="Times New Roman" w:hAnsi="Times New Roman"/>
           <w:sz w:val="24"/>
           <w:szCs w:val="24"/>
           <w:lang w:eastAsia="pt-BR"/>
@@ -1785,15 +1755,15 @@
         <w:spacing w:after="240" w:line="360" w:lineRule="auto"/>
         <w:jc w:val="both"/>
         <w:rPr>
-          <w:rFonts w:ascii="Times New Roman" w:hAnsi="Times New Roman" w:eastAsia="Times New Roman"/>
-          <w:sz w:val="24"/>
-          <w:szCs w:val="24"/>
-          <w:lang w:eastAsia="pt-BR"/>
-        </w:rPr>
-      </w:pPr>
-      <w:r>
-        <w:rPr>
-          <w:rFonts w:ascii="Times New Roman" w:hAnsi="Times New Roman" w:eastAsia="Times New Roman"/>
+          <w:rFonts w:ascii="Times New Roman" w:eastAsia="Times New Roman" w:hAnsi="Times New Roman"/>
+          <w:sz w:val="24"/>
+          <w:szCs w:val="24"/>
+          <w:lang w:eastAsia="pt-BR"/>
+        </w:rPr>
+      </w:pPr>
+      <w:r>
+        <w:rPr>
+          <w:rFonts w:ascii="Times New Roman" w:eastAsia="Times New Roman" w:hAnsi="Times New Roman"/>
           <w:sz w:val="24"/>
           <w:szCs w:val="24"/>
           <w:lang w:eastAsia="pt-BR"/>
@@ -1811,15 +1781,15 @@
         <w:spacing w:after="240" w:line="360" w:lineRule="auto"/>
         <w:jc w:val="both"/>
         <w:rPr>
-          <w:rFonts w:ascii="Times New Roman" w:hAnsi="Times New Roman" w:eastAsia="Times New Roman"/>
-          <w:sz w:val="24"/>
-          <w:szCs w:val="24"/>
-          <w:lang w:eastAsia="pt-BR"/>
-        </w:rPr>
-      </w:pPr>
-      <w:r>
-        <w:rPr>
-          <w:rFonts w:ascii="Times New Roman" w:hAnsi="Times New Roman" w:eastAsia="Times New Roman"/>
+          <w:rFonts w:ascii="Times New Roman" w:eastAsia="Times New Roman" w:hAnsi="Times New Roman"/>
+          <w:sz w:val="24"/>
+          <w:szCs w:val="24"/>
+          <w:lang w:eastAsia="pt-BR"/>
+        </w:rPr>
+      </w:pPr>
+      <w:r>
+        <w:rPr>
+          <w:rFonts w:ascii="Times New Roman" w:eastAsia="Times New Roman" w:hAnsi="Times New Roman"/>
           <w:sz w:val="24"/>
           <w:szCs w:val="24"/>
           <w:lang w:eastAsia="pt-BR"/>
@@ -1837,15 +1807,15 @@
         <w:spacing w:after="240" w:line="360" w:lineRule="auto"/>
         <w:jc w:val="both"/>
         <w:rPr>
-          <w:rFonts w:ascii="Times New Roman" w:hAnsi="Times New Roman" w:eastAsia="Times New Roman"/>
-          <w:sz w:val="24"/>
-          <w:szCs w:val="24"/>
-          <w:lang w:eastAsia="pt-BR"/>
-        </w:rPr>
-      </w:pPr>
-      <w:r>
-        <w:rPr>
-          <w:rFonts w:ascii="Times New Roman" w:hAnsi="Times New Roman" w:eastAsia="Times New Roman"/>
+          <w:rFonts w:ascii="Times New Roman" w:eastAsia="Times New Roman" w:hAnsi="Times New Roman"/>
+          <w:sz w:val="24"/>
+          <w:szCs w:val="24"/>
+          <w:lang w:eastAsia="pt-BR"/>
+        </w:rPr>
+      </w:pPr>
+      <w:r>
+        <w:rPr>
+          <w:rFonts w:ascii="Times New Roman" w:eastAsia="Times New Roman" w:hAnsi="Times New Roman"/>
           <w:sz w:val="24"/>
           <w:szCs w:val="24"/>
           <w:lang w:eastAsia="pt-BR"/>
@@ -1863,15 +1833,15 @@
         <w:spacing w:after="240" w:line="360" w:lineRule="auto"/>
         <w:jc w:val="both"/>
         <w:rPr>
-          <w:rFonts w:ascii="Times New Roman" w:hAnsi="Times New Roman" w:eastAsia="Times New Roman"/>
-          <w:sz w:val="24"/>
-          <w:szCs w:val="24"/>
-          <w:lang w:eastAsia="pt-BR"/>
-        </w:rPr>
-      </w:pPr>
-      <w:r>
-        <w:rPr>
-          <w:rFonts w:ascii="Times New Roman" w:hAnsi="Times New Roman" w:eastAsia="Times New Roman"/>
+          <w:rFonts w:ascii="Times New Roman" w:eastAsia="Times New Roman" w:hAnsi="Times New Roman"/>
+          <w:sz w:val="24"/>
+          <w:szCs w:val="24"/>
+          <w:lang w:eastAsia="pt-BR"/>
+        </w:rPr>
+      </w:pPr>
+      <w:r>
+        <w:rPr>
+          <w:rFonts w:ascii="Times New Roman" w:eastAsia="Times New Roman" w:hAnsi="Times New Roman"/>
           <w:sz w:val="24"/>
           <w:szCs w:val="24"/>
           <w:lang w:eastAsia="pt-BR"/>
@@ -1889,15 +1859,15 @@
         <w:spacing w:after="240" w:line="360" w:lineRule="auto"/>
         <w:jc w:val="both"/>
         <w:rPr>
-          <w:rFonts w:ascii="Times New Roman" w:hAnsi="Times New Roman" w:eastAsia="Times New Roman"/>
-          <w:sz w:val="24"/>
-          <w:szCs w:val="24"/>
-          <w:lang w:eastAsia="pt-BR"/>
-        </w:rPr>
-      </w:pPr>
-      <w:r>
-        <w:rPr>
-          <w:rFonts w:ascii="Times New Roman" w:hAnsi="Times New Roman" w:eastAsia="Times New Roman"/>
+          <w:rFonts w:ascii="Times New Roman" w:eastAsia="Times New Roman" w:hAnsi="Times New Roman"/>
+          <w:sz w:val="24"/>
+          <w:szCs w:val="24"/>
+          <w:lang w:eastAsia="pt-BR"/>
+        </w:rPr>
+      </w:pPr>
+      <w:r>
+        <w:rPr>
+          <w:rFonts w:ascii="Times New Roman" w:eastAsia="Times New Roman" w:hAnsi="Times New Roman"/>
           <w:sz w:val="24"/>
           <w:szCs w:val="24"/>
           <w:lang w:val="en-US" w:eastAsia="pt-BR"/>
@@ -1906,7 +1876,7 @@
       </w:r>
       <w:r>
         <w:rPr>
-          <w:rFonts w:ascii="Times New Roman" w:hAnsi="Times New Roman" w:eastAsia="Times New Roman"/>
+          <w:rFonts w:ascii="Times New Roman" w:eastAsia="Times New Roman" w:hAnsi="Times New Roman"/>
           <w:sz w:val="24"/>
           <w:szCs w:val="24"/>
           <w:lang w:eastAsia="pt-BR"/>
@@ -1924,15 +1894,15 @@
         <w:spacing w:after="240" w:line="360" w:lineRule="auto"/>
         <w:jc w:val="both"/>
         <w:rPr>
-          <w:rFonts w:ascii="Times New Roman" w:hAnsi="Times New Roman" w:eastAsia="Times New Roman"/>
-          <w:sz w:val="24"/>
-          <w:szCs w:val="24"/>
-          <w:lang w:eastAsia="pt-BR"/>
-        </w:rPr>
-      </w:pPr>
-      <w:r>
-        <w:rPr>
-          <w:rFonts w:ascii="Times New Roman" w:hAnsi="Times New Roman" w:eastAsia="Times New Roman"/>
+          <w:rFonts w:ascii="Times New Roman" w:eastAsia="Times New Roman" w:hAnsi="Times New Roman"/>
+          <w:sz w:val="24"/>
+          <w:szCs w:val="24"/>
+          <w:lang w:eastAsia="pt-BR"/>
+        </w:rPr>
+      </w:pPr>
+      <w:r>
+        <w:rPr>
+          <w:rFonts w:ascii="Times New Roman" w:eastAsia="Times New Roman" w:hAnsi="Times New Roman"/>
           <w:sz w:val="24"/>
           <w:szCs w:val="24"/>
           <w:lang w:eastAsia="pt-BR"/>
@@ -1950,15 +1920,15 @@
         <w:spacing w:after="240" w:line="360" w:lineRule="auto"/>
         <w:jc w:val="both"/>
         <w:rPr>
-          <w:rFonts w:ascii="Times New Roman" w:hAnsi="Times New Roman" w:eastAsia="Times New Roman"/>
-          <w:sz w:val="24"/>
-          <w:szCs w:val="24"/>
-          <w:lang w:eastAsia="pt-BR"/>
-        </w:rPr>
-      </w:pPr>
-      <w:r>
-        <w:rPr>
-          <w:rFonts w:ascii="Times New Roman" w:hAnsi="Times New Roman" w:eastAsia="Times New Roman"/>
+          <w:rFonts w:ascii="Times New Roman" w:eastAsia="Times New Roman" w:hAnsi="Times New Roman"/>
+          <w:sz w:val="24"/>
+          <w:szCs w:val="24"/>
+          <w:lang w:eastAsia="pt-BR"/>
+        </w:rPr>
+      </w:pPr>
+      <w:r>
+        <w:rPr>
+          <w:rFonts w:ascii="Times New Roman" w:eastAsia="Times New Roman" w:hAnsi="Times New Roman"/>
           <w:sz w:val="24"/>
           <w:szCs w:val="24"/>
           <w:lang w:eastAsia="pt-BR"/>
@@ -1967,7 +1937,7 @@
       </w:r>
       <w:r>
         <w:rPr>
-          <w:rFonts w:ascii="Times New Roman" w:hAnsi="Times New Roman" w:eastAsia="Times New Roman"/>
+          <w:rFonts w:ascii="Times New Roman" w:eastAsia="Times New Roman" w:hAnsi="Times New Roman"/>
           <w:sz w:val="24"/>
           <w:szCs w:val="24"/>
           <w:lang w:val="en-US" w:eastAsia="pt-BR"/>
@@ -1985,15 +1955,15 @@
         <w:spacing w:after="240" w:line="360" w:lineRule="auto"/>
         <w:jc w:val="both"/>
         <w:rPr>
-          <w:rFonts w:ascii="Times New Roman" w:hAnsi="Times New Roman" w:eastAsia="Times New Roman"/>
-          <w:sz w:val="24"/>
-          <w:szCs w:val="24"/>
-          <w:lang w:eastAsia="pt-BR"/>
-        </w:rPr>
-      </w:pPr>
-      <w:r>
-        <w:rPr>
-          <w:rFonts w:ascii="Times New Roman" w:hAnsi="Times New Roman" w:eastAsia="Times New Roman"/>
+          <w:rFonts w:ascii="Times New Roman" w:eastAsia="Times New Roman" w:hAnsi="Times New Roman"/>
+          <w:sz w:val="24"/>
+          <w:szCs w:val="24"/>
+          <w:lang w:eastAsia="pt-BR"/>
+        </w:rPr>
+      </w:pPr>
+      <w:r>
+        <w:rPr>
+          <w:rFonts w:ascii="Times New Roman" w:eastAsia="Times New Roman" w:hAnsi="Times New Roman"/>
           <w:sz w:val="24"/>
           <w:szCs w:val="24"/>
           <w:lang w:eastAsia="pt-BR"/>
@@ -2011,15 +1981,15 @@
         <w:spacing w:after="240" w:line="360" w:lineRule="auto"/>
         <w:jc w:val="both"/>
         <w:rPr>
-          <w:rFonts w:ascii="Times New Roman" w:hAnsi="Times New Roman" w:eastAsia="Times New Roman"/>
-          <w:sz w:val="24"/>
-          <w:szCs w:val="24"/>
-          <w:lang w:eastAsia="pt-BR"/>
-        </w:rPr>
-      </w:pPr>
-      <w:r>
-        <w:rPr>
-          <w:rFonts w:ascii="Times New Roman" w:hAnsi="Times New Roman" w:eastAsia="Times New Roman"/>
+          <w:rFonts w:ascii="Times New Roman" w:eastAsia="Times New Roman" w:hAnsi="Times New Roman"/>
+          <w:sz w:val="24"/>
+          <w:szCs w:val="24"/>
+          <w:lang w:eastAsia="pt-BR"/>
+        </w:rPr>
+      </w:pPr>
+      <w:r>
+        <w:rPr>
+          <w:rFonts w:ascii="Times New Roman" w:eastAsia="Times New Roman" w:hAnsi="Times New Roman"/>
           <w:sz w:val="24"/>
           <w:szCs w:val="24"/>
           <w:lang w:eastAsia="pt-BR"/>
@@ -2037,15 +2007,15 @@
         <w:spacing w:after="240" w:line="360" w:lineRule="auto"/>
         <w:jc w:val="both"/>
         <w:rPr>
-          <w:rFonts w:ascii="Times New Roman" w:hAnsi="Times New Roman" w:eastAsia="Times New Roman"/>
-          <w:sz w:val="24"/>
-          <w:szCs w:val="24"/>
-          <w:lang w:eastAsia="pt-BR"/>
-        </w:rPr>
-      </w:pPr>
-      <w:r>
-        <w:rPr>
-          <w:rFonts w:ascii="Times New Roman" w:hAnsi="Times New Roman" w:eastAsia="Times New Roman"/>
+          <w:rFonts w:ascii="Times New Roman" w:eastAsia="Times New Roman" w:hAnsi="Times New Roman"/>
+          <w:sz w:val="24"/>
+          <w:szCs w:val="24"/>
+          <w:lang w:eastAsia="pt-BR"/>
+        </w:rPr>
+      </w:pPr>
+      <w:r>
+        <w:rPr>
+          <w:rFonts w:ascii="Times New Roman" w:eastAsia="Times New Roman" w:hAnsi="Times New Roman"/>
           <w:sz w:val="24"/>
           <w:szCs w:val="24"/>
           <w:lang w:eastAsia="pt-BR"/>
@@ -2063,15 +2033,15 @@
         <w:spacing w:after="240" w:line="360" w:lineRule="auto"/>
         <w:jc w:val="both"/>
         <w:rPr>
-          <w:rFonts w:ascii="Times New Roman" w:hAnsi="Times New Roman" w:eastAsia="Times New Roman"/>
-          <w:sz w:val="24"/>
-          <w:szCs w:val="24"/>
-          <w:lang w:eastAsia="pt-BR"/>
-        </w:rPr>
-      </w:pPr>
-      <w:r>
-        <w:rPr>
-          <w:rFonts w:ascii="Times New Roman" w:hAnsi="Times New Roman" w:eastAsia="Times New Roman"/>
+          <w:rFonts w:ascii="Times New Roman" w:eastAsia="Times New Roman" w:hAnsi="Times New Roman"/>
+          <w:sz w:val="24"/>
+          <w:szCs w:val="24"/>
+          <w:lang w:eastAsia="pt-BR"/>
+        </w:rPr>
+      </w:pPr>
+      <w:r>
+        <w:rPr>
+          <w:rFonts w:ascii="Times New Roman" w:eastAsia="Times New Roman" w:hAnsi="Times New Roman"/>
           <w:sz w:val="24"/>
           <w:szCs w:val="24"/>
           <w:lang w:eastAsia="pt-BR"/>
@@ -2089,19 +2059,20 @@
         <w:spacing w:after="240" w:line="360" w:lineRule="auto"/>
         <w:jc w:val="both"/>
         <w:rPr>
-          <w:rFonts w:ascii="Times New Roman" w:hAnsi="Times New Roman" w:eastAsia="Times New Roman"/>
-          <w:sz w:val="24"/>
-          <w:szCs w:val="24"/>
-          <w:lang w:eastAsia="pt-BR"/>
-        </w:rPr>
-      </w:pPr>
-      <w:r>
-        <w:rPr>
-          <w:rFonts w:ascii="Times New Roman" w:hAnsi="Times New Roman" w:eastAsia="Times New Roman"/>
-          <w:sz w:val="24"/>
-          <w:szCs w:val="24"/>
-          <w:lang w:eastAsia="pt-BR"/>
-        </w:rPr>
+          <w:rFonts w:ascii="Times New Roman" w:eastAsia="Times New Roman" w:hAnsi="Times New Roman"/>
+          <w:sz w:val="24"/>
+          <w:szCs w:val="24"/>
+          <w:lang w:eastAsia="pt-BR"/>
+        </w:rPr>
+      </w:pPr>
+      <w:r>
+        <w:rPr>
+          <w:rFonts w:ascii="Times New Roman" w:eastAsia="Times New Roman" w:hAnsi="Times New Roman"/>
+          <w:sz w:val="24"/>
+          <w:szCs w:val="24"/>
+          <w:lang w:eastAsia="pt-BR"/>
+        </w:rPr>
+        <w:lastRenderedPageBreak/>
         <w:t>Deve registrar informações sobre os tipos de cargas transportadas.</w:t>
       </w:r>
     </w:p>
@@ -2115,15 +2086,15 @@
         <w:spacing w:after="240" w:line="360" w:lineRule="auto"/>
         <w:jc w:val="both"/>
         <w:rPr>
-          <w:rFonts w:ascii="Times New Roman" w:hAnsi="Times New Roman" w:eastAsia="Times New Roman"/>
-          <w:sz w:val="24"/>
-          <w:szCs w:val="24"/>
-          <w:lang w:eastAsia="pt-BR"/>
-        </w:rPr>
-      </w:pPr>
-      <w:r>
-        <w:rPr>
-          <w:rFonts w:ascii="Times New Roman" w:hAnsi="Times New Roman" w:eastAsia="Times New Roman"/>
+          <w:rFonts w:ascii="Times New Roman" w:eastAsia="Times New Roman" w:hAnsi="Times New Roman"/>
+          <w:sz w:val="24"/>
+          <w:szCs w:val="24"/>
+          <w:lang w:eastAsia="pt-BR"/>
+        </w:rPr>
+      </w:pPr>
+      <w:r>
+        <w:rPr>
+          <w:rFonts w:ascii="Times New Roman" w:eastAsia="Times New Roman" w:hAnsi="Times New Roman"/>
           <w:sz w:val="24"/>
           <w:szCs w:val="24"/>
           <w:lang w:eastAsia="pt-BR"/>
@@ -2141,15 +2112,15 @@
         <w:spacing w:after="240" w:line="360" w:lineRule="auto"/>
         <w:jc w:val="both"/>
         <w:rPr>
-          <w:rFonts w:ascii="Times New Roman" w:hAnsi="Times New Roman" w:eastAsia="Times New Roman"/>
-          <w:sz w:val="24"/>
-          <w:szCs w:val="24"/>
-          <w:lang w:eastAsia="pt-BR"/>
-        </w:rPr>
-      </w:pPr>
-      <w:r>
-        <w:rPr>
-          <w:rFonts w:ascii="Times New Roman" w:hAnsi="Times New Roman" w:eastAsia="Times New Roman"/>
+          <w:rFonts w:ascii="Times New Roman" w:eastAsia="Times New Roman" w:hAnsi="Times New Roman"/>
+          <w:sz w:val="24"/>
+          <w:szCs w:val="24"/>
+          <w:lang w:eastAsia="pt-BR"/>
+        </w:rPr>
+      </w:pPr>
+      <w:r>
+        <w:rPr>
+          <w:rFonts w:ascii="Times New Roman" w:eastAsia="Times New Roman" w:hAnsi="Times New Roman"/>
           <w:sz w:val="24"/>
           <w:szCs w:val="24"/>
           <w:lang w:eastAsia="pt-BR"/>
@@ -2158,7 +2129,7 @@
       </w:r>
       <w:r>
         <w:rPr>
-          <w:rFonts w:ascii="Times New Roman" w:hAnsi="Times New Roman" w:eastAsia="Times New Roman"/>
+          <w:rFonts w:ascii="Times New Roman" w:eastAsia="Times New Roman" w:hAnsi="Times New Roman"/>
           <w:sz w:val="24"/>
           <w:szCs w:val="24"/>
           <w:lang w:val="en-US" w:eastAsia="pt-BR"/>
@@ -2167,7 +2138,7 @@
       </w:r>
       <w:r>
         <w:rPr>
-          <w:rFonts w:ascii="Times New Roman" w:hAnsi="Times New Roman" w:eastAsia="Times New Roman"/>
+          <w:rFonts w:ascii="Times New Roman" w:eastAsia="Times New Roman" w:hAnsi="Times New Roman"/>
           <w:sz w:val="24"/>
           <w:szCs w:val="24"/>
           <w:lang w:eastAsia="pt-BR"/>
@@ -2176,7 +2147,7 @@
       </w:r>
       <w:r>
         <w:rPr>
-          <w:rFonts w:ascii="Times New Roman" w:hAnsi="Times New Roman" w:eastAsia="Times New Roman"/>
+          <w:rFonts w:ascii="Times New Roman" w:eastAsia="Times New Roman" w:hAnsi="Times New Roman"/>
           <w:sz w:val="24"/>
           <w:szCs w:val="24"/>
           <w:lang w:val="en-US" w:eastAsia="pt-BR"/>
@@ -2185,7 +2156,7 @@
       </w:r>
       <w:r>
         <w:rPr>
-          <w:rFonts w:ascii="Times New Roman" w:hAnsi="Times New Roman" w:eastAsia="Times New Roman"/>
+          <w:rFonts w:ascii="Times New Roman" w:eastAsia="Times New Roman" w:hAnsi="Times New Roman"/>
           <w:sz w:val="24"/>
           <w:szCs w:val="24"/>
           <w:lang w:eastAsia="pt-BR"/>
@@ -2194,7 +2165,7 @@
       </w:r>
       <w:r>
         <w:rPr>
-          <w:rFonts w:ascii="Times New Roman" w:hAnsi="Times New Roman" w:eastAsia="Times New Roman"/>
+          <w:rFonts w:ascii="Times New Roman" w:eastAsia="Times New Roman" w:hAnsi="Times New Roman"/>
           <w:sz w:val="24"/>
           <w:szCs w:val="24"/>
           <w:lang w:val="en-US" w:eastAsia="pt-BR"/>
@@ -2203,7 +2174,7 @@
       </w:r>
       <w:r>
         <w:rPr>
-          <w:rFonts w:ascii="Times New Roman" w:hAnsi="Times New Roman" w:eastAsia="Times New Roman"/>
+          <w:rFonts w:ascii="Times New Roman" w:eastAsia="Times New Roman" w:hAnsi="Times New Roman"/>
           <w:sz w:val="24"/>
           <w:szCs w:val="24"/>
           <w:lang w:eastAsia="pt-BR"/>
@@ -2221,15 +2192,15 @@
         <w:spacing w:after="240" w:line="360" w:lineRule="auto"/>
         <w:jc w:val="both"/>
         <w:rPr>
-          <w:rFonts w:ascii="Times New Roman" w:hAnsi="Times New Roman" w:eastAsia="Times New Roman"/>
-          <w:sz w:val="24"/>
-          <w:szCs w:val="24"/>
-          <w:lang w:eastAsia="pt-BR"/>
-        </w:rPr>
-      </w:pPr>
-      <w:r>
-        <w:rPr>
-          <w:rFonts w:ascii="Times New Roman" w:hAnsi="Times New Roman" w:eastAsia="Times New Roman"/>
+          <w:rFonts w:ascii="Times New Roman" w:eastAsia="Times New Roman" w:hAnsi="Times New Roman"/>
+          <w:sz w:val="24"/>
+          <w:szCs w:val="24"/>
+          <w:lang w:eastAsia="pt-BR"/>
+        </w:rPr>
+      </w:pPr>
+      <w:r>
+        <w:rPr>
+          <w:rFonts w:ascii="Times New Roman" w:eastAsia="Times New Roman" w:hAnsi="Times New Roman"/>
           <w:sz w:val="24"/>
           <w:szCs w:val="24"/>
           <w:lang w:eastAsia="pt-BR"/>
@@ -2247,15 +2218,15 @@
         <w:spacing w:after="240" w:line="360" w:lineRule="auto"/>
         <w:jc w:val="both"/>
         <w:rPr>
-          <w:rFonts w:ascii="Times New Roman" w:hAnsi="Times New Roman" w:eastAsia="Times New Roman" w:cs="Times New Roman"/>
-          <w:sz w:val="24"/>
-          <w:szCs w:val="24"/>
-          <w:lang w:eastAsia="pt-BR"/>
-        </w:rPr>
-      </w:pPr>
-      <w:r>
-        <w:rPr>
-          <w:rFonts w:ascii="Times New Roman" w:hAnsi="Times New Roman" w:eastAsia="Times New Roman"/>
+          <w:rFonts w:ascii="Times New Roman" w:eastAsia="Times New Roman" w:hAnsi="Times New Roman" w:cs="Times New Roman"/>
+          <w:sz w:val="24"/>
+          <w:szCs w:val="24"/>
+          <w:lang w:eastAsia="pt-BR"/>
+        </w:rPr>
+      </w:pPr>
+      <w:r>
+        <w:rPr>
+          <w:rFonts w:ascii="Times New Roman" w:eastAsia="Times New Roman" w:hAnsi="Times New Roman"/>
           <w:sz w:val="24"/>
           <w:szCs w:val="24"/>
           <w:lang w:eastAsia="pt-BR"/>
@@ -2264,7 +2235,7 @@
       </w:r>
       <w:r>
         <w:rPr>
-          <w:rFonts w:ascii="Times New Roman" w:hAnsi="Times New Roman" w:eastAsia="Times New Roman"/>
+          <w:rFonts w:ascii="Times New Roman" w:eastAsia="Times New Roman" w:hAnsi="Times New Roman"/>
           <w:sz w:val="24"/>
           <w:szCs w:val="24"/>
           <w:lang w:val="en-US" w:eastAsia="pt-BR"/>
@@ -2273,7 +2244,7 @@
       </w:r>
       <w:r>
         <w:rPr>
-          <w:rFonts w:ascii="Times New Roman" w:hAnsi="Times New Roman" w:eastAsia="Times New Roman"/>
+          <w:rFonts w:ascii="Times New Roman" w:eastAsia="Times New Roman" w:hAnsi="Times New Roman"/>
           <w:sz w:val="24"/>
           <w:szCs w:val="24"/>
           <w:lang w:eastAsia="pt-BR"/>
@@ -2291,7 +2262,7 @@
         <w:ind w:left="420"/>
         <w:jc w:val="both"/>
         <w:rPr>
-          <w:rFonts w:ascii="Times New Roman" w:hAnsi="Times New Roman" w:eastAsia="Times New Roman" w:cs="Times New Roman"/>
+          <w:rFonts w:ascii="Times New Roman" w:eastAsia="Times New Roman" w:hAnsi="Times New Roman" w:cs="Times New Roman"/>
           <w:sz w:val="24"/>
           <w:szCs w:val="24"/>
           <w:lang w:eastAsia="pt-BR"/>
@@ -2305,15 +2276,15 @@
         <w:ind w:left="420"/>
         <w:jc w:val="both"/>
         <w:rPr>
-          <w:rFonts w:ascii="Times New Roman" w:hAnsi="Times New Roman" w:eastAsia="Times New Roman" w:cs="Times New Roman"/>
-          <w:sz w:val="24"/>
-          <w:szCs w:val="24"/>
-          <w:lang w:eastAsia="pt-BR"/>
-        </w:rPr>
-      </w:pPr>
-      <w:r>
-        <w:rPr>
-          <w:rFonts w:ascii="Times New Roman" w:hAnsi="Times New Roman" w:eastAsia="Times New Roman" w:cs="Times New Roman"/>
+          <w:rFonts w:ascii="Times New Roman" w:eastAsia="Times New Roman" w:hAnsi="Times New Roman" w:cs="Times New Roman"/>
+          <w:sz w:val="24"/>
+          <w:szCs w:val="24"/>
+          <w:lang w:eastAsia="pt-BR"/>
+        </w:rPr>
+      </w:pPr>
+      <w:r>
+        <w:rPr>
+          <w:rFonts w:ascii="Times New Roman" w:eastAsia="Times New Roman" w:hAnsi="Times New Roman" w:cs="Times New Roman"/>
           <w:b/>
           <w:bCs/>
           <w:sz w:val="24"/>
@@ -2333,15 +2304,15 @@
         <w:spacing w:after="240" w:line="360" w:lineRule="auto"/>
         <w:jc w:val="both"/>
         <w:rPr>
-          <w:rFonts w:ascii="Times New Roman" w:hAnsi="Times New Roman" w:eastAsia="Times New Roman" w:cs="Times New Roman"/>
-          <w:sz w:val="24"/>
-          <w:szCs w:val="24"/>
-          <w:lang w:eastAsia="pt-BR"/>
-        </w:rPr>
-      </w:pPr>
-      <w:r>
-        <w:rPr>
-          <w:rFonts w:ascii="Times New Roman" w:hAnsi="Times New Roman" w:eastAsia="Times New Roman"/>
+          <w:rFonts w:ascii="Times New Roman" w:eastAsia="Times New Roman" w:hAnsi="Times New Roman" w:cs="Times New Roman"/>
+          <w:sz w:val="24"/>
+          <w:szCs w:val="24"/>
+          <w:lang w:eastAsia="pt-BR"/>
+        </w:rPr>
+      </w:pPr>
+      <w:r>
+        <w:rPr>
+          <w:rFonts w:ascii="Times New Roman" w:eastAsia="Times New Roman" w:hAnsi="Times New Roman"/>
           <w:sz w:val="24"/>
           <w:szCs w:val="24"/>
           <w:lang w:eastAsia="pt-BR"/>
@@ -2359,15 +2330,15 @@
         <w:spacing w:after="240" w:line="360" w:lineRule="auto"/>
         <w:jc w:val="both"/>
         <w:rPr>
-          <w:rFonts w:ascii="Times New Roman" w:hAnsi="Times New Roman" w:eastAsia="Times New Roman" w:cs="Times New Roman"/>
-          <w:sz w:val="24"/>
-          <w:szCs w:val="24"/>
-          <w:lang w:eastAsia="pt-BR"/>
-        </w:rPr>
-      </w:pPr>
-      <w:r>
-        <w:rPr>
-          <w:rFonts w:ascii="Times New Roman" w:hAnsi="Times New Roman" w:eastAsia="Times New Roman" w:cs="Times New Roman"/>
+          <w:rFonts w:ascii="Times New Roman" w:eastAsia="Times New Roman" w:hAnsi="Times New Roman" w:cs="Times New Roman"/>
+          <w:sz w:val="24"/>
+          <w:szCs w:val="24"/>
+          <w:lang w:eastAsia="pt-BR"/>
+        </w:rPr>
+      </w:pPr>
+      <w:r>
+        <w:rPr>
+          <w:rFonts w:ascii="Times New Roman" w:eastAsia="Times New Roman" w:hAnsi="Times New Roman" w:cs="Times New Roman"/>
           <w:sz w:val="24"/>
           <w:szCs w:val="24"/>
           <w:lang w:val="en-US" w:eastAsia="pt-BR"/>
@@ -2381,7 +2352,7 @@
         <w:spacing w:before="60" w:after="100" w:afterAutospacing="1" w:line="360" w:lineRule="auto"/>
         <w:jc w:val="both"/>
         <w:rPr>
-          <w:rFonts w:ascii="Times New Roman" w:hAnsi="Times New Roman" w:eastAsia="Times New Roman" w:cs="Times New Roman"/>
+          <w:rFonts w:ascii="Times New Roman" w:eastAsia="Times New Roman" w:hAnsi="Times New Roman" w:cs="Times New Roman"/>
           <w:sz w:val="24"/>
           <w:szCs w:val="24"/>
           <w:lang w:eastAsia="pt-BR"/>
@@ -2394,7 +2365,7 @@
         <w:spacing w:before="60" w:after="100" w:afterAutospacing="1" w:line="360" w:lineRule="auto"/>
         <w:jc w:val="both"/>
         <w:rPr>
-          <w:rFonts w:ascii="Times New Roman" w:hAnsi="Times New Roman" w:eastAsia="Times New Roman" w:cs="Times New Roman"/>
+          <w:rFonts w:ascii="Times New Roman" w:eastAsia="Times New Roman" w:hAnsi="Times New Roman" w:cs="Times New Roman"/>
           <w:sz w:val="24"/>
           <w:szCs w:val="24"/>
           <w:lang w:eastAsia="pt-BR"/>
@@ -2407,7 +2378,7 @@
         <w:spacing w:before="60" w:after="100" w:afterAutospacing="1" w:line="360" w:lineRule="auto"/>
         <w:jc w:val="both"/>
         <w:rPr>
-          <w:rFonts w:ascii="Times New Roman" w:hAnsi="Times New Roman" w:eastAsia="Times New Roman" w:cs="Times New Roman"/>
+          <w:rFonts w:ascii="Times New Roman" w:eastAsia="Times New Roman" w:hAnsi="Times New Roman" w:cs="Times New Roman"/>
           <w:sz w:val="24"/>
           <w:szCs w:val="24"/>
           <w:lang w:eastAsia="pt-BR"/>
@@ -2420,7 +2391,7 @@
         <w:spacing w:before="60" w:after="100" w:afterAutospacing="1" w:line="360" w:lineRule="auto"/>
         <w:jc w:val="both"/>
         <w:rPr>
-          <w:rFonts w:ascii="Times New Roman" w:hAnsi="Times New Roman" w:eastAsia="Times New Roman" w:cs="Times New Roman"/>
+          <w:rFonts w:ascii="Times New Roman" w:eastAsia="Times New Roman" w:hAnsi="Times New Roman" w:cs="Times New Roman"/>
           <w:sz w:val="24"/>
           <w:szCs w:val="24"/>
           <w:lang w:eastAsia="pt-BR"/>
@@ -2433,7 +2404,7 @@
         <w:spacing w:before="60" w:after="100" w:afterAutospacing="1" w:line="360" w:lineRule="auto"/>
         <w:jc w:val="both"/>
         <w:rPr>
-          <w:rFonts w:ascii="Times New Roman" w:hAnsi="Times New Roman" w:eastAsia="Times New Roman" w:cs="Times New Roman"/>
+          <w:rFonts w:ascii="Times New Roman" w:eastAsia="Times New Roman" w:hAnsi="Times New Roman" w:cs="Times New Roman"/>
           <w:b/>
           <w:bCs/>
           <w:sz w:val="24"/>
@@ -2448,7 +2419,7 @@
         <w:spacing w:before="60" w:after="100" w:afterAutospacing="1" w:line="360" w:lineRule="auto"/>
         <w:jc w:val="both"/>
         <w:rPr>
-          <w:rFonts w:ascii="Times New Roman" w:hAnsi="Times New Roman" w:eastAsia="Times New Roman" w:cs="Times New Roman"/>
+          <w:rFonts w:ascii="Times New Roman" w:eastAsia="Times New Roman" w:hAnsi="Times New Roman" w:cs="Times New Roman"/>
           <w:b/>
           <w:bCs/>
           <w:sz w:val="24"/>
@@ -2463,7 +2434,7 @@
         <w:spacing w:before="60" w:after="100" w:afterAutospacing="1" w:line="360" w:lineRule="auto"/>
         <w:jc w:val="both"/>
         <w:rPr>
-          <w:rFonts w:ascii="Times New Roman" w:hAnsi="Times New Roman" w:eastAsia="Times New Roman" w:cs="Times New Roman"/>
+          <w:rFonts w:ascii="Times New Roman" w:eastAsia="Times New Roman" w:hAnsi="Times New Roman" w:cs="Times New Roman"/>
           <w:b/>
           <w:bCs/>
           <w:sz w:val="24"/>
@@ -2478,7 +2449,7 @@
         <w:spacing w:before="60" w:after="100" w:afterAutospacing="1" w:line="360" w:lineRule="auto"/>
         <w:jc w:val="both"/>
         <w:rPr>
-          <w:rFonts w:ascii="Times New Roman" w:hAnsi="Times New Roman" w:eastAsia="Times New Roman" w:cs="Times New Roman"/>
+          <w:rFonts w:ascii="Times New Roman" w:eastAsia="Times New Roman" w:hAnsi="Times New Roman" w:cs="Times New Roman"/>
           <w:b/>
           <w:bCs/>
           <w:sz w:val="24"/>
@@ -2493,7 +2464,7 @@
         <w:spacing w:before="60" w:after="100" w:afterAutospacing="1" w:line="360" w:lineRule="auto"/>
         <w:jc w:val="both"/>
         <w:rPr>
-          <w:rFonts w:ascii="Times New Roman" w:hAnsi="Times New Roman" w:eastAsia="Times New Roman" w:cs="Times New Roman"/>
+          <w:rFonts w:ascii="Times New Roman" w:eastAsia="Times New Roman" w:hAnsi="Times New Roman" w:cs="Times New Roman"/>
           <w:b/>
           <w:bCs/>
           <w:sz w:val="24"/>
@@ -2508,17 +2479,17 @@
         <w:spacing w:before="60" w:after="100" w:afterAutospacing="1" w:line="360" w:lineRule="auto"/>
         <w:jc w:val="both"/>
         <w:rPr>
-          <w:rFonts w:ascii="Times New Roman" w:hAnsi="Times New Roman" w:eastAsia="Times New Roman" w:cs="Times New Roman"/>
-          <w:b/>
-          <w:bCs/>
-          <w:sz w:val="24"/>
-          <w:szCs w:val="24"/>
-          <w:lang w:eastAsia="pt-BR"/>
-        </w:rPr>
-      </w:pPr>
-      <w:r>
-        <w:rPr>
-          <w:rFonts w:ascii="Times New Roman" w:hAnsi="Times New Roman" w:eastAsia="Times New Roman" w:cs="Times New Roman"/>
+          <w:rFonts w:ascii="Times New Roman" w:eastAsia="Times New Roman" w:hAnsi="Times New Roman" w:cs="Times New Roman"/>
+          <w:b/>
+          <w:bCs/>
+          <w:sz w:val="24"/>
+          <w:szCs w:val="24"/>
+          <w:lang w:eastAsia="pt-BR"/>
+        </w:rPr>
+      </w:pPr>
+      <w:r>
+        <w:rPr>
+          <w:rFonts w:ascii="Times New Roman" w:eastAsia="Times New Roman" w:hAnsi="Times New Roman" w:cs="Times New Roman"/>
           <w:b/>
           <w:bCs/>
           <w:sz w:val="24"/>
@@ -2529,7 +2500,7 @@
       </w:r>
       <w:r>
         <w:rPr>
-          <w:rFonts w:ascii="Times New Roman" w:hAnsi="Times New Roman" w:eastAsia="Times New Roman" w:cs="Times New Roman"/>
+          <w:rFonts w:ascii="Times New Roman" w:eastAsia="Times New Roman" w:hAnsi="Times New Roman" w:cs="Times New Roman"/>
           <w:b/>
           <w:bCs/>
           <w:sz w:val="24"/>
@@ -2540,7 +2511,7 @@
       </w:r>
       <w:r>
         <w:rPr>
-          <w:rFonts w:ascii="Times New Roman" w:hAnsi="Times New Roman" w:eastAsia="Times New Roman" w:cs="Times New Roman"/>
+          <w:rFonts w:ascii="Times New Roman" w:eastAsia="Times New Roman" w:hAnsi="Times New Roman" w:cs="Times New Roman"/>
           <w:b/>
           <w:bCs/>
           <w:sz w:val="24"/>
@@ -2551,7 +2522,7 @@
       </w:r>
       <w:r>
         <w:rPr>
-          <w:rFonts w:ascii="Times New Roman" w:hAnsi="Times New Roman" w:eastAsia="Times New Roman" w:cs="Times New Roman"/>
+          <w:rFonts w:ascii="Times New Roman" w:eastAsia="Times New Roman" w:hAnsi="Times New Roman" w:cs="Times New Roman"/>
           <w:b/>
           <w:bCs/>
           <w:sz w:val="24"/>
@@ -2562,32 +2533,12 @@
       </w:r>
       <w:r>
         <w:rPr>
-          <w:rFonts w:ascii="Times New Roman" w:hAnsi="Times New Roman" w:eastAsia="Times New Roman" w:cs="Times New Roman"/>
-          <w:sz w:val="24"/>
-          <w:szCs w:val="24"/>
-          <w:lang w:val="en-US" w:eastAsia="pt-BR"/>
-        </w:rPr>
-        <w:t>disponibilizado no Anexo 01</w:t>
-      </w:r>
-      <w:r>
-        <w:rPr>
-          <w:rFonts w:hint="default" w:ascii="Times New Roman" w:hAnsi="Times New Roman" w:eastAsia="Times New Roman" w:cs="Times New Roman"/>
-          <w:sz w:val="24"/>
-          <w:szCs w:val="24"/>
-          <w:lang w:val="en-US" w:eastAsia="pt-BR"/>
-        </w:rPr>
-        <w:t>,</w:t>
-      </w:r>
-      <w:bookmarkStart w:id="0" w:name="_GoBack"/>
-      <w:bookmarkEnd w:id="0"/>
-      <w:r>
-        <w:rPr>
-          <w:rFonts w:ascii="Times New Roman" w:hAnsi="Times New Roman" w:eastAsia="Times New Roman" w:cs="Times New Roman"/>
-          <w:sz w:val="24"/>
-          <w:szCs w:val="24"/>
-          <w:lang w:val="en-US" w:eastAsia="pt-BR"/>
-        </w:rPr>
-        <w:t xml:space="preserve"> no fim do documento.</w:t>
+          <w:rFonts w:ascii="Times New Roman" w:eastAsia="Times New Roman" w:hAnsi="Times New Roman" w:cs="Times New Roman"/>
+          <w:sz w:val="24"/>
+          <w:szCs w:val="24"/>
+          <w:lang w:val="en-US" w:eastAsia="pt-BR"/>
+        </w:rPr>
+        <w:t>disponibilizado no Anexo 01, no fim do documento.</w:t>
       </w:r>
     </w:p>
     <w:p>
@@ -2596,15 +2547,15 @@
         <w:spacing w:before="60" w:after="100" w:afterAutospacing="1" w:line="360" w:lineRule="auto"/>
         <w:jc w:val="both"/>
         <w:rPr>
-          <w:rFonts w:ascii="Times New Roman" w:hAnsi="Times New Roman" w:eastAsia="Times New Roman" w:cs="Times New Roman"/>
-          <w:sz w:val="24"/>
-          <w:szCs w:val="24"/>
-          <w:lang w:val="en-US" w:eastAsia="pt-BR"/>
-        </w:rPr>
-      </w:pPr>
-      <w:r>
-        <w:rPr>
-          <w:rFonts w:ascii="Times New Roman" w:hAnsi="Times New Roman" w:eastAsia="Times New Roman" w:cs="Times New Roman"/>
+          <w:rFonts w:ascii="Times New Roman" w:eastAsia="Times New Roman" w:hAnsi="Times New Roman" w:cs="Times New Roman"/>
+          <w:sz w:val="24"/>
+          <w:szCs w:val="24"/>
+          <w:lang w:val="en-US" w:eastAsia="pt-BR"/>
+        </w:rPr>
+      </w:pPr>
+      <w:r>
+        <w:rPr>
+          <w:rFonts w:ascii="Times New Roman" w:eastAsia="Times New Roman" w:hAnsi="Times New Roman" w:cs="Times New Roman"/>
           <w:b/>
           <w:bCs/>
           <w:sz w:val="24"/>
@@ -2615,7 +2566,7 @@
       </w:r>
       <w:r>
         <w:rPr>
-          <w:rFonts w:ascii="Times New Roman" w:hAnsi="Times New Roman" w:eastAsia="Times New Roman" w:cs="Times New Roman"/>
+          <w:rFonts w:ascii="Times New Roman" w:eastAsia="Times New Roman" w:hAnsi="Times New Roman" w:cs="Times New Roman"/>
           <w:b/>
           <w:bCs/>
           <w:sz w:val="24"/>
@@ -2626,7 +2577,7 @@
       </w:r>
       <w:r>
         <w:rPr>
-          <w:rFonts w:ascii="Times New Roman" w:hAnsi="Times New Roman" w:eastAsia="Times New Roman" w:cs="Times New Roman"/>
+          <w:rFonts w:ascii="Times New Roman" w:eastAsia="Times New Roman" w:hAnsi="Times New Roman" w:cs="Times New Roman"/>
           <w:sz w:val="24"/>
           <w:szCs w:val="24"/>
           <w:lang w:val="en-US" w:eastAsia="pt-BR"/>
@@ -2640,15 +2591,15 @@
         <w:spacing w:before="60" w:after="100" w:afterAutospacing="1" w:line="360" w:lineRule="auto"/>
         <w:jc w:val="both"/>
         <w:rPr>
-          <w:rFonts w:ascii="Times New Roman" w:hAnsi="Times New Roman" w:eastAsia="Times New Roman" w:cs="Times New Roman"/>
-          <w:sz w:val="24"/>
-          <w:szCs w:val="24"/>
-          <w:lang w:val="en-US" w:eastAsia="pt-BR"/>
-        </w:rPr>
-      </w:pPr>
-      <w:r>
-        <w:rPr>
-          <w:rFonts w:ascii="Times New Roman" w:hAnsi="Times New Roman" w:eastAsia="Times New Roman" w:cs="Times New Roman"/>
+          <w:rFonts w:ascii="Times New Roman" w:eastAsia="Times New Roman" w:hAnsi="Times New Roman" w:cs="Times New Roman"/>
+          <w:sz w:val="24"/>
+          <w:szCs w:val="24"/>
+          <w:lang w:val="en-US" w:eastAsia="pt-BR"/>
+        </w:rPr>
+      </w:pPr>
+      <w:r>
+        <w:rPr>
+          <w:rFonts w:ascii="Times New Roman" w:eastAsia="Times New Roman" w:hAnsi="Times New Roman" w:cs="Times New Roman"/>
           <w:b/>
           <w:bCs/>
           <w:sz w:val="24"/>
@@ -2659,7 +2610,7 @@
       </w:r>
       <w:r>
         <w:rPr>
-          <w:rFonts w:ascii="Times New Roman" w:hAnsi="Times New Roman" w:eastAsia="Times New Roman" w:cs="Times New Roman"/>
+          <w:rFonts w:ascii="Times New Roman" w:eastAsia="Times New Roman" w:hAnsi="Times New Roman" w:cs="Times New Roman"/>
           <w:b/>
           <w:bCs/>
           <w:sz w:val="24"/>
@@ -2670,7 +2621,7 @@
       </w:r>
       <w:r>
         <w:rPr>
-          <w:rFonts w:ascii="Times New Roman" w:hAnsi="Times New Roman" w:eastAsia="Times New Roman" w:cs="Times New Roman"/>
+          <w:rFonts w:ascii="Times New Roman" w:eastAsia="Times New Roman" w:hAnsi="Times New Roman" w:cs="Times New Roman"/>
           <w:sz w:val="24"/>
           <w:szCs w:val="24"/>
           <w:lang w:val="en-US" w:eastAsia="pt-BR"/>
@@ -2682,15 +2633,15 @@
       <w:pPr>
         <w:spacing w:line="360" w:lineRule="auto"/>
         <w:rPr>
-          <w:rFonts w:ascii="Times New Roman" w:hAnsi="Times New Roman" w:eastAsia="Times New Roman" w:cs="Times New Roman"/>
-          <w:sz w:val="24"/>
-          <w:szCs w:val="24"/>
-          <w:lang w:val="en-US" w:eastAsia="pt-BR"/>
-        </w:rPr>
-      </w:pPr>
-      <w:r>
-        <w:rPr>
-          <w:rFonts w:ascii="Times New Roman" w:hAnsi="Times New Roman" w:eastAsia="Times New Roman" w:cs="Times New Roman"/>
+          <w:rFonts w:ascii="Times New Roman" w:eastAsia="Times New Roman" w:hAnsi="Times New Roman" w:cs="Times New Roman"/>
+          <w:sz w:val="24"/>
+          <w:szCs w:val="24"/>
+          <w:lang w:val="en-US" w:eastAsia="pt-BR"/>
+        </w:rPr>
+      </w:pPr>
+      <w:r>
+        <w:rPr>
+          <w:rFonts w:ascii="Times New Roman" w:eastAsia="Times New Roman" w:hAnsi="Times New Roman" w:cs="Times New Roman"/>
           <w:sz w:val="24"/>
           <w:szCs w:val="24"/>
           <w:lang w:val="en-US" w:eastAsia="pt-BR"/>
@@ -2704,23 +2655,24 @@
         <w:spacing w:before="60" w:after="100" w:afterAutospacing="1" w:line="360" w:lineRule="auto"/>
         <w:jc w:val="both"/>
         <w:rPr>
-          <w:rFonts w:ascii="Times New Roman" w:hAnsi="Times New Roman" w:eastAsia="Times New Roman" w:cs="Times New Roman"/>
-          <w:b/>
-          <w:bCs/>
-          <w:sz w:val="24"/>
-          <w:szCs w:val="24"/>
-          <w:lang w:eastAsia="pt-BR"/>
-        </w:rPr>
-      </w:pPr>
-      <w:r>
-        <w:rPr>
-          <w:rFonts w:ascii="Times New Roman" w:hAnsi="Times New Roman" w:eastAsia="Times New Roman" w:cs="Times New Roman"/>
-          <w:b/>
-          <w:bCs/>
-          <w:sz w:val="24"/>
-          <w:szCs w:val="24"/>
-          <w:lang w:eastAsia="pt-BR"/>
-        </w:rPr>
+          <w:rFonts w:ascii="Times New Roman" w:eastAsia="Times New Roman" w:hAnsi="Times New Roman" w:cs="Times New Roman"/>
+          <w:b/>
+          <w:bCs/>
+          <w:sz w:val="24"/>
+          <w:szCs w:val="24"/>
+          <w:lang w:eastAsia="pt-BR"/>
+        </w:rPr>
+      </w:pPr>
+      <w:r>
+        <w:rPr>
+          <w:rFonts w:ascii="Times New Roman" w:eastAsia="Times New Roman" w:hAnsi="Times New Roman" w:cs="Times New Roman"/>
+          <w:b/>
+          <w:bCs/>
+          <w:sz w:val="24"/>
+          <w:szCs w:val="24"/>
+          <w:lang w:eastAsia="pt-BR"/>
+        </w:rPr>
+        <w:lastRenderedPageBreak/>
         <w:t>Comandos de consulta – Selects (Relatórios):</w:t>
       </w:r>
     </w:p>
@@ -2742,13 +2694,6 @@
           <w:szCs w:val="24"/>
         </w:rPr>
         <w:tab/>
-      </w:r>
-      <w:r>
-        <w:rPr>
-          <w:rFonts w:ascii="Times New Roman" w:hAnsi="Times New Roman" w:cs="Times New Roman"/>
-          <w:sz w:val="24"/>
-          <w:szCs w:val="24"/>
-        </w:rPr>
         <w:t xml:space="preserve">- </w:t>
       </w:r>
       <w:r>
@@ -3091,6 +3036,7 @@
           <w:sz w:val="24"/>
           <w:szCs w:val="24"/>
         </w:rPr>
+        <w:lastRenderedPageBreak/>
         <w:t>- Relação dos top 10 destinos com mais cargas transportadas em 2022;</w:t>
       </w:r>
     </w:p>
@@ -3313,7 +3259,7 @@
         <w:ind w:firstLine="708"/>
         <w:jc w:val="both"/>
         <w:rPr>
-          <w:rFonts w:ascii="Times New Roman" w:hAnsi="Times New Roman" w:eastAsia="Times New Roman" w:cs="Times New Roman"/>
+          <w:rFonts w:ascii="Times New Roman" w:eastAsia="Times New Roman" w:hAnsi="Times New Roman" w:cs="Times New Roman"/>
           <w:sz w:val="24"/>
           <w:szCs w:val="24"/>
           <w:lang w:eastAsia="pt-BR"/>
@@ -3341,15 +3287,15 @@
         <w:spacing w:line="360" w:lineRule="auto"/>
         <w:jc w:val="both"/>
         <w:rPr>
-          <w:rFonts w:ascii="Times New Roman" w:hAnsi="Times New Roman" w:eastAsia="Times New Roman"/>
-          <w:sz w:val="24"/>
-          <w:szCs w:val="24"/>
-          <w:lang w:eastAsia="pt-BR"/>
-        </w:rPr>
-      </w:pPr>
-      <w:r>
-        <w:rPr>
-          <w:rFonts w:ascii="Times New Roman" w:hAnsi="Times New Roman" w:eastAsia="Times New Roman"/>
+          <w:rFonts w:ascii="Times New Roman" w:eastAsia="Times New Roman" w:hAnsi="Times New Roman"/>
+          <w:sz w:val="24"/>
+          <w:szCs w:val="24"/>
+          <w:lang w:eastAsia="pt-BR"/>
+        </w:rPr>
+      </w:pPr>
+      <w:r>
+        <w:rPr>
+          <w:rFonts w:ascii="Times New Roman" w:eastAsia="Times New Roman" w:hAnsi="Times New Roman"/>
           <w:sz w:val="24"/>
           <w:szCs w:val="24"/>
           <w:lang w:eastAsia="pt-BR"/>
@@ -3362,15 +3308,15 @@
         <w:spacing w:line="360" w:lineRule="auto"/>
         <w:jc w:val="both"/>
         <w:rPr>
-          <w:rFonts w:ascii="Times New Roman" w:hAnsi="Times New Roman" w:eastAsia="Times New Roman"/>
-          <w:sz w:val="24"/>
-          <w:szCs w:val="24"/>
-          <w:lang w:eastAsia="pt-BR"/>
-        </w:rPr>
-      </w:pPr>
-      <w:r>
-        <w:rPr>
-          <w:rFonts w:ascii="Times New Roman" w:hAnsi="Times New Roman" w:eastAsia="Times New Roman"/>
+          <w:rFonts w:ascii="Times New Roman" w:eastAsia="Times New Roman" w:hAnsi="Times New Roman"/>
+          <w:sz w:val="24"/>
+          <w:szCs w:val="24"/>
+          <w:lang w:eastAsia="pt-BR"/>
+        </w:rPr>
+      </w:pPr>
+      <w:r>
+        <w:rPr>
+          <w:rFonts w:ascii="Times New Roman" w:eastAsia="Times New Roman" w:hAnsi="Times New Roman"/>
           <w:sz w:val="24"/>
           <w:szCs w:val="24"/>
           <w:lang w:eastAsia="pt-BR"/>
@@ -3383,15 +3329,15 @@
         <w:spacing w:line="360" w:lineRule="auto"/>
         <w:jc w:val="both"/>
         <w:rPr>
-          <w:rFonts w:ascii="Times New Roman" w:hAnsi="Times New Roman" w:eastAsia="Times New Roman"/>
-          <w:sz w:val="24"/>
-          <w:szCs w:val="24"/>
-          <w:lang w:eastAsia="pt-BR"/>
-        </w:rPr>
-      </w:pPr>
-      <w:r>
-        <w:rPr>
-          <w:rFonts w:ascii="Times New Roman" w:hAnsi="Times New Roman" w:eastAsia="Times New Roman"/>
+          <w:rFonts w:ascii="Times New Roman" w:eastAsia="Times New Roman" w:hAnsi="Times New Roman"/>
+          <w:sz w:val="24"/>
+          <w:szCs w:val="24"/>
+          <w:lang w:eastAsia="pt-BR"/>
+        </w:rPr>
+      </w:pPr>
+      <w:r>
+        <w:rPr>
+          <w:rFonts w:ascii="Times New Roman" w:eastAsia="Times New Roman" w:hAnsi="Times New Roman"/>
           <w:sz w:val="24"/>
           <w:szCs w:val="24"/>
           <w:lang w:eastAsia="pt-BR"/>
@@ -3404,15 +3350,15 @@
         <w:spacing w:line="360" w:lineRule="auto"/>
         <w:jc w:val="both"/>
         <w:rPr>
-          <w:rFonts w:ascii="Times New Roman" w:hAnsi="Times New Roman" w:eastAsia="Times New Roman"/>
-          <w:sz w:val="24"/>
-          <w:szCs w:val="24"/>
-          <w:lang w:eastAsia="pt-BR"/>
-        </w:rPr>
-      </w:pPr>
-      <w:r>
-        <w:rPr>
-          <w:rFonts w:ascii="Times New Roman" w:hAnsi="Times New Roman" w:eastAsia="Times New Roman"/>
+          <w:rFonts w:ascii="Times New Roman" w:eastAsia="Times New Roman" w:hAnsi="Times New Roman"/>
+          <w:sz w:val="24"/>
+          <w:szCs w:val="24"/>
+          <w:lang w:eastAsia="pt-BR"/>
+        </w:rPr>
+      </w:pPr>
+      <w:r>
+        <w:rPr>
+          <w:rFonts w:ascii="Times New Roman" w:eastAsia="Times New Roman" w:hAnsi="Times New Roman"/>
           <w:sz w:val="24"/>
           <w:szCs w:val="24"/>
           <w:lang w:eastAsia="pt-BR"/>
@@ -3425,15 +3371,15 @@
         <w:spacing w:line="360" w:lineRule="auto"/>
         <w:jc w:val="both"/>
         <w:rPr>
-          <w:rFonts w:ascii="Times New Roman" w:hAnsi="Times New Roman" w:eastAsia="Times New Roman"/>
-          <w:sz w:val="24"/>
-          <w:szCs w:val="24"/>
-          <w:lang w:eastAsia="pt-BR"/>
-        </w:rPr>
-      </w:pPr>
-      <w:r>
-        <w:rPr>
-          <w:rFonts w:ascii="Times New Roman" w:hAnsi="Times New Roman" w:eastAsia="Times New Roman"/>
+          <w:rFonts w:ascii="Times New Roman" w:eastAsia="Times New Roman" w:hAnsi="Times New Roman"/>
+          <w:sz w:val="24"/>
+          <w:szCs w:val="24"/>
+          <w:lang w:eastAsia="pt-BR"/>
+        </w:rPr>
+      </w:pPr>
+      <w:r>
+        <w:rPr>
+          <w:rFonts w:ascii="Times New Roman" w:eastAsia="Times New Roman" w:hAnsi="Times New Roman"/>
           <w:sz w:val="24"/>
           <w:szCs w:val="24"/>
           <w:lang w:eastAsia="pt-BR"/>
@@ -3446,15 +3392,15 @@
         <w:spacing w:line="360" w:lineRule="auto"/>
         <w:jc w:val="both"/>
         <w:rPr>
-          <w:rFonts w:ascii="Times New Roman" w:hAnsi="Times New Roman" w:eastAsia="Times New Roman"/>
-          <w:sz w:val="24"/>
-          <w:szCs w:val="24"/>
-          <w:lang w:eastAsia="pt-BR"/>
-        </w:rPr>
-      </w:pPr>
-      <w:r>
-        <w:rPr>
-          <w:rFonts w:ascii="Times New Roman" w:hAnsi="Times New Roman" w:eastAsia="Times New Roman"/>
+          <w:rFonts w:ascii="Times New Roman" w:eastAsia="Times New Roman" w:hAnsi="Times New Roman"/>
+          <w:sz w:val="24"/>
+          <w:szCs w:val="24"/>
+          <w:lang w:eastAsia="pt-BR"/>
+        </w:rPr>
+      </w:pPr>
+      <w:r>
+        <w:rPr>
+          <w:rFonts w:ascii="Times New Roman" w:eastAsia="Times New Roman" w:hAnsi="Times New Roman"/>
           <w:sz w:val="24"/>
           <w:szCs w:val="24"/>
           <w:lang w:eastAsia="pt-BR"/>
@@ -3467,19 +3413,20 @@
         <w:spacing w:line="360" w:lineRule="auto"/>
         <w:jc w:val="both"/>
         <w:rPr>
-          <w:rFonts w:ascii="Times New Roman" w:hAnsi="Times New Roman" w:eastAsia="Times New Roman"/>
-          <w:sz w:val="24"/>
-          <w:szCs w:val="24"/>
-          <w:lang w:eastAsia="pt-BR"/>
-        </w:rPr>
-      </w:pPr>
-      <w:r>
-        <w:rPr>
-          <w:rFonts w:ascii="Times New Roman" w:hAnsi="Times New Roman" w:eastAsia="Times New Roman"/>
-          <w:sz w:val="24"/>
-          <w:szCs w:val="24"/>
-          <w:lang w:eastAsia="pt-BR"/>
-        </w:rPr>
+          <w:rFonts w:ascii="Times New Roman" w:eastAsia="Times New Roman" w:hAnsi="Times New Roman"/>
+          <w:sz w:val="24"/>
+          <w:szCs w:val="24"/>
+          <w:lang w:eastAsia="pt-BR"/>
+        </w:rPr>
+      </w:pPr>
+      <w:r>
+        <w:rPr>
+          <w:rFonts w:ascii="Times New Roman" w:eastAsia="Times New Roman" w:hAnsi="Times New Roman"/>
+          <w:sz w:val="24"/>
+          <w:szCs w:val="24"/>
+          <w:lang w:eastAsia="pt-BR"/>
+        </w:rPr>
+        <w:lastRenderedPageBreak/>
         <w:t>GROUP BY v.id_viagem</w:t>
       </w:r>
     </w:p>
@@ -3488,15 +3435,15 @@
         <w:spacing w:line="360" w:lineRule="auto"/>
         <w:jc w:val="both"/>
         <w:rPr>
-          <w:rFonts w:ascii="Times New Roman" w:hAnsi="Times New Roman" w:eastAsia="Times New Roman"/>
-          <w:sz w:val="24"/>
-          <w:szCs w:val="24"/>
-          <w:lang w:eastAsia="pt-BR"/>
-        </w:rPr>
-      </w:pPr>
-      <w:r>
-        <w:rPr>
-          <w:rFonts w:ascii="Times New Roman" w:hAnsi="Times New Roman" w:eastAsia="Times New Roman"/>
+          <w:rFonts w:ascii="Times New Roman" w:eastAsia="Times New Roman" w:hAnsi="Times New Roman"/>
+          <w:sz w:val="24"/>
+          <w:szCs w:val="24"/>
+          <w:lang w:eastAsia="pt-BR"/>
+        </w:rPr>
+      </w:pPr>
+      <w:r>
+        <w:rPr>
+          <w:rFonts w:ascii="Times New Roman" w:eastAsia="Times New Roman" w:hAnsi="Times New Roman"/>
           <w:sz w:val="24"/>
           <w:szCs w:val="24"/>
           <w:lang w:eastAsia="pt-BR"/>
@@ -3509,15 +3456,15 @@
         <w:spacing w:line="360" w:lineRule="auto"/>
         <w:jc w:val="both"/>
         <w:rPr>
-          <w:rFonts w:ascii="Times New Roman" w:hAnsi="Times New Roman" w:eastAsia="Times New Roman" w:cs="Times New Roman"/>
-          <w:sz w:val="24"/>
-          <w:szCs w:val="24"/>
-          <w:lang w:eastAsia="pt-BR"/>
-        </w:rPr>
-      </w:pPr>
-      <w:r>
-        <w:rPr>
-          <w:rFonts w:ascii="Times New Roman" w:hAnsi="Times New Roman" w:eastAsia="Times New Roman"/>
+          <w:rFonts w:ascii="Times New Roman" w:eastAsia="Times New Roman" w:hAnsi="Times New Roman" w:cs="Times New Roman"/>
+          <w:sz w:val="24"/>
+          <w:szCs w:val="24"/>
+          <w:lang w:eastAsia="pt-BR"/>
+        </w:rPr>
+      </w:pPr>
+      <w:r>
+        <w:rPr>
+          <w:rFonts w:ascii="Times New Roman" w:eastAsia="Times New Roman" w:hAnsi="Times New Roman"/>
           <w:sz w:val="24"/>
           <w:szCs w:val="24"/>
           <w:lang w:eastAsia="pt-BR"/>
@@ -3526,7 +3473,7 @@
       </w:r>
       <w:r>
         <w:rPr>
-          <w:rFonts w:ascii="Times New Roman" w:hAnsi="Times New Roman" w:eastAsia="Times New Roman" w:cs="Times New Roman"/>
+          <w:rFonts w:ascii="Times New Roman" w:eastAsia="Times New Roman" w:hAnsi="Times New Roman" w:cs="Times New Roman"/>
           <w:sz w:val="24"/>
           <w:szCs w:val="24"/>
           <w:lang w:eastAsia="pt-BR"/>
@@ -3535,7 +3482,7 @@
       </w:r>
       <w:r>
         <w:rPr>
-          <w:rFonts w:ascii="Times New Roman" w:hAnsi="Times New Roman" w:eastAsia="Times New Roman" w:cs="Times New Roman"/>
+          <w:rFonts w:ascii="Times New Roman" w:eastAsia="Times New Roman" w:hAnsi="Times New Roman" w:cs="Times New Roman"/>
           <w:sz w:val="24"/>
           <w:szCs w:val="24"/>
           <w:lang w:eastAsia="pt-BR"/>
@@ -3549,21 +3496,22 @@
         <w:spacing w:before="60" w:after="100" w:afterAutospacing="1" w:line="360" w:lineRule="auto"/>
         <w:jc w:val="both"/>
         <w:rPr>
-          <w:rFonts w:ascii="Times New Roman" w:hAnsi="Times New Roman" w:eastAsia="Times New Roman" w:cs="Times New Roman"/>
-          <w:sz w:val="24"/>
-          <w:szCs w:val="24"/>
-          <w:lang w:val="en-US" w:eastAsia="pt-BR"/>
-        </w:rPr>
-      </w:pPr>
-      <w:r>
-        <w:rPr>
-          <w:rFonts w:ascii="Times New Roman" w:hAnsi="Times New Roman" w:eastAsia="Times New Roman" w:cs="Times New Roman"/>
-          <w:b/>
-          <w:bCs/>
-          <w:sz w:val="24"/>
-          <w:szCs w:val="24"/>
-          <w:lang w:val="en-US" w:eastAsia="pt-BR"/>
-        </w:rPr>
+          <w:rFonts w:ascii="Times New Roman" w:eastAsia="Times New Roman" w:hAnsi="Times New Roman" w:cs="Times New Roman"/>
+          <w:sz w:val="24"/>
+          <w:szCs w:val="24"/>
+          <w:lang w:val="en-US" w:eastAsia="pt-BR"/>
+        </w:rPr>
+      </w:pPr>
+      <w:r>
+        <w:rPr>
+          <w:rFonts w:ascii="Times New Roman" w:eastAsia="Times New Roman" w:hAnsi="Times New Roman" w:cs="Times New Roman"/>
+          <w:b/>
+          <w:bCs/>
+          <w:sz w:val="24"/>
+          <w:szCs w:val="24"/>
+          <w:lang w:val="en-US" w:eastAsia="pt-BR"/>
+        </w:rPr>
+        <w:lastRenderedPageBreak/>
         <w:t>ANEXOS</w:t>
       </w:r>
     </w:p>
@@ -3573,15 +3521,15 @@
         <w:spacing w:before="60" w:after="100" w:afterAutospacing="1" w:line="360" w:lineRule="auto"/>
         <w:jc w:val="both"/>
         <w:rPr>
-          <w:rFonts w:hint="default" w:ascii="Times New Roman" w:hAnsi="Times New Roman" w:eastAsia="Times New Roman" w:cs="Times New Roman"/>
-          <w:sz w:val="24"/>
-          <w:szCs w:val="24"/>
-          <w:lang w:val="en-US" w:eastAsia="pt-BR"/>
-        </w:rPr>
-      </w:pPr>
-      <w:r>
-        <w:rPr>
-          <w:rFonts w:ascii="Times New Roman" w:hAnsi="Times New Roman" w:eastAsia="Times New Roman" w:cs="Times New Roman"/>
+          <w:rFonts w:ascii="Times New Roman" w:eastAsia="Times New Roman" w:hAnsi="Times New Roman" w:cs="Times New Roman"/>
+          <w:sz w:val="24"/>
+          <w:szCs w:val="24"/>
+          <w:lang w:val="en-US" w:eastAsia="pt-BR"/>
+        </w:rPr>
+      </w:pPr>
+      <w:r>
+        <w:rPr>
+          <w:rFonts w:ascii="Times New Roman" w:eastAsia="Times New Roman" w:hAnsi="Times New Roman" w:cs="Times New Roman"/>
           <w:sz w:val="24"/>
           <w:szCs w:val="24"/>
           <w:lang w:val="en-US" w:eastAsia="pt-BR"/>
@@ -3590,7 +3538,7 @@
       </w:r>
       <w:r>
         <w:rPr>
-          <w:rFonts w:ascii="Times New Roman" w:hAnsi="Times New Roman" w:eastAsia="Times New Roman" w:cs="Times New Roman"/>
+          <w:rFonts w:ascii="Times New Roman" w:eastAsia="Times New Roman" w:hAnsi="Times New Roman" w:cs="Times New Roman"/>
           <w:sz w:val="24"/>
           <w:szCs w:val="24"/>
           <w:lang w:eastAsia="pt-BR"/>
@@ -3599,7 +3547,7 @@
       </w:r>
       <w:r>
         <w:rPr>
-          <w:rFonts w:ascii="Times New Roman" w:hAnsi="Times New Roman" w:eastAsia="Times New Roman" w:cs="Times New Roman"/>
+          <w:rFonts w:ascii="Times New Roman" w:eastAsia="Times New Roman" w:hAnsi="Times New Roman" w:cs="Times New Roman"/>
           <w:sz w:val="24"/>
           <w:szCs w:val="24"/>
           <w:lang w:val="en-US" w:eastAsia="pt-BR"/>
@@ -3608,7 +3556,7 @@
       </w:r>
       <w:r>
         <w:rPr>
-          <w:rFonts w:ascii="Times New Roman" w:hAnsi="Times New Roman" w:eastAsia="Times New Roman" w:cs="Times New Roman"/>
+          <w:rFonts w:ascii="Times New Roman" w:eastAsia="Times New Roman" w:hAnsi="Times New Roman" w:cs="Times New Roman"/>
           <w:sz w:val="24"/>
           <w:szCs w:val="24"/>
           <w:lang w:eastAsia="pt-BR"/>
@@ -3617,7 +3565,7 @@
       </w:r>
       <w:r>
         <w:rPr>
-          <w:rFonts w:ascii="Times New Roman" w:hAnsi="Times New Roman" w:eastAsia="Times New Roman" w:cs="Times New Roman"/>
+          <w:rFonts w:ascii="Times New Roman" w:eastAsia="Times New Roman" w:hAnsi="Times New Roman" w:cs="Times New Roman"/>
           <w:b/>
           <w:bCs/>
           <w:sz w:val="24"/>
@@ -3628,265 +3576,221 @@
       </w:r>
       <w:r>
         <w:rPr>
-          <w:rFonts w:ascii="Times New Roman" w:hAnsi="Times New Roman" w:eastAsia="Times New Roman" w:cs="Times New Roman"/>
-          <w:sz w:val="24"/>
-          <w:szCs w:val="24"/>
-          <w:lang w:val="en-US" w:eastAsia="pt-BR"/>
-        </w:rPr>
-        <w:t xml:space="preserve">: localizado dentro do GitHub Em: </w:t>
-      </w:r>
-      <w:r>
-        <w:rPr>
-          <w:rFonts w:hint="default" w:ascii="Times New Roman" w:hAnsi="Times New Roman" w:eastAsia="Times New Roman" w:cs="Times New Roman"/>
-          <w:sz w:val="24"/>
-          <w:szCs w:val="24"/>
-          <w:lang w:val="en-US" w:eastAsia="pt-BR"/>
-        </w:rPr>
+          <w:rFonts w:ascii="Times New Roman" w:eastAsia="Times New Roman" w:hAnsi="Times New Roman" w:cs="Times New Roman"/>
+          <w:sz w:val="24"/>
+          <w:szCs w:val="24"/>
+          <w:lang w:val="en-US" w:eastAsia="pt-BR"/>
+        </w:rPr>
+        <w:t>: localizado dentro do GitHub Em: &lt;</w:t>
+      </w:r>
+      <w:hyperlink r:id="rId8" w:history="1">
+        <w:r>
+          <w:rPr>
+            <w:rStyle w:val="Hyperlink"/>
+            <w:rFonts w:ascii="Times New Roman" w:eastAsia="Times New Roman" w:hAnsi="Times New Roman" w:cs="Times New Roman"/>
+            <w:sz w:val="24"/>
+            <w:szCs w:val="24"/>
+            <w:lang w:val="en-US" w:eastAsia="pt-BR"/>
+          </w:rPr>
+          <w:t>h</w:t>
+        </w:r>
+        <w:r>
+          <w:rPr>
+            <w:rStyle w:val="Hyperlink"/>
+            <w:rFonts w:ascii="Times New Roman" w:eastAsia="Times New Roman" w:hAnsi="Times New Roman"/>
+            <w:sz w:val="24"/>
+            <w:szCs w:val="24"/>
+            <w:lang w:val="en-US" w:eastAsia="pt-BR"/>
+          </w:rPr>
+          <w:t>ttps://github.com/joaopaludo/RailWise/blob/main/docs/Dicionario%20de%20dados.pdf</w:t>
+        </w:r>
+      </w:hyperlink>
+      <w:r>
+        <w:rPr>
+          <w:rFonts w:ascii="Times New Roman" w:eastAsia="Times New Roman" w:hAnsi="Times New Roman"/>
+          <w:sz w:val="24"/>
+          <w:szCs w:val="24"/>
+          <w:lang w:val="en-US" w:eastAsia="pt-BR"/>
+        </w:rPr>
+        <w:t>&gt;.</w:t>
+      </w:r>
+    </w:p>
+    <w:p>
+      <w:pPr>
+        <w:shd w:val="clear" w:color="auto" w:fill="FFFFFF" w:themeFill="background1"/>
+        <w:spacing w:before="60" w:after="100" w:afterAutospacing="1" w:line="360" w:lineRule="auto"/>
+        <w:rPr>
+          <w:rFonts w:ascii="Times New Roman" w:eastAsia="Times New Roman" w:hAnsi="Times New Roman" w:cs="Times New Roman"/>
+          <w:sz w:val="24"/>
+          <w:szCs w:val="24"/>
+          <w:lang w:val="en-US" w:eastAsia="pt-BR"/>
+        </w:rPr>
+      </w:pPr>
+      <w:r>
+        <w:rPr>
+          <w:rFonts w:ascii="Times New Roman" w:eastAsia="Times New Roman" w:hAnsi="Times New Roman" w:cs="Times New Roman"/>
+          <w:sz w:val="24"/>
+          <w:szCs w:val="24"/>
+          <w:lang w:val="en-US" w:eastAsia="pt-BR"/>
+        </w:rPr>
+        <w:t>ANEXO 02 (</w:t>
+      </w:r>
+      <w:r>
+        <w:rPr>
+          <w:rFonts w:ascii="Times New Roman" w:eastAsia="Times New Roman" w:hAnsi="Times New Roman" w:cs="Times New Roman"/>
+          <w:sz w:val="24"/>
+          <w:szCs w:val="24"/>
+          <w:lang w:eastAsia="pt-BR"/>
+        </w:rPr>
+        <w:t>Modelo ER (Entidade Relacionamento</w:t>
+      </w:r>
+      <w:r>
+        <w:rPr>
+          <w:rFonts w:ascii="Times New Roman" w:eastAsia="Times New Roman" w:hAnsi="Times New Roman" w:cs="Times New Roman"/>
+          <w:sz w:val="24"/>
+          <w:szCs w:val="24"/>
+          <w:lang w:val="en-US" w:eastAsia="pt-BR"/>
+        </w:rPr>
+        <w:t>)):</w:t>
+      </w:r>
+      <w:r>
+        <w:rPr>
+          <w:rFonts w:ascii="Times New Roman" w:eastAsia="Times New Roman" w:hAnsi="Times New Roman" w:cs="Times New Roman"/>
+          <w:b/>
+          <w:bCs/>
+          <w:sz w:val="24"/>
+          <w:szCs w:val="24"/>
+          <w:lang w:val="en-US" w:eastAsia="pt-BR"/>
+        </w:rPr>
+        <w:t xml:space="preserve"> l</w:t>
+      </w:r>
+      <w:r>
+        <w:rPr>
+          <w:rFonts w:ascii="Times New Roman" w:eastAsia="Times New Roman" w:hAnsi="Times New Roman" w:cs="Times New Roman"/>
+          <w:sz w:val="24"/>
+          <w:szCs w:val="24"/>
+          <w:lang w:val="en-US" w:eastAsia="pt-BR"/>
+        </w:rPr>
+        <w:t>ocalizado dentro do GitHub Em:</w:t>
+      </w:r>
+      <w:r>
+        <w:rPr>
+          <w:rFonts w:ascii="Times New Roman" w:eastAsia="Times New Roman" w:hAnsi="Times New Roman" w:cs="Times New Roman"/>
+          <w:sz w:val="24"/>
+          <w:szCs w:val="24"/>
+          <w:lang w:val="en-US" w:eastAsia="pt-BR"/>
+        </w:rPr>
+        <w:br/>
         <w:t>&lt;</w:t>
       </w:r>
-      <w:r>
-        <w:rPr>
-          <w:rFonts w:hint="default" w:ascii="Times New Roman" w:hAnsi="Times New Roman" w:eastAsia="Times New Roman" w:cs="Times New Roman"/>
-          <w:sz w:val="24"/>
-          <w:szCs w:val="24"/>
-          <w:lang w:val="en-US" w:eastAsia="pt-BR"/>
-        </w:rPr>
-        <w:fldChar w:fldCharType="begin"/>
-      </w:r>
-      <w:r>
-        <w:rPr>
-          <w:rFonts w:hint="default" w:ascii="Times New Roman" w:hAnsi="Times New Roman" w:eastAsia="Times New Roman" w:cs="Times New Roman"/>
-          <w:sz w:val="24"/>
-          <w:szCs w:val="24"/>
-          <w:lang w:val="en-US" w:eastAsia="pt-BR"/>
-        </w:rPr>
-        <w:instrText xml:space="preserve"> HYPERLINK "https://github.com/joaopaludo/RailWise/blob/main/docs/Dicionario%20de%20dados.pdf" </w:instrText>
-      </w:r>
-      <w:r>
-        <w:rPr>
-          <w:rFonts w:hint="default" w:ascii="Times New Roman" w:hAnsi="Times New Roman" w:eastAsia="Times New Roman" w:cs="Times New Roman"/>
-          <w:sz w:val="24"/>
-          <w:szCs w:val="24"/>
-          <w:lang w:val="en-US" w:eastAsia="pt-BR"/>
-        </w:rPr>
-        <w:fldChar w:fldCharType="separate"/>
-      </w:r>
-      <w:r>
-        <w:rPr>
-          <w:rStyle w:val="6"/>
-          <w:rFonts w:hint="default" w:ascii="Times New Roman" w:hAnsi="Times New Roman" w:eastAsia="Times New Roman" w:cs="Times New Roman"/>
-          <w:sz w:val="24"/>
-          <w:szCs w:val="24"/>
-          <w:lang w:val="en-US" w:eastAsia="pt-BR"/>
-        </w:rPr>
-        <w:t>h</w:t>
-      </w:r>
-      <w:r>
-        <w:rPr>
-          <w:rStyle w:val="6"/>
-          <w:rFonts w:ascii="Times New Roman" w:hAnsi="Times New Roman" w:eastAsia="Times New Roman"/>
-          <w:sz w:val="24"/>
-          <w:szCs w:val="24"/>
-          <w:lang w:val="en-US" w:eastAsia="pt-BR"/>
-        </w:rPr>
-        <w:t>ttps://github.com/joaopaludo/RailWise/blob/main/docs/Dicionario%20de%20dados.pd</w:t>
-      </w:r>
-      <w:r>
-        <w:rPr>
-          <w:rStyle w:val="6"/>
-          <w:rFonts w:hint="default" w:ascii="Times New Roman" w:hAnsi="Times New Roman" w:eastAsia="Times New Roman"/>
-          <w:sz w:val="24"/>
-          <w:szCs w:val="24"/>
-          <w:lang w:val="en-US" w:eastAsia="pt-BR"/>
-        </w:rPr>
-        <w:t>f</w:t>
-      </w:r>
-      <w:r>
-        <w:rPr>
-          <w:rFonts w:hint="default" w:ascii="Times New Roman" w:hAnsi="Times New Roman" w:eastAsia="Times New Roman" w:cs="Times New Roman"/>
-          <w:sz w:val="24"/>
-          <w:szCs w:val="24"/>
-          <w:lang w:val="en-US" w:eastAsia="pt-BR"/>
-        </w:rPr>
-        <w:fldChar w:fldCharType="end"/>
-      </w:r>
-      <w:r>
-        <w:rPr>
-          <w:rFonts w:hint="default" w:ascii="Times New Roman" w:hAnsi="Times New Roman" w:eastAsia="Times New Roman"/>
-          <w:sz w:val="24"/>
-          <w:szCs w:val="24"/>
-          <w:lang w:val="en-US" w:eastAsia="pt-BR"/>
-        </w:rPr>
-        <w:t>&gt;.</w:t>
+      <w:hyperlink r:id="rId9" w:history="1">
+        <w:r>
+          <w:rPr>
+            <w:rStyle w:val="Hyperlink"/>
+            <w:rFonts w:ascii="Times New Roman" w:eastAsia="Times New Roman" w:hAnsi="Times New Roman" w:cs="Times New Roman"/>
+            <w:sz w:val="24"/>
+            <w:szCs w:val="24"/>
+            <w:lang w:val="en-US" w:eastAsia="pt-BR"/>
+          </w:rPr>
+          <w:t>https://github.com/joaopaludo/RailWise/blob/main/docs/img/railwise_diagram.png</w:t>
+        </w:r>
+      </w:hyperlink>
+      <w:r>
+        <w:rPr>
+          <w:rFonts w:ascii="Times New Roman" w:eastAsia="Times New Roman" w:hAnsi="Times New Roman" w:cs="Times New Roman"/>
+          <w:sz w:val="24"/>
+          <w:szCs w:val="24"/>
+          <w:lang w:val="en-US" w:eastAsia="pt-BR"/>
+        </w:rPr>
+        <w:t>&gt; E também dentro do Google Drive Em: &lt;</w:t>
+      </w:r>
+      <w:r>
+        <w:rPr>
+          <w:rFonts w:ascii="Times New Roman" w:eastAsia="Times New Roman" w:hAnsi="Times New Roman"/>
+          <w:sz w:val="24"/>
+          <w:szCs w:val="24"/>
+          <w:lang w:val="en-US" w:eastAsia="pt-BR"/>
+        </w:rPr>
+        <w:t>https://drive.google.com/file/d/1LBKVQRPrkTmD-oIts0ntpA35ROGOFLHv/view?usp=sharing&gt;.</w:t>
       </w:r>
     </w:p>
     <w:p>
       <w:pPr>
         <w:shd w:val="clear" w:color="auto" w:fill="FFFFFF" w:themeFill="background1"/>
         <w:spacing w:before="60" w:after="100" w:afterAutospacing="1" w:line="360" w:lineRule="auto"/>
-        <w:jc w:val="left"/>
-        <w:rPr>
-          <w:rFonts w:hint="default" w:ascii="Times New Roman" w:hAnsi="Times New Roman" w:eastAsia="Times New Roman" w:cs="Times New Roman"/>
-          <w:sz w:val="24"/>
-          <w:szCs w:val="24"/>
-          <w:lang w:val="en-US" w:eastAsia="pt-BR"/>
-        </w:rPr>
-      </w:pPr>
-      <w:r>
-        <w:rPr>
-          <w:rFonts w:ascii="Times New Roman" w:hAnsi="Times New Roman" w:eastAsia="Times New Roman" w:cs="Times New Roman"/>
-          <w:sz w:val="24"/>
-          <w:szCs w:val="24"/>
-          <w:lang w:val="en-US" w:eastAsia="pt-BR"/>
-        </w:rPr>
-        <w:t>ANEXO 02 (</w:t>
-      </w:r>
-      <w:r>
-        <w:rPr>
-          <w:rFonts w:ascii="Times New Roman" w:hAnsi="Times New Roman" w:eastAsia="Times New Roman" w:cs="Times New Roman"/>
-          <w:sz w:val="24"/>
-          <w:szCs w:val="24"/>
-          <w:lang w:eastAsia="pt-BR"/>
-        </w:rPr>
-        <w:t>Modelo ER (Entidade Relacionamento</w:t>
-      </w:r>
-      <w:r>
-        <w:rPr>
-          <w:rFonts w:ascii="Times New Roman" w:hAnsi="Times New Roman" w:eastAsia="Times New Roman" w:cs="Times New Roman"/>
-          <w:sz w:val="24"/>
-          <w:szCs w:val="24"/>
-          <w:lang w:val="en-US" w:eastAsia="pt-BR"/>
-        </w:rPr>
-        <w:t>)):</w:t>
-      </w:r>
-      <w:r>
-        <w:rPr>
-          <w:rFonts w:ascii="Times New Roman" w:hAnsi="Times New Roman" w:eastAsia="Times New Roman" w:cs="Times New Roman"/>
-          <w:b/>
-          <w:bCs/>
-          <w:sz w:val="24"/>
-          <w:szCs w:val="24"/>
-          <w:lang w:val="en-US" w:eastAsia="pt-BR"/>
-        </w:rPr>
-        <w:t xml:space="preserve"> l</w:t>
-      </w:r>
-      <w:r>
-        <w:rPr>
-          <w:rFonts w:ascii="Times New Roman" w:hAnsi="Times New Roman" w:eastAsia="Times New Roman" w:cs="Times New Roman"/>
-          <w:sz w:val="24"/>
-          <w:szCs w:val="24"/>
-          <w:lang w:val="en-US" w:eastAsia="pt-BR"/>
-        </w:rPr>
-        <w:t>ocalizado dentro do GitHub Em:</w:t>
-      </w:r>
-      <w:r>
-        <w:rPr>
-          <w:rFonts w:ascii="Times New Roman" w:hAnsi="Times New Roman" w:eastAsia="Times New Roman" w:cs="Times New Roman"/>
-          <w:sz w:val="24"/>
-          <w:szCs w:val="24"/>
-          <w:lang w:val="en-US" w:eastAsia="pt-BR"/>
-        </w:rPr>
-        <w:br w:type="textWrapping"/>
-      </w:r>
-      <w:r>
-        <w:rPr>
-          <w:rFonts w:hint="default" w:ascii="Times New Roman" w:hAnsi="Times New Roman" w:eastAsia="Times New Roman" w:cs="Times New Roman"/>
-          <w:sz w:val="24"/>
-          <w:szCs w:val="24"/>
-          <w:lang w:val="en-US" w:eastAsia="pt-BR"/>
-        </w:rPr>
-        <w:t>&lt;</w:t>
-      </w:r>
-      <w:r>
-        <w:rPr>
-          <w:rFonts w:ascii="Times New Roman" w:hAnsi="Times New Roman" w:eastAsia="Times New Roman" w:cs="Times New Roman"/>
-          <w:sz w:val="24"/>
-          <w:szCs w:val="24"/>
-          <w:lang w:val="en-US" w:eastAsia="pt-BR"/>
-        </w:rPr>
-        <w:fldChar w:fldCharType="begin"/>
-      </w:r>
-      <w:r>
-        <w:rPr>
-          <w:rFonts w:ascii="Times New Roman" w:hAnsi="Times New Roman" w:eastAsia="Times New Roman" w:cs="Times New Roman"/>
-          <w:sz w:val="24"/>
-          <w:szCs w:val="24"/>
-          <w:lang w:val="en-US" w:eastAsia="pt-BR"/>
-        </w:rPr>
-        <w:instrText xml:space="preserve"> HYPERLINK "https://github.com/joaopaludo/RailWise/blob/main/docs/img/railwise_diagram.png" </w:instrText>
-      </w:r>
-      <w:r>
-        <w:rPr>
-          <w:rFonts w:ascii="Times New Roman" w:hAnsi="Times New Roman" w:eastAsia="Times New Roman" w:cs="Times New Roman"/>
-          <w:sz w:val="24"/>
-          <w:szCs w:val="24"/>
-          <w:lang w:val="en-US" w:eastAsia="pt-BR"/>
-        </w:rPr>
-        <w:fldChar w:fldCharType="separate"/>
-      </w:r>
-      <w:r>
-        <w:rPr>
-          <w:rStyle w:val="6"/>
-          <w:rFonts w:ascii="Times New Roman" w:hAnsi="Times New Roman" w:eastAsia="Times New Roman" w:cs="Times New Roman"/>
-          <w:sz w:val="24"/>
-          <w:szCs w:val="24"/>
-          <w:lang w:val="en-US" w:eastAsia="pt-BR"/>
-        </w:rPr>
-        <w:t>https://github.com/joaopaludo/RailWise/blob/main/docs/img/railwise_diagram.png</w:t>
-      </w:r>
-      <w:r>
-        <w:rPr>
-          <w:rFonts w:ascii="Times New Roman" w:hAnsi="Times New Roman" w:eastAsia="Times New Roman" w:cs="Times New Roman"/>
-          <w:sz w:val="24"/>
-          <w:szCs w:val="24"/>
-          <w:lang w:val="en-US" w:eastAsia="pt-BR"/>
-        </w:rPr>
-        <w:fldChar w:fldCharType="end"/>
-      </w:r>
-      <w:r>
-        <w:rPr>
-          <w:rFonts w:hint="default" w:ascii="Times New Roman" w:hAnsi="Times New Roman" w:eastAsia="Times New Roman" w:cs="Times New Roman"/>
-          <w:sz w:val="24"/>
-          <w:szCs w:val="24"/>
-          <w:lang w:val="en-US" w:eastAsia="pt-BR"/>
-        </w:rPr>
-        <w:t>&gt; E também dentro do Google Drive Em:</w:t>
-      </w:r>
-      <w:r>
-        <w:rPr>
-          <w:rFonts w:ascii="Times New Roman" w:hAnsi="Times New Roman" w:eastAsia="Times New Roman" w:cs="Times New Roman"/>
-          <w:sz w:val="24"/>
-          <w:szCs w:val="24"/>
-          <w:lang w:val="en-US" w:eastAsia="pt-BR"/>
-        </w:rPr>
-        <w:t xml:space="preserve"> </w:t>
-      </w:r>
-      <w:r>
-        <w:rPr>
-          <w:rFonts w:hint="default" w:ascii="Times New Roman" w:hAnsi="Times New Roman" w:eastAsia="Times New Roman" w:cs="Times New Roman"/>
-          <w:sz w:val="24"/>
-          <w:szCs w:val="24"/>
-          <w:lang w:val="en-US" w:eastAsia="pt-BR"/>
-        </w:rPr>
-        <w:t>&lt;</w:t>
-      </w:r>
-      <w:r>
-        <w:rPr>
-          <w:rFonts w:ascii="Times New Roman" w:hAnsi="Times New Roman" w:eastAsia="Times New Roman"/>
-          <w:sz w:val="24"/>
-          <w:szCs w:val="24"/>
-          <w:lang w:val="en-US" w:eastAsia="pt-BR"/>
-        </w:rPr>
-        <w:t>https://drive.google.com/file/d/1LBKVQRPrkTmD-oIts0ntpA35ROGOFLHv/view?usp=sharing</w:t>
-      </w:r>
-      <w:r>
-        <w:rPr>
-          <w:rFonts w:hint="default" w:ascii="Times New Roman" w:hAnsi="Times New Roman" w:eastAsia="Times New Roman"/>
-          <w:sz w:val="24"/>
-          <w:szCs w:val="24"/>
-          <w:lang w:val="en-US" w:eastAsia="pt-BR"/>
-        </w:rPr>
-        <w:t>&gt;.</w:t>
+        <w:jc w:val="both"/>
+        <w:rPr>
+          <w:rFonts w:ascii="Times New Roman" w:eastAsia="Times New Roman" w:hAnsi="Times New Roman"/>
+          <w:sz w:val="24"/>
+          <w:szCs w:val="24"/>
+          <w:lang w:val="en-US" w:eastAsia="pt-BR"/>
+        </w:rPr>
+      </w:pPr>
+      <w:r>
+        <w:rPr>
+          <w:rFonts w:ascii="Times New Roman" w:eastAsia="Times New Roman" w:hAnsi="Times New Roman" w:cs="Times New Roman"/>
+          <w:sz w:val="24"/>
+          <w:szCs w:val="24"/>
+          <w:lang w:val="en-US" w:eastAsia="pt-BR"/>
+        </w:rPr>
+        <w:t>ANEXO 03 (SCRIPTS): localizado dentro do GitHub Em: &lt;</w:t>
+      </w:r>
+      <w:hyperlink r:id="rId10" w:history="1">
+        <w:r>
+          <w:rPr>
+            <w:rStyle w:val="Hyperlink"/>
+            <w:rFonts w:ascii="Times New Roman" w:eastAsia="Times New Roman" w:hAnsi="Times New Roman"/>
+            <w:sz w:val="24"/>
+            <w:szCs w:val="24"/>
+            <w:lang w:val="en-US" w:eastAsia="pt-BR"/>
+          </w:rPr>
+          <w:t>https://github.com/joaopaludo/RailWise/blob/main/scripts/script_criacao_railwise.sq</w:t>
+        </w:r>
+      </w:hyperlink>
+      <w:r>
+        <w:rPr>
+          <w:rFonts w:ascii="Times New Roman" w:eastAsia="Times New Roman" w:hAnsi="Times New Roman"/>
+          <w:sz w:val="24"/>
+          <w:szCs w:val="24"/>
+          <w:lang w:val="en-US" w:eastAsia="pt-BR"/>
+        </w:rPr>
+        <w:t>l&gt;.</w:t>
+      </w:r>
+    </w:p>
+    <w:p>
+      <w:pPr>
+        <w:spacing w:line="360" w:lineRule="auto"/>
+        <w:jc w:val="both"/>
+        <w:rPr>
+          <w:rFonts w:ascii="Times New Roman" w:eastAsia="Times New Roman" w:hAnsi="Times New Roman" w:cs="Times New Roman"/>
+          <w:sz w:val="24"/>
+          <w:szCs w:val="24"/>
+          <w:lang w:eastAsia="pt-BR"/>
+        </w:rPr>
+      </w:pPr>
+    </w:p>
+    <w:p>
+      <w:pPr>
+        <w:spacing w:line="360" w:lineRule="auto"/>
+        <w:rPr>
+          <w:rFonts w:ascii="Times New Roman" w:eastAsia="Times New Roman" w:hAnsi="Times New Roman" w:cs="Times New Roman"/>
+          <w:b/>
+          <w:bCs/>
+          <w:sz w:val="24"/>
+          <w:szCs w:val="24"/>
+          <w:lang w:eastAsia="pt-BR"/>
+        </w:rPr>
+      </w:pPr>
+      <w:r>
+        <w:rPr>
+          <w:rFonts w:ascii="Times New Roman" w:eastAsia="Times New Roman" w:hAnsi="Times New Roman" w:cs="Times New Roman"/>
+          <w:b/>
+          <w:bCs/>
+          <w:sz w:val="24"/>
+          <w:szCs w:val="24"/>
+          <w:lang w:eastAsia="pt-BR"/>
+        </w:rPr>
+        <w:br w:type="page"/>
       </w:r>
     </w:p>
     <w:p>
@@ -3895,129 +3799,25 @@
         <w:spacing w:before="60" w:after="100" w:afterAutospacing="1" w:line="360" w:lineRule="auto"/>
         <w:jc w:val="both"/>
         <w:rPr>
-          <w:rFonts w:hint="default" w:ascii="Times New Roman" w:hAnsi="Times New Roman" w:eastAsia="Times New Roman"/>
-          <w:sz w:val="24"/>
-          <w:szCs w:val="24"/>
-          <w:lang w:val="en-US" w:eastAsia="pt-BR"/>
-        </w:rPr>
-      </w:pPr>
-      <w:r>
-        <w:rPr>
-          <w:rFonts w:ascii="Times New Roman" w:hAnsi="Times New Roman" w:eastAsia="Times New Roman" w:cs="Times New Roman"/>
-          <w:sz w:val="24"/>
-          <w:szCs w:val="24"/>
-          <w:lang w:val="en-US" w:eastAsia="pt-BR"/>
-        </w:rPr>
-        <w:t xml:space="preserve">ANEXO 03 (SCRIPTS): localizado dentro do GitHub Em: </w:t>
-      </w:r>
-      <w:r>
-        <w:rPr>
-          <w:rFonts w:hint="default" w:ascii="Times New Roman" w:hAnsi="Times New Roman" w:eastAsia="Times New Roman" w:cs="Times New Roman"/>
-          <w:sz w:val="24"/>
-          <w:szCs w:val="24"/>
-          <w:lang w:val="en-US" w:eastAsia="pt-BR"/>
-        </w:rPr>
-        <w:t>&lt;</w:t>
-      </w:r>
-      <w:r>
-        <w:rPr>
-          <w:rFonts w:ascii="Times New Roman" w:hAnsi="Times New Roman" w:eastAsia="Times New Roman"/>
-          <w:sz w:val="24"/>
-          <w:szCs w:val="24"/>
-          <w:lang w:val="en-US" w:eastAsia="pt-BR"/>
-        </w:rPr>
-        <w:fldChar w:fldCharType="begin"/>
-      </w:r>
-      <w:r>
-        <w:rPr>
-          <w:rFonts w:ascii="Times New Roman" w:hAnsi="Times New Roman" w:eastAsia="Times New Roman"/>
-          <w:sz w:val="24"/>
-          <w:szCs w:val="24"/>
-          <w:lang w:val="en-US" w:eastAsia="pt-BR"/>
-        </w:rPr>
-        <w:instrText xml:space="preserve"> HYPERLINK "https://github.com/joaopaludo/RailWise/blob/main/scripts/script_criacao_railwise.sq" </w:instrText>
-      </w:r>
-      <w:r>
-        <w:rPr>
-          <w:rFonts w:ascii="Times New Roman" w:hAnsi="Times New Roman" w:eastAsia="Times New Roman"/>
-          <w:sz w:val="24"/>
-          <w:szCs w:val="24"/>
-          <w:lang w:val="en-US" w:eastAsia="pt-BR"/>
-        </w:rPr>
-        <w:fldChar w:fldCharType="separate"/>
-      </w:r>
-      <w:r>
-        <w:rPr>
-          <w:rStyle w:val="6"/>
-          <w:rFonts w:ascii="Times New Roman" w:hAnsi="Times New Roman" w:eastAsia="Times New Roman"/>
-          <w:sz w:val="24"/>
-          <w:szCs w:val="24"/>
-          <w:lang w:val="en-US" w:eastAsia="pt-BR"/>
-        </w:rPr>
-        <w:t>https://github.com/joaopaludo/RailWise/blob/main/scripts/script_criacao_railwise.sq</w:t>
-      </w:r>
-      <w:r>
-        <w:rPr>
-          <w:rFonts w:ascii="Times New Roman" w:hAnsi="Times New Roman" w:eastAsia="Times New Roman"/>
-          <w:sz w:val="24"/>
-          <w:szCs w:val="24"/>
-          <w:lang w:val="en-US" w:eastAsia="pt-BR"/>
-        </w:rPr>
-        <w:fldChar w:fldCharType="end"/>
-      </w:r>
-      <w:r>
-        <w:rPr>
-          <w:rFonts w:ascii="Times New Roman" w:hAnsi="Times New Roman" w:eastAsia="Times New Roman"/>
-          <w:sz w:val="24"/>
-          <w:szCs w:val="24"/>
-          <w:lang w:val="en-US" w:eastAsia="pt-BR"/>
-        </w:rPr>
-        <w:t>l</w:t>
-      </w:r>
-      <w:r>
-        <w:rPr>
-          <w:rFonts w:hint="default" w:ascii="Times New Roman" w:hAnsi="Times New Roman" w:eastAsia="Times New Roman"/>
-          <w:sz w:val="24"/>
-          <w:szCs w:val="24"/>
-          <w:lang w:val="en-US" w:eastAsia="pt-BR"/>
-        </w:rPr>
-        <w:t>&gt;.</w:t>
-      </w:r>
-    </w:p>
-    <w:p>
-      <w:pPr>
-        <w:spacing w:line="360" w:lineRule="auto"/>
-        <w:jc w:val="both"/>
-        <w:rPr>
-          <w:rFonts w:ascii="Times New Roman" w:hAnsi="Times New Roman" w:eastAsia="Times New Roman" w:cs="Times New Roman"/>
-          <w:sz w:val="24"/>
-          <w:szCs w:val="24"/>
-          <w:lang w:eastAsia="pt-BR"/>
-        </w:rPr>
-      </w:pPr>
-    </w:p>
-    <w:p>
-      <w:pPr>
-        <w:spacing w:line="360" w:lineRule="auto"/>
-        <w:rPr>
-          <w:rFonts w:ascii="Times New Roman" w:hAnsi="Times New Roman" w:eastAsia="Times New Roman" w:cs="Times New Roman"/>
-          <w:b/>
-          <w:bCs/>
-          <w:sz w:val="24"/>
-          <w:szCs w:val="24"/>
-          <w:lang w:eastAsia="pt-BR"/>
-        </w:rPr>
-      </w:pPr>
-      <w:r>
-        <w:rPr>
-          <w:rFonts w:ascii="Times New Roman" w:hAnsi="Times New Roman" w:eastAsia="Times New Roman" w:cs="Times New Roman"/>
-          <w:b/>
-          <w:bCs/>
-          <w:sz w:val="24"/>
-          <w:szCs w:val="24"/>
-          <w:lang w:eastAsia="pt-BR"/>
-        </w:rPr>
-        <w:br w:type="page"/>
+          <w:rFonts w:ascii="Times New Roman" w:eastAsia="Times New Roman" w:hAnsi="Times New Roman" w:cs="Times New Roman"/>
+          <w:b/>
+          <w:bCs/>
+          <w:sz w:val="24"/>
+          <w:szCs w:val="24"/>
+          <w:lang w:eastAsia="pt-BR"/>
+        </w:rPr>
+      </w:pPr>
+      <w:r>
+        <w:rPr>
+          <w:rFonts w:ascii="Times New Roman" w:eastAsia="Times New Roman" w:hAnsi="Times New Roman" w:cs="Times New Roman"/>
+          <w:b/>
+          <w:bCs/>
+          <w:sz w:val="24"/>
+          <w:szCs w:val="24"/>
+          <w:lang w:eastAsia="pt-BR"/>
+        </w:rPr>
+        <w:lastRenderedPageBreak/>
+        <w:t>CONCLUSÃO</w:t>
       </w:r>
     </w:p>
     <w:p>
@@ -4026,41 +3826,15 @@
         <w:spacing w:before="60" w:after="100" w:afterAutospacing="1" w:line="360" w:lineRule="auto"/>
         <w:jc w:val="both"/>
         <w:rPr>
-          <w:rFonts w:ascii="Times New Roman" w:hAnsi="Times New Roman" w:eastAsia="Times New Roman" w:cs="Times New Roman"/>
-          <w:b/>
-          <w:bCs/>
-          <w:sz w:val="24"/>
-          <w:szCs w:val="24"/>
-          <w:lang w:eastAsia="pt-BR"/>
-        </w:rPr>
-      </w:pPr>
-      <w:r>
-        <w:rPr>
-          <w:rFonts w:ascii="Times New Roman" w:hAnsi="Times New Roman" w:eastAsia="Times New Roman" w:cs="Times New Roman"/>
-          <w:b/>
-          <w:bCs/>
-          <w:sz w:val="24"/>
-          <w:szCs w:val="24"/>
-          <w:lang w:eastAsia="pt-BR"/>
-        </w:rPr>
-        <w:t>CONCLUSÃO</w:t>
-      </w:r>
-    </w:p>
-    <w:p>
-      <w:pPr>
-        <w:shd w:val="clear" w:color="auto" w:fill="FFFFFF" w:themeFill="background1"/>
-        <w:spacing w:before="60" w:after="100" w:afterAutospacing="1" w:line="360" w:lineRule="auto"/>
-        <w:jc w:val="both"/>
-        <w:rPr>
-          <w:rFonts w:ascii="Times New Roman" w:hAnsi="Times New Roman" w:eastAsia="Times New Roman" w:cs="Times New Roman"/>
-          <w:sz w:val="24"/>
-          <w:szCs w:val="24"/>
-          <w:lang w:val="en-US" w:eastAsia="pt-BR"/>
-        </w:rPr>
-      </w:pPr>
-      <w:r>
-        <w:rPr>
-          <w:rFonts w:ascii="Times New Roman" w:hAnsi="Times New Roman" w:eastAsia="Times New Roman" w:cs="Times New Roman"/>
+          <w:rFonts w:ascii="Times New Roman" w:eastAsia="Times New Roman" w:hAnsi="Times New Roman" w:cs="Times New Roman"/>
+          <w:sz w:val="24"/>
+          <w:szCs w:val="24"/>
+          <w:lang w:val="en-US" w:eastAsia="pt-BR"/>
+        </w:rPr>
+      </w:pPr>
+      <w:r>
+        <w:rPr>
+          <w:rFonts w:ascii="Times New Roman" w:eastAsia="Times New Roman" w:hAnsi="Times New Roman" w:cs="Times New Roman"/>
           <w:sz w:val="24"/>
           <w:szCs w:val="24"/>
           <w:lang w:eastAsia="pt-BR"/>
@@ -4069,7 +3843,7 @@
       </w:r>
       <w:r>
         <w:rPr>
-          <w:rFonts w:ascii="Times New Roman" w:hAnsi="Times New Roman" w:eastAsia="Times New Roman" w:cs="Times New Roman"/>
+          <w:rFonts w:ascii="Times New Roman" w:eastAsia="Times New Roman" w:hAnsi="Times New Roman" w:cs="Times New Roman"/>
           <w:sz w:val="24"/>
           <w:szCs w:val="24"/>
           <w:lang w:val="en-US" w:eastAsia="pt-BR"/>
@@ -4084,15 +3858,15 @@
         <w:ind w:firstLine="708"/>
         <w:jc w:val="both"/>
         <w:rPr>
-          <w:rFonts w:ascii="Times New Roman" w:hAnsi="Times New Roman" w:eastAsia="Times New Roman" w:cs="Times New Roman"/>
-          <w:sz w:val="24"/>
-          <w:szCs w:val="24"/>
-          <w:lang w:val="en-US" w:eastAsia="pt-BR"/>
-        </w:rPr>
-      </w:pPr>
-      <w:r>
-        <w:rPr>
-          <w:rFonts w:ascii="Times New Roman" w:hAnsi="Times New Roman" w:eastAsia="Times New Roman" w:cs="Times New Roman"/>
+          <w:rFonts w:ascii="Times New Roman" w:eastAsia="Times New Roman" w:hAnsi="Times New Roman" w:cs="Times New Roman"/>
+          <w:sz w:val="24"/>
+          <w:szCs w:val="24"/>
+          <w:lang w:val="en-US" w:eastAsia="pt-BR"/>
+        </w:rPr>
+      </w:pPr>
+      <w:r>
+        <w:rPr>
+          <w:rFonts w:ascii="Times New Roman" w:eastAsia="Times New Roman" w:hAnsi="Times New Roman" w:cs="Times New Roman"/>
           <w:sz w:val="24"/>
           <w:szCs w:val="24"/>
           <w:lang w:val="en-US" w:eastAsia="pt-BR"/>
@@ -4104,30 +3878,30 @@
       <w:pPr>
         <w:spacing w:line="360" w:lineRule="auto"/>
         <w:rPr>
-          <w:rFonts w:ascii="Times New Roman" w:hAnsi="Times New Roman" w:eastAsia="Times New Roman" w:cs="Times New Roman"/>
-          <w:b/>
-          <w:bCs/>
-          <w:sz w:val="24"/>
-          <w:szCs w:val="24"/>
-          <w:lang w:eastAsia="pt-BR"/>
-        </w:rPr>
-      </w:pPr>
-    </w:p>
-    <w:p>
-      <w:pPr>
-        <w:spacing w:line="360" w:lineRule="auto"/>
-        <w:rPr>
-          <w:rFonts w:ascii="Times New Roman" w:hAnsi="Times New Roman" w:eastAsia="Times New Roman" w:cs="Times New Roman"/>
-          <w:b/>
-          <w:bCs/>
-          <w:sz w:val="24"/>
-          <w:szCs w:val="24"/>
-          <w:lang w:eastAsia="pt-BR"/>
-        </w:rPr>
-      </w:pPr>
-      <w:r>
-        <w:rPr>
-          <w:rFonts w:ascii="Times New Roman" w:hAnsi="Times New Roman" w:eastAsia="Times New Roman" w:cs="Times New Roman"/>
+          <w:rFonts w:ascii="Times New Roman" w:eastAsia="Times New Roman" w:hAnsi="Times New Roman" w:cs="Times New Roman"/>
+          <w:b/>
+          <w:bCs/>
+          <w:sz w:val="24"/>
+          <w:szCs w:val="24"/>
+          <w:lang w:eastAsia="pt-BR"/>
+        </w:rPr>
+      </w:pPr>
+    </w:p>
+    <w:p>
+      <w:pPr>
+        <w:spacing w:line="360" w:lineRule="auto"/>
+        <w:rPr>
+          <w:rFonts w:ascii="Times New Roman" w:eastAsia="Times New Roman" w:hAnsi="Times New Roman" w:cs="Times New Roman"/>
+          <w:b/>
+          <w:bCs/>
+          <w:sz w:val="24"/>
+          <w:szCs w:val="24"/>
+          <w:lang w:eastAsia="pt-BR"/>
+        </w:rPr>
+      </w:pPr>
+      <w:r>
+        <w:rPr>
+          <w:rFonts w:ascii="Times New Roman" w:eastAsia="Times New Roman" w:hAnsi="Times New Roman" w:cs="Times New Roman"/>
           <w:b/>
           <w:bCs/>
           <w:sz w:val="24"/>
@@ -4143,23 +3917,24 @@
         <w:spacing w:before="60" w:after="100" w:afterAutospacing="1" w:line="360" w:lineRule="auto"/>
         <w:jc w:val="both"/>
         <w:rPr>
-          <w:rFonts w:ascii="Times New Roman" w:hAnsi="Times New Roman" w:eastAsia="Times New Roman" w:cs="Times New Roman"/>
-          <w:b/>
-          <w:bCs/>
-          <w:sz w:val="24"/>
-          <w:szCs w:val="24"/>
-          <w:lang w:eastAsia="pt-BR"/>
-        </w:rPr>
-      </w:pPr>
-      <w:r>
-        <w:rPr>
-          <w:rFonts w:ascii="Times New Roman" w:hAnsi="Times New Roman" w:eastAsia="Times New Roman" w:cs="Times New Roman"/>
-          <w:b/>
-          <w:bCs/>
-          <w:sz w:val="24"/>
-          <w:szCs w:val="24"/>
-          <w:lang w:eastAsia="pt-BR"/>
-        </w:rPr>
+          <w:rFonts w:ascii="Times New Roman" w:eastAsia="Times New Roman" w:hAnsi="Times New Roman" w:cs="Times New Roman"/>
+          <w:b/>
+          <w:bCs/>
+          <w:sz w:val="24"/>
+          <w:szCs w:val="24"/>
+          <w:lang w:eastAsia="pt-BR"/>
+        </w:rPr>
+      </w:pPr>
+      <w:r>
+        <w:rPr>
+          <w:rFonts w:ascii="Times New Roman" w:eastAsia="Times New Roman" w:hAnsi="Times New Roman" w:cs="Times New Roman"/>
+          <w:b/>
+          <w:bCs/>
+          <w:sz w:val="24"/>
+          <w:szCs w:val="24"/>
+          <w:lang w:eastAsia="pt-BR"/>
+        </w:rPr>
+        <w:lastRenderedPageBreak/>
         <w:t>REFERÊNCIAS:</w:t>
       </w:r>
     </w:p>
@@ -4168,15 +3943,15 @@
         <w:spacing w:line="360" w:lineRule="auto"/>
         <w:jc w:val="both"/>
         <w:rPr>
-          <w:rFonts w:ascii="Times New Roman" w:hAnsi="Times New Roman" w:eastAsia="Times New Roman" w:cs="Times New Roman"/>
-          <w:sz w:val="24"/>
-          <w:szCs w:val="24"/>
-          <w:lang w:val="en-US" w:eastAsia="pt-BR"/>
-        </w:rPr>
-      </w:pPr>
-      <w:r>
-        <w:rPr>
-          <w:rFonts w:ascii="Times New Roman" w:hAnsi="Times New Roman" w:eastAsia="Times New Roman"/>
+          <w:rFonts w:ascii="Times New Roman" w:eastAsia="Times New Roman" w:hAnsi="Times New Roman" w:cs="Times New Roman"/>
+          <w:sz w:val="24"/>
+          <w:szCs w:val="24"/>
+          <w:lang w:val="en-US" w:eastAsia="pt-BR"/>
+        </w:rPr>
+      </w:pPr>
+      <w:r>
+        <w:rPr>
+          <w:rFonts w:ascii="Times New Roman" w:eastAsia="Times New Roman" w:hAnsi="Times New Roman"/>
           <w:b/>
           <w:bCs/>
           <w:sz w:val="24"/>
@@ -4187,9 +3962,7 @@
       </w:r>
       <w:r>
         <w:rPr>
-          <w:rFonts w:ascii="Times New Roman" w:hAnsi="Times New Roman" w:eastAsia="Times New Roman"/>
-          <w:b w:val="0"/>
-          <w:bCs w:val="0"/>
+          <w:rFonts w:ascii="Times New Roman" w:eastAsia="Times New Roman" w:hAnsi="Times New Roman"/>
           <w:sz w:val="24"/>
           <w:szCs w:val="24"/>
           <w:lang w:eastAsia="pt-BR"/>
@@ -4198,7 +3971,7 @@
       </w:r>
       <w:r>
         <w:rPr>
-          <w:rFonts w:ascii="Times New Roman" w:hAnsi="Times New Roman" w:eastAsia="Times New Roman"/>
+          <w:rFonts w:ascii="Times New Roman" w:eastAsia="Times New Roman" w:hAnsi="Times New Roman"/>
           <w:b/>
           <w:bCs/>
           <w:sz w:val="24"/>
@@ -4209,48 +3982,31 @@
       </w:r>
       <w:r>
         <w:rPr>
-          <w:rFonts w:ascii="Times New Roman" w:hAnsi="Times New Roman" w:eastAsia="Times New Roman"/>
+          <w:rFonts w:ascii="Times New Roman" w:eastAsia="Times New Roman" w:hAnsi="Times New Roman"/>
           <w:sz w:val="24"/>
           <w:szCs w:val="24"/>
           <w:lang w:val="en-US" w:eastAsia="pt-BR"/>
         </w:rPr>
         <w:t xml:space="preserve"> 2021. Disponível em: </w:t>
       </w:r>
-      <w:r>
-        <w:fldChar w:fldCharType="begin"/>
-      </w:r>
-      <w:r>
-        <w:instrText xml:space="preserve"> HYPERLINK "https://drive.google.com/drive/folders/1hCuJqvzqSq0HZNZeYxRIbI8rKLyNXt8E." </w:instrText>
-      </w:r>
-      <w:r>
-        <w:fldChar w:fldCharType="separate"/>
-      </w:r>
-      <w:r>
-        <w:t xml:space="preserve"> </w:t>
-      </w:r>
-      <w:r>
-        <w:rPr>
-          <w:rStyle w:val="6"/>
-          <w:rFonts w:ascii="Times New Roman" w:hAnsi="Times New Roman" w:eastAsia="Times New Roman"/>
-          <w:sz w:val="24"/>
-          <w:szCs w:val="24"/>
-          <w:lang w:val="en-US" w:eastAsia="pt-BR"/>
-        </w:rPr>
-        <w:t>https://ontl.epl.gov.br/wp-content/uploads/2021/04/Setor-Ferroviario-Brasileiro-1.pdf.</w:t>
-      </w:r>
-      <w:r>
-        <w:rPr>
-          <w:rStyle w:val="6"/>
-          <w:rFonts w:ascii="Times New Roman" w:hAnsi="Times New Roman" w:eastAsia="Times New Roman"/>
-          <w:sz w:val="24"/>
-          <w:szCs w:val="24"/>
-          <w:lang w:val="en-US" w:eastAsia="pt-BR"/>
-        </w:rPr>
-        <w:fldChar w:fldCharType="end"/>
-      </w:r>
-      <w:r>
-        <w:rPr>
-          <w:rFonts w:ascii="Times New Roman" w:hAnsi="Times New Roman" w:eastAsia="Times New Roman"/>
+      <w:hyperlink r:id="rId11" w:history="1">
+        <w:r>
+          <w:t xml:space="preserve"> </w:t>
+        </w:r>
+        <w:r>
+          <w:rPr>
+            <w:rStyle w:val="Hyperlink"/>
+            <w:rFonts w:ascii="Times New Roman" w:eastAsia="Times New Roman" w:hAnsi="Times New Roman"/>
+            <w:sz w:val="24"/>
+            <w:szCs w:val="24"/>
+            <w:lang w:val="en-US" w:eastAsia="pt-BR"/>
+          </w:rPr>
+          <w:t>https://ontl.epl.gov.br/wp-content/uploads/2021/04/Setor-Ferroviario-Brasileiro-1.pdf.</w:t>
+        </w:r>
+      </w:hyperlink>
+      <w:r>
+        <w:rPr>
+          <w:rFonts w:ascii="Times New Roman" w:eastAsia="Times New Roman" w:hAnsi="Times New Roman"/>
           <w:sz w:val="24"/>
           <w:szCs w:val="24"/>
           <w:lang w:val="en-US" w:eastAsia="pt-BR"/>
@@ -4263,17 +4019,15 @@
         <w:spacing w:line="360" w:lineRule="auto"/>
         <w:jc w:val="both"/>
         <w:rPr>
-          <w:rFonts w:ascii="Times New Roman" w:hAnsi="Times New Roman" w:eastAsia="Times New Roman"/>
-          <w:b/>
-          <w:bCs/>
-          <w:sz w:val="24"/>
-          <w:szCs w:val="24"/>
-          <w:lang w:val="en-US" w:eastAsia="pt-BR"/>
-        </w:rPr>
-      </w:pPr>
-      <w:r>
-        <w:rPr>
-          <w:rFonts w:ascii="Times New Roman" w:hAnsi="Times New Roman" w:eastAsia="Times New Roman"/>
+          <w:rFonts w:ascii="Times New Roman" w:eastAsia="Times New Roman" w:hAnsi="Times New Roman"/>
+          <w:sz w:val="24"/>
+          <w:szCs w:val="24"/>
+          <w:lang w:val="en-US" w:eastAsia="pt-BR"/>
+        </w:rPr>
+      </w:pPr>
+      <w:r>
+        <w:rPr>
+          <w:rFonts w:ascii="Times New Roman" w:eastAsia="Times New Roman" w:hAnsi="Times New Roman"/>
           <w:b/>
           <w:bCs/>
           <w:sz w:val="24"/>
@@ -4284,45 +4038,28 @@
       </w:r>
       <w:r>
         <w:rPr>
-          <w:rFonts w:ascii="Times New Roman" w:hAnsi="Times New Roman" w:eastAsia="Times New Roman"/>
+          <w:rFonts w:ascii="Times New Roman" w:eastAsia="Times New Roman" w:hAnsi="Times New Roman"/>
           <w:sz w:val="24"/>
           <w:szCs w:val="24"/>
           <w:lang w:val="en-US" w:eastAsia="pt-BR"/>
         </w:rPr>
         <w:t xml:space="preserve"> 1993. Disponível em: </w:t>
       </w:r>
-      <w:r>
-        <w:fldChar w:fldCharType="begin"/>
-      </w:r>
-      <w:r>
-        <w:instrText xml:space="preserve"> HYPERLINK "https://repositorio.ufsc.br/xmlui/bitstream/handle/123456789/75876/93253.pdf;jsessionid=1079880E00EAB9C8972CFDE2098C8DA2?sequence=1." </w:instrText>
-      </w:r>
-      <w:r>
-        <w:fldChar w:fldCharType="separate"/>
-      </w:r>
-      <w:r>
-        <w:rPr>
-          <w:rStyle w:val="6"/>
-          <w:rFonts w:ascii="Times New Roman" w:hAnsi="Times New Roman" w:eastAsia="Times New Roman"/>
-          <w:sz w:val="24"/>
-          <w:szCs w:val="24"/>
-          <w:lang w:val="en-US" w:eastAsia="pt-BR"/>
-        </w:rPr>
-        <w:t>https://repositorio.ufsc.br/xmlui/bitstream/handle/123456789/75876/93253.pdf;jsessionid=1079880E00EAB9C8972CFDE2098C8DA2?sequence=1.</w:t>
-      </w:r>
-      <w:r>
-        <w:rPr>
-          <w:rStyle w:val="6"/>
-          <w:rFonts w:ascii="Times New Roman" w:hAnsi="Times New Roman" w:eastAsia="Times New Roman"/>
-          <w:sz w:val="24"/>
-          <w:szCs w:val="24"/>
-          <w:lang w:val="en-US" w:eastAsia="pt-BR"/>
-        </w:rPr>
-        <w:fldChar w:fldCharType="end"/>
-      </w:r>
-      <w:r>
-        <w:rPr>
-          <w:rFonts w:ascii="Times New Roman" w:hAnsi="Times New Roman" w:eastAsia="Times New Roman"/>
+      <w:hyperlink r:id="rId12" w:history="1">
+        <w:r>
+          <w:rPr>
+            <w:rStyle w:val="Hyperlink"/>
+            <w:rFonts w:ascii="Times New Roman" w:eastAsia="Times New Roman" w:hAnsi="Times New Roman"/>
+            <w:sz w:val="24"/>
+            <w:szCs w:val="24"/>
+            <w:lang w:val="en-US" w:eastAsia="pt-BR"/>
+          </w:rPr>
+          <w:t>https://repositorio.ufsc.br/xmlui/bitstream/handle/123456789/75876/93253.pdf;jsessionid=1079880E00EAB9C8972CFDE2098C8DA2?sequence=1.</w:t>
+        </w:r>
+      </w:hyperlink>
+      <w:r>
+        <w:rPr>
+          <w:rFonts w:ascii="Times New Roman" w:eastAsia="Times New Roman" w:hAnsi="Times New Roman"/>
           <w:sz w:val="24"/>
           <w:szCs w:val="24"/>
           <w:lang w:val="en-US" w:eastAsia="pt-BR"/>
@@ -4330,22 +4067,97 @@
         <w:t xml:space="preserve"> Acesso em: 01 jul. 2023.</w:t>
       </w:r>
     </w:p>
+    <w:p>
+      <w:pPr>
+        <w:spacing w:line="360" w:lineRule="auto"/>
+        <w:jc w:val="both"/>
+        <w:rPr>
+          <w:rFonts w:ascii="Times New Roman" w:eastAsia="Times New Roman" w:hAnsi="Times New Roman"/>
+          <w:sz w:val="24"/>
+          <w:szCs w:val="24"/>
+          <w:lang w:val="en-US" w:eastAsia="pt-BR"/>
+        </w:rPr>
+      </w:pPr>
+    </w:p>
+    <w:p>
+      <w:pPr>
+        <w:spacing w:line="360" w:lineRule="auto"/>
+        <w:jc w:val="both"/>
+        <w:rPr>
+          <w:rFonts w:ascii="Times New Roman" w:eastAsia="Times New Roman" w:hAnsi="Times New Roman"/>
+          <w:sz w:val="24"/>
+          <w:szCs w:val="24"/>
+          <w:lang w:val="en-US" w:eastAsia="pt-BR"/>
+        </w:rPr>
+      </w:pPr>
+      <w:r>
+        <w:rPr>
+          <w:rFonts w:ascii="Times New Roman" w:eastAsia="Times New Roman" w:hAnsi="Times New Roman"/>
+          <w:sz w:val="24"/>
+          <w:szCs w:val="24"/>
+          <w:lang w:val="en-US" w:eastAsia="pt-BR"/>
+        </w:rPr>
+        <w:t>Adicionadas para trabalho final 2023/2</w:t>
+      </w:r>
+    </w:p>
+    <w:p>
+      <w:pPr>
+        <w:spacing w:line="360" w:lineRule="auto"/>
+        <w:jc w:val="both"/>
+        <w:rPr>
+          <w:rFonts w:ascii="Times New Roman" w:eastAsia="Times New Roman" w:hAnsi="Times New Roman"/>
+          <w:b/>
+          <w:bCs/>
+          <w:sz w:val="24"/>
+          <w:szCs w:val="24"/>
+          <w:lang w:val="en-US" w:eastAsia="pt-BR"/>
+        </w:rPr>
+      </w:pPr>
+      <w:hyperlink r:id="rId13" w:history="1">
+        <w:r>
+          <w:rPr>
+            <w:rStyle w:val="Hyperlink"/>
+            <w:rFonts w:ascii="Times New Roman" w:eastAsia="Times New Roman" w:hAnsi="Times New Roman"/>
+            <w:b/>
+            <w:bCs/>
+            <w:sz w:val="24"/>
+            <w:szCs w:val="24"/>
+            <w:lang w:val="en-US" w:eastAsia="pt-BR"/>
+          </w:rPr>
+          <w:t>https://www.steamlocomotive.com/locobase.php?country=Brazil</w:t>
+        </w:r>
+      </w:hyperlink>
+    </w:p>
+    <w:p>
+      <w:pPr>
+        <w:spacing w:line="360" w:lineRule="auto"/>
+        <w:jc w:val="both"/>
+        <w:rPr>
+          <w:rFonts w:ascii="Times New Roman" w:eastAsia="Times New Roman" w:hAnsi="Times New Roman"/>
+          <w:b/>
+          <w:bCs/>
+          <w:sz w:val="24"/>
+          <w:szCs w:val="24"/>
+          <w:lang w:val="en-US" w:eastAsia="pt-BR"/>
+        </w:rPr>
+      </w:pPr>
+    </w:p>
     <w:sectPr>
-      <w:footerReference r:id="rId5" w:type="default"/>
+      <w:footerReference w:type="default" r:id="rId14"/>
       <w:pgSz w:w="11906" w:h="16838"/>
       <w:pgMar w:top="1701" w:right="1134" w:bottom="1134" w:left="1701" w:header="708" w:footer="709" w:gutter="0"/>
       <w:pgNumType w:start="0"/>
-      <w:cols w:space="0" w:num="1"/>
+      <w:cols w:space="0"/>
       <w:titlePg/>
-      <w:docGrid w:linePitch="360" w:charSpace="0"/>
+      <w:docGrid w:linePitch="360"/>
     </w:sectPr>
   </w:body>
 </w:document>
 </file>
 
 <file path=word/endnotes.xml><?xml version="1.0" encoding="utf-8"?>
-<w:endnotes xmlns:wpc="http://schemas.microsoft.com/office/word/2010/wordprocessingCanvas" xmlns:mc="http://schemas.openxmlformats.org/markup-compatibility/2006" xmlns:o="urn:schemas-microsoft-com:office:office" xmlns:r="http://schemas.openxmlformats.org/officeDocument/2006/relationships" xmlns:m="http://schemas.openxmlformats.org/officeDocument/2006/math" xmlns:v="urn:schemas-microsoft-com:vml" xmlns:wp14="http://schemas.microsoft.com/office/word/2010/wordprocessingDrawing" xmlns:wp="http://schemas.openxmlformats.org/drawingml/2006/wordprocessingDrawing" xmlns:w="http://schemas.openxmlformats.org/wordprocessingml/2006/main" xmlns:w14="http://schemas.microsoft.com/office/word/2010/wordml" xmlns:w15="http://schemas.microsoft.com/office/word/2012/wordml" xmlns:w10="urn:schemas-microsoft-com:office:word" xmlns:wpg="http://schemas.microsoft.com/office/word/2010/wordprocessingGroup" xmlns:wpi="http://schemas.microsoft.com/office/word/2010/wordprocessingInk" xmlns:wne="http://schemas.microsoft.com/office/word/2006/wordml" xmlns:wps="http://schemas.microsoft.com/office/word/2010/wordprocessingShape" xmlns:wpsCustomData="http://www.wps.cn/officeDocument/2013/wpsCustomData" mc:Ignorable="w14 w15 wp14">
-  <w:endnote w:type="separator" w:id="0">
+<w:endnotes xmlns:wpc="http://schemas.microsoft.com/office/word/2010/wordprocessingCanvas" xmlns:cx="http://schemas.microsoft.com/office/drawing/2014/chartex" xmlns:cx1="http://schemas.microsoft.com/office/drawing/2015/9/8/chartex" xmlns:cx2="http://schemas.microsoft.com/office/drawing/2015/10/21/chartex" xmlns:cx3="http://schemas.microsoft.com/office/drawing/2016/5/9/chartex" xmlns:cx4="http://schemas.microsoft.com/office/drawing/2016/5/10/chartex" xmlns:cx5="http://schemas.microsoft.com/office/drawing/2016/5/11/chartex" xmlns:cx6="http://schemas.microsoft.com/office/drawing/2016/5/12/chartex" xmlns:cx7="http://schemas.microsoft.com/office/drawing/2016/5/13/chartex" xmlns:cx8="http://schemas.microsoft.com/office/drawing/2016/5/14/chartex" xmlns:mc="http://schemas.openxmlformats.org/markup-compatibility/2006" xmlns:aink="http://schemas.microsoft.com/office/drawing/2016/ink" xmlns:am3d="http://schemas.microsoft.com/office/drawing/2017/model3d" xmlns:o="urn:schemas-microsoft-com:office:office" xmlns:oel="http://schemas.microsoft.com/office/2019/extlst" xmlns:r="http://schemas.openxmlformats.org/officeDocument/2006/relationships" xmlns:m="http://schemas.openxmlformats.org/officeDocument/2006/math" xmlns:v="urn:schemas-microsoft-com:vml" xmlns:wp14="http://schemas.microsoft.com/office/word/2010/wordprocessingDrawing" xmlns:wp="http://schemas.openxmlformats.org/drawingml/2006/wordprocessingDrawing" xmlns:w10="urn:schemas-microsoft-com:office:word" xmlns:w="http://schemas.openxmlformats.org/wordprocessingml/2006/main" xmlns:w14="http://schemas.microsoft.com/office/word/2010/wordml" xmlns:w15="http://schemas.microsoft.com/office/word/2012/wordml" xmlns:w16cex="http://schemas.microsoft.com/office/word/2018/wordml/cex" xmlns:w16cid="http://schemas.microsoft.com/office/word/2016/wordml/cid" xmlns:w16="http://schemas.microsoft.com/office/word/2018/wordml" xmlns:w16sdtdh="http://schemas.microsoft.com/office/word/2020/wordml/sdtdatahash" xmlns:w16se="http://schemas.microsoft.com/office/word/2015/wordml/symex" xmlns:wpg="http://schemas.microsoft.com/office/word/2010/wordprocessingGroup" xmlns:wpi="http://schemas.microsoft.com/office/word/2010/wordprocessingInk" xmlns:wne="http://schemas.microsoft.com/office/word/2006/wordml" xmlns:wps="http://schemas.microsoft.com/office/word/2010/wordprocessingShape" mc:Ignorable="w14 w15 w16se w16cid w16 w16cex w16sdtdh wp14">
+  <w:endnote w:type="separator" w:id="-1">
     <w:p>
       <w:pPr>
         <w:spacing w:line="240" w:lineRule="auto"/>
@@ -4355,7 +4167,7 @@
       </w:r>
     </w:p>
   </w:endnote>
-  <w:endnote w:type="continuationSeparator" w:id="1">
+  <w:endnote w:type="continuationSeparator" w:id="0">
     <w:p>
       <w:pPr>
         <w:spacing w:line="240" w:lineRule="auto"/>
@@ -4369,7 +4181,7 @@
 </file>
 
 <file path=word/footer1.xml><?xml version="1.0" encoding="utf-8"?>
-<w:ftr xmlns:wpc="http://schemas.microsoft.com/office/word/2010/wordprocessingCanvas" xmlns:mc="http://schemas.openxmlformats.org/markup-compatibility/2006" xmlns:o="urn:schemas-microsoft-com:office:office" xmlns:r="http://schemas.openxmlformats.org/officeDocument/2006/relationships" xmlns:m="http://schemas.openxmlformats.org/officeDocument/2006/math" xmlns:v="urn:schemas-microsoft-com:vml" xmlns:wp14="http://schemas.microsoft.com/office/word/2010/wordprocessingDrawing" xmlns:wp="http://schemas.openxmlformats.org/drawingml/2006/wordprocessingDrawing" xmlns:w10="urn:schemas-microsoft-com:office:word" xmlns:w="http://schemas.openxmlformats.org/wordprocessingml/2006/main" xmlns:w14="http://schemas.microsoft.com/office/word/2010/wordml" xmlns:w15="http://schemas.microsoft.com/office/word/2012/wordml" xmlns:wpg="http://schemas.microsoft.com/office/word/2010/wordprocessingGroup" xmlns:wpi="http://schemas.microsoft.com/office/word/2010/wordprocessingInk" xmlns:wne="http://schemas.microsoft.com/office/word/2006/wordml" xmlns:wps="http://schemas.microsoft.com/office/word/2010/wordprocessingShape" xmlns:wpsCustomData="http://www.wps.cn/officeDocument/2013/wpsCustomData" mc:Ignorable="w14 w15 wp14">
+<w:ftr xmlns:wpc="http://schemas.microsoft.com/office/word/2010/wordprocessingCanvas" xmlns:cx="http://schemas.microsoft.com/office/drawing/2014/chartex" xmlns:cx1="http://schemas.microsoft.com/office/drawing/2015/9/8/chartex" xmlns:cx2="http://schemas.microsoft.com/office/drawing/2015/10/21/chartex" xmlns:cx3="http://schemas.microsoft.com/office/drawing/2016/5/9/chartex" xmlns:cx4="http://schemas.microsoft.com/office/drawing/2016/5/10/chartex" xmlns:cx5="http://schemas.microsoft.com/office/drawing/2016/5/11/chartex" xmlns:cx6="http://schemas.microsoft.com/office/drawing/2016/5/12/chartex" xmlns:cx7="http://schemas.microsoft.com/office/drawing/2016/5/13/chartex" xmlns:cx8="http://schemas.microsoft.com/office/drawing/2016/5/14/chartex" xmlns:mc="http://schemas.openxmlformats.org/markup-compatibility/2006" xmlns:aink="http://schemas.microsoft.com/office/drawing/2016/ink" xmlns:am3d="http://schemas.microsoft.com/office/drawing/2017/model3d" xmlns:o="urn:schemas-microsoft-com:office:office" xmlns:oel="http://schemas.microsoft.com/office/2019/extlst" xmlns:r="http://schemas.openxmlformats.org/officeDocument/2006/relationships" xmlns:m="http://schemas.openxmlformats.org/officeDocument/2006/math" xmlns:v="urn:schemas-microsoft-com:vml" xmlns:wp14="http://schemas.microsoft.com/office/word/2010/wordprocessingDrawing" xmlns:wp="http://schemas.openxmlformats.org/drawingml/2006/wordprocessingDrawing" xmlns:w10="urn:schemas-microsoft-com:office:word" xmlns:w="http://schemas.openxmlformats.org/wordprocessingml/2006/main" xmlns:w14="http://schemas.microsoft.com/office/word/2010/wordml" xmlns:w15="http://schemas.microsoft.com/office/word/2012/wordml" xmlns:w16cex="http://schemas.microsoft.com/office/word/2018/wordml/cex" xmlns:w16cid="http://schemas.microsoft.com/office/word/2016/wordml/cid" xmlns:w16="http://schemas.microsoft.com/office/word/2018/wordml" xmlns:w16sdtdh="http://schemas.microsoft.com/office/word/2020/wordml/sdtdatahash" xmlns:w16se="http://schemas.microsoft.com/office/word/2015/wordml/symex" xmlns:wpg="http://schemas.microsoft.com/office/word/2010/wordprocessingGroup" xmlns:wpi="http://schemas.microsoft.com/office/word/2010/wordprocessingInk" xmlns:wne="http://schemas.microsoft.com/office/word/2006/wordml" xmlns:wps="http://schemas.microsoft.com/office/word/2010/wordprocessingShape" mc:Ignorable="w14 w15 w16se w16cid w16 w16cex w16sdtdh wp14">
   <w:sdt>
     <w:sdtPr>
       <w:id w:val="-970523202"/>
@@ -4377,14 +4189,14 @@
     <w:sdtContent>
       <w:p>
         <w:pPr>
-          <w:pStyle w:val="10"/>
+          <w:pStyle w:val="Rodap"/>
           <w:jc w:val="right"/>
         </w:pPr>
         <w:r>
           <w:fldChar w:fldCharType="begin"/>
         </w:r>
         <w:r>
-          <w:instrText xml:space="preserve">PAGE   \* MERGEFORMAT</w:instrText>
+          <w:instrText>PAGE   \* MERGEFORMAT</w:instrText>
         </w:r>
         <w:r>
           <w:fldChar w:fldCharType="separate"/>
@@ -4400,28 +4212,28 @@
   </w:sdt>
   <w:p>
     <w:pPr>
-      <w:pStyle w:val="10"/>
+      <w:pStyle w:val="Rodap"/>
     </w:pPr>
   </w:p>
 </w:ftr>
 </file>
 
 <file path=word/footnotes.xml><?xml version="1.0" encoding="utf-8"?>
-<w:footnotes xmlns:wpc="http://schemas.microsoft.com/office/word/2010/wordprocessingCanvas" xmlns:mc="http://schemas.openxmlformats.org/markup-compatibility/2006" xmlns:o="urn:schemas-microsoft-com:office:office" xmlns:r="http://schemas.openxmlformats.org/officeDocument/2006/relationships" xmlns:m="http://schemas.openxmlformats.org/officeDocument/2006/math" xmlns:v="urn:schemas-microsoft-com:vml" xmlns:wp14="http://schemas.microsoft.com/office/word/2010/wordprocessingDrawing" xmlns:wp="http://schemas.openxmlformats.org/drawingml/2006/wordprocessingDrawing" xmlns:w="http://schemas.openxmlformats.org/wordprocessingml/2006/main" xmlns:w14="http://schemas.microsoft.com/office/word/2010/wordml" xmlns:w15="http://schemas.microsoft.com/office/word/2012/wordml" xmlns:w10="urn:schemas-microsoft-com:office:word" xmlns:wpg="http://schemas.microsoft.com/office/word/2010/wordprocessingGroup" xmlns:wpi="http://schemas.microsoft.com/office/word/2010/wordprocessingInk" xmlns:wne="http://schemas.microsoft.com/office/word/2006/wordml" xmlns:wps="http://schemas.microsoft.com/office/word/2010/wordprocessingShape" xmlns:wpsCustomData="http://www.wps.cn/officeDocument/2013/wpsCustomData" mc:Ignorable="w14 w15 wp14">
-  <w:footnote w:type="separator" w:id="0">
-    <w:p>
-      <w:pPr>
-        <w:spacing w:before="0" w:after="0" w:line="259" w:lineRule="auto"/>
+<w:footnotes xmlns:wpc="http://schemas.microsoft.com/office/word/2010/wordprocessingCanvas" xmlns:cx="http://schemas.microsoft.com/office/drawing/2014/chartex" xmlns:cx1="http://schemas.microsoft.com/office/drawing/2015/9/8/chartex" xmlns:cx2="http://schemas.microsoft.com/office/drawing/2015/10/21/chartex" xmlns:cx3="http://schemas.microsoft.com/office/drawing/2016/5/9/chartex" xmlns:cx4="http://schemas.microsoft.com/office/drawing/2016/5/10/chartex" xmlns:cx5="http://schemas.microsoft.com/office/drawing/2016/5/11/chartex" xmlns:cx6="http://schemas.microsoft.com/office/drawing/2016/5/12/chartex" xmlns:cx7="http://schemas.microsoft.com/office/drawing/2016/5/13/chartex" xmlns:cx8="http://schemas.microsoft.com/office/drawing/2016/5/14/chartex" xmlns:mc="http://schemas.openxmlformats.org/markup-compatibility/2006" xmlns:aink="http://schemas.microsoft.com/office/drawing/2016/ink" xmlns:am3d="http://schemas.microsoft.com/office/drawing/2017/model3d" xmlns:o="urn:schemas-microsoft-com:office:office" xmlns:oel="http://schemas.microsoft.com/office/2019/extlst" xmlns:r="http://schemas.openxmlformats.org/officeDocument/2006/relationships" xmlns:m="http://schemas.openxmlformats.org/officeDocument/2006/math" xmlns:v="urn:schemas-microsoft-com:vml" xmlns:wp14="http://schemas.microsoft.com/office/word/2010/wordprocessingDrawing" xmlns:wp="http://schemas.openxmlformats.org/drawingml/2006/wordprocessingDrawing" xmlns:w10="urn:schemas-microsoft-com:office:word" xmlns:w="http://schemas.openxmlformats.org/wordprocessingml/2006/main" xmlns:w14="http://schemas.microsoft.com/office/word/2010/wordml" xmlns:w15="http://schemas.microsoft.com/office/word/2012/wordml" xmlns:w16cex="http://schemas.microsoft.com/office/word/2018/wordml/cex" xmlns:w16cid="http://schemas.microsoft.com/office/word/2016/wordml/cid" xmlns:w16="http://schemas.microsoft.com/office/word/2018/wordml" xmlns:w16sdtdh="http://schemas.microsoft.com/office/word/2020/wordml/sdtdatahash" xmlns:w16se="http://schemas.microsoft.com/office/word/2015/wordml/symex" xmlns:wpg="http://schemas.microsoft.com/office/word/2010/wordprocessingGroup" xmlns:wpi="http://schemas.microsoft.com/office/word/2010/wordprocessingInk" xmlns:wne="http://schemas.microsoft.com/office/word/2006/wordml" xmlns:wps="http://schemas.microsoft.com/office/word/2010/wordprocessingShape" mc:Ignorable="w14 w15 w16se w16cid w16 w16cex w16sdtdh wp14">
+  <w:footnote w:type="separator" w:id="-1">
+    <w:p>
+      <w:pPr>
+        <w:spacing w:after="0"/>
       </w:pPr>
       <w:r>
         <w:separator/>
       </w:r>
     </w:p>
   </w:footnote>
-  <w:footnote w:type="continuationSeparator" w:id="1">
-    <w:p>
-      <w:pPr>
-        <w:spacing w:before="0" w:after="0" w:line="259" w:lineRule="auto"/>
+  <w:footnote w:type="continuationSeparator" w:id="0">
+    <w:p>
+      <w:pPr>
+        <w:spacing w:after="0"/>
       </w:pPr>
       <w:r>
         <w:continuationSeparator/>
@@ -4432,12 +4244,12 @@
 </file>
 
 <file path=word/numbering.xml><?xml version="1.0" encoding="utf-8"?>
-<w:numbering xmlns:wpc="http://schemas.microsoft.com/office/word/2010/wordprocessingCanvas" xmlns:mc="http://schemas.openxmlformats.org/markup-compatibility/2006" xmlns:o="urn:schemas-microsoft-com:office:office" xmlns:r="http://schemas.openxmlformats.org/officeDocument/2006/relationships" xmlns:m="http://schemas.openxmlformats.org/officeDocument/2006/math" xmlns:v="urn:schemas-microsoft-com:vml" xmlns:wp14="http://schemas.microsoft.com/office/word/2010/wordprocessingDrawing" xmlns:wp="http://schemas.openxmlformats.org/drawingml/2006/wordprocessingDrawing" xmlns:w10="urn:schemas-microsoft-com:office:word" xmlns:w="http://schemas.openxmlformats.org/wordprocessingml/2006/main" xmlns:w14="http://schemas.microsoft.com/office/word/2010/wordml" xmlns:wpg="http://schemas.microsoft.com/office/word/2010/wordprocessingGroup" xmlns:wpi="http://schemas.microsoft.com/office/word/2010/wordprocessingInk" xmlns:wne="http://schemas.microsoft.com/office/word/2006/wordml" xmlns:wps="http://schemas.microsoft.com/office/word/2010/wordprocessingShape" xmlns:wpsCustomData="http://www.wps.cn/officeDocument/2013/wpsCustomData" mc:Ignorable="w14 wp14">
-  <w:abstractNum w:abstractNumId="0">
+<w:numbering xmlns:wpc="http://schemas.microsoft.com/office/word/2010/wordprocessingCanvas" xmlns:cx="http://schemas.microsoft.com/office/drawing/2014/chartex" xmlns:cx1="http://schemas.microsoft.com/office/drawing/2015/9/8/chartex" xmlns:cx2="http://schemas.microsoft.com/office/drawing/2015/10/21/chartex" xmlns:cx3="http://schemas.microsoft.com/office/drawing/2016/5/9/chartex" xmlns:cx4="http://schemas.microsoft.com/office/drawing/2016/5/10/chartex" xmlns:cx5="http://schemas.microsoft.com/office/drawing/2016/5/11/chartex" xmlns:cx6="http://schemas.microsoft.com/office/drawing/2016/5/12/chartex" xmlns:cx7="http://schemas.microsoft.com/office/drawing/2016/5/13/chartex" xmlns:cx8="http://schemas.microsoft.com/office/drawing/2016/5/14/chartex" xmlns:mc="http://schemas.openxmlformats.org/markup-compatibility/2006" xmlns:aink="http://schemas.microsoft.com/office/drawing/2016/ink" xmlns:am3d="http://schemas.microsoft.com/office/drawing/2017/model3d" xmlns:o="urn:schemas-microsoft-com:office:office" xmlns:oel="http://schemas.microsoft.com/office/2019/extlst" xmlns:r="http://schemas.openxmlformats.org/officeDocument/2006/relationships" xmlns:m="http://schemas.openxmlformats.org/officeDocument/2006/math" xmlns:v="urn:schemas-microsoft-com:vml" xmlns:wp14="http://schemas.microsoft.com/office/word/2010/wordprocessingDrawing" xmlns:wp="http://schemas.openxmlformats.org/drawingml/2006/wordprocessingDrawing" xmlns:w10="urn:schemas-microsoft-com:office:word" xmlns:w="http://schemas.openxmlformats.org/wordprocessingml/2006/main" xmlns:w14="http://schemas.microsoft.com/office/word/2010/wordml" xmlns:w15="http://schemas.microsoft.com/office/word/2012/wordml" xmlns:w16cex="http://schemas.microsoft.com/office/word/2018/wordml/cex" xmlns:w16cid="http://schemas.microsoft.com/office/word/2016/wordml/cid" xmlns:w16="http://schemas.microsoft.com/office/word/2018/wordml" xmlns:w16sdtdh="http://schemas.microsoft.com/office/word/2020/wordml/sdtdatahash" xmlns:w16se="http://schemas.microsoft.com/office/word/2015/wordml/symex" xmlns:wpg="http://schemas.microsoft.com/office/word/2010/wordprocessingGroup" xmlns:wpi="http://schemas.microsoft.com/office/word/2010/wordprocessingInk" xmlns:wne="http://schemas.microsoft.com/office/word/2006/wordml" xmlns:wps="http://schemas.microsoft.com/office/word/2010/wordprocessingShape" mc:Ignorable="w14 w15 w16se w16cid w16 w16cex w16sdtdh wp14">
+  <w:abstractNum w:abstractNumId="0" w15:restartNumberingAfterBreak="0">
     <w:nsid w:val="F4D3A293"/>
     <w:multiLevelType w:val="singleLevel"/>
     <w:tmpl w:val="F4D3A293"/>
-    <w:lvl w:ilvl="0" w:tentative="0">
+    <w:lvl w:ilvl="0">
       <w:start w:val="1"/>
       <w:numFmt w:val="bullet"/>
       <w:lvlText w:val=""/>
@@ -4449,17 +4261,17 @@
         <w:ind w:left="420" w:hanging="420"/>
       </w:pPr>
       <w:rPr>
-        <w:rFonts w:hint="default" w:ascii="Wingdings" w:hAnsi="Wingdings"/>
+        <w:rFonts w:ascii="Wingdings" w:hAnsi="Wingdings" w:hint="default"/>
         <w:sz w:val="16"/>
         <w:szCs w:val="16"/>
       </w:rPr>
     </w:lvl>
   </w:abstractNum>
-  <w:abstractNum w:abstractNumId="1">
+  <w:abstractNum w:abstractNumId="1" w15:restartNumberingAfterBreak="0">
     <w:nsid w:val="7E8A671B"/>
     <w:multiLevelType w:val="singleLevel"/>
     <w:tmpl w:val="7E8A671B"/>
-    <w:lvl w:ilvl="0" w:tentative="0">
+    <w:lvl w:ilvl="0">
       <w:start w:val="1"/>
       <w:numFmt w:val="bullet"/>
       <w:lvlText w:val=""/>
@@ -4471,204 +4283,429 @@
         <w:ind w:left="420" w:hanging="420"/>
       </w:pPr>
       <w:rPr>
-        <w:rFonts w:hint="default" w:ascii="Wingdings" w:hAnsi="Wingdings"/>
+        <w:rFonts w:ascii="Wingdings" w:hAnsi="Wingdings" w:hint="default"/>
         <w:sz w:val="16"/>
         <w:szCs w:val="16"/>
       </w:rPr>
     </w:lvl>
   </w:abstractNum>
-  <w:num w:numId="1">
+  <w:num w:numId="1" w16cid:durableId="1098254264">
     <w:abstractNumId w:val="1"/>
   </w:num>
-  <w:num w:numId="2">
+  <w:num w:numId="2" w16cid:durableId="745298079">
     <w:abstractNumId w:val="0"/>
   </w:num>
 </w:numbering>
 </file>
 
 <file path=word/styles.xml><?xml version="1.0" encoding="utf-8"?>
-<w:styles xmlns:mc="http://schemas.openxmlformats.org/markup-compatibility/2006" xmlns:o="urn:schemas-microsoft-com:office:office" xmlns:r="http://schemas.openxmlformats.org/officeDocument/2006/relationships" xmlns:m="http://schemas.openxmlformats.org/officeDocument/2006/math" xmlns:v="urn:schemas-microsoft-com:vml" xmlns:w="http://schemas.openxmlformats.org/wordprocessingml/2006/main" xmlns:w14="http://schemas.microsoft.com/office/word/2010/wordml" xmlns:w10="urn:schemas-microsoft-com:office:word" xmlns:sl="http://schemas.openxmlformats.org/schemaLibrary/2006/main" xmlns:wpsCustomData="http://www.wps.cn/officeDocument/2013/wpsCustomData" mc:Ignorable="w14">
+<w:styles xmlns:mc="http://schemas.openxmlformats.org/markup-compatibility/2006" xmlns:r="http://schemas.openxmlformats.org/officeDocument/2006/relationships" xmlns:w="http://schemas.openxmlformats.org/wordprocessingml/2006/main" xmlns:w14="http://schemas.microsoft.com/office/word/2010/wordml" xmlns:w15="http://schemas.microsoft.com/office/word/2012/wordml" xmlns:w16cex="http://schemas.microsoft.com/office/word/2018/wordml/cex" xmlns:w16cid="http://schemas.microsoft.com/office/word/2016/wordml/cid" xmlns:w16="http://schemas.microsoft.com/office/word/2018/wordml" xmlns:w16sdtdh="http://schemas.microsoft.com/office/word/2020/wordml/sdtdatahash" xmlns:w16se="http://schemas.microsoft.com/office/word/2015/wordml/symex" mc:Ignorable="w14 w15 w16se w16cid w16 w16cex w16sdtdh">
   <w:docDefaults>
     <w:rPrDefault>
       <w:rPr>
-        <w:rFonts w:asciiTheme="minorHAnsi" w:hAnsiTheme="minorHAnsi" w:eastAsiaTheme="minorHAnsi" w:cstheme="minorBidi"/>
+        <w:rFonts w:asciiTheme="minorHAnsi" w:eastAsiaTheme="minorHAnsi" w:hAnsiTheme="minorHAnsi" w:cstheme="minorBidi"/>
+        <w:lang w:val="pt-BR" w:eastAsia="pt-BR" w:bidi="ar-SA"/>
       </w:rPr>
     </w:rPrDefault>
     <w:pPrDefault/>
   </w:docDefaults>
-  <w:latentStyles w:count="260" w:defQFormat="0" w:defUnhideWhenUsed="1" w:defSemiHidden="1" w:defUIPriority="99" w:defLockedState="0">
-    <w:lsdException w:qFormat="1" w:unhideWhenUsed="0" w:uiPriority="0" w:semiHidden="0" w:name="Normal"/>
-    <w:lsdException w:qFormat="1" w:unhideWhenUsed="0" w:uiPriority="9" w:semiHidden="0" w:name="heading 1"/>
-    <w:lsdException w:qFormat="1" w:uiPriority="9" w:name="heading 2"/>
-    <w:lsdException w:qFormat="1" w:uiPriority="9" w:name="heading 3"/>
-    <w:lsdException w:qFormat="1" w:uiPriority="9" w:name="heading 4"/>
-    <w:lsdException w:qFormat="1" w:uiPriority="9" w:name="heading 5"/>
-    <w:lsdException w:qFormat="1" w:uiPriority="9" w:name="heading 6"/>
-    <w:lsdException w:qFormat="1" w:uiPriority="9" w:name="heading 7"/>
-    <w:lsdException w:qFormat="1" w:uiPriority="9" w:name="heading 8"/>
-    <w:lsdException w:qFormat="1" w:uiPriority="9" w:name="heading 9"/>
-    <w:lsdException w:uiPriority="99" w:name="index 1"/>
-    <w:lsdException w:uiPriority="99" w:name="index 2"/>
-    <w:lsdException w:uiPriority="99" w:name="index 3"/>
-    <w:lsdException w:uiPriority="99" w:name="index 4"/>
-    <w:lsdException w:uiPriority="99" w:name="index 5"/>
-    <w:lsdException w:uiPriority="99" w:name="index 6"/>
-    <w:lsdException w:uiPriority="99" w:name="index 7"/>
-    <w:lsdException w:uiPriority="99" w:name="index 8"/>
-    <w:lsdException w:uiPriority="99" w:name="index 9"/>
-    <w:lsdException w:qFormat="1" w:uiPriority="39" w:semiHidden="0" w:name="toc 1"/>
-    <w:lsdException w:uiPriority="39" w:semiHidden="0" w:name="toc 2"/>
-    <w:lsdException w:qFormat="1" w:uiPriority="39" w:semiHidden="0" w:name="toc 3"/>
-    <w:lsdException w:uiPriority="39" w:name="toc 4"/>
-    <w:lsdException w:uiPriority="39" w:name="toc 5"/>
-    <w:lsdException w:uiPriority="39" w:name="toc 6"/>
-    <w:lsdException w:uiPriority="39" w:name="toc 7"/>
-    <w:lsdException w:uiPriority="39" w:name="toc 8"/>
-    <w:lsdException w:uiPriority="39" w:name="toc 9"/>
-    <w:lsdException w:uiPriority="99" w:name="Normal Indent"/>
-    <w:lsdException w:uiPriority="99" w:name="footnote text"/>
-    <w:lsdException w:uiPriority="99" w:name="annotation text"/>
-    <w:lsdException w:uiPriority="99" w:semiHidden="0" w:name="header"/>
-    <w:lsdException w:uiPriority="99" w:semiHidden="0" w:name="footer"/>
-    <w:lsdException w:uiPriority="99" w:name="index heading"/>
-    <w:lsdException w:qFormat="1" w:uiPriority="35" w:name="caption"/>
-    <w:lsdException w:uiPriority="99" w:name="table of figures"/>
-    <w:lsdException w:uiPriority="99" w:name="envelope address"/>
-    <w:lsdException w:uiPriority="99" w:name="envelope return"/>
-    <w:lsdException w:uiPriority="99" w:name="footnote reference"/>
-    <w:lsdException w:uiPriority="99" w:name="annotation reference"/>
-    <w:lsdException w:uiPriority="99" w:name="line number"/>
-    <w:lsdException w:uiPriority="99" w:name="page number"/>
-    <w:lsdException w:uiPriority="99" w:name="endnote reference"/>
-    <w:lsdException w:uiPriority="99" w:name="endnote text"/>
-    <w:lsdException w:uiPriority="99" w:name="table of authorities"/>
-    <w:lsdException w:uiPriority="99" w:name="macro"/>
-    <w:lsdException w:uiPriority="99" w:name="toa heading"/>
-    <w:lsdException w:uiPriority="99" w:name="List"/>
-    <w:lsdException w:uiPriority="99" w:name="List Bullet"/>
-    <w:lsdException w:uiPriority="99" w:name="List Number"/>
-    <w:lsdException w:uiPriority="99" w:name="List 2"/>
-    <w:lsdException w:uiPriority="99" w:name="List 3"/>
-    <w:lsdException w:uiPriority="99" w:name="List 4"/>
-    <w:lsdException w:uiPriority="99" w:name="List 5"/>
-    <w:lsdException w:uiPriority="99" w:name="List Bullet 2"/>
-    <w:lsdException w:uiPriority="99" w:name="List Bullet 3"/>
-    <w:lsdException w:uiPriority="99" w:name="List Bullet 4"/>
-    <w:lsdException w:uiPriority="99" w:name="List Bullet 5"/>
-    <w:lsdException w:uiPriority="99" w:name="List Number 2"/>
-    <w:lsdException w:uiPriority="99" w:name="List Number 3"/>
-    <w:lsdException w:uiPriority="99" w:name="List Number 4"/>
-    <w:lsdException w:uiPriority="99" w:name="List Number 5"/>
-    <w:lsdException w:qFormat="1" w:unhideWhenUsed="0" w:uiPriority="10" w:semiHidden="0" w:name="Title"/>
-    <w:lsdException w:uiPriority="99" w:name="Closing"/>
-    <w:lsdException w:uiPriority="99" w:name="Signature"/>
-    <w:lsdException w:uiPriority="1" w:name="Default Paragraph Font"/>
-    <w:lsdException w:uiPriority="99" w:name="Body Text"/>
-    <w:lsdException w:uiPriority="99" w:name="Body Text Indent"/>
-    <w:lsdException w:uiPriority="99" w:name="List Continue"/>
-    <w:lsdException w:uiPriority="99" w:name="List Continue 2"/>
-    <w:lsdException w:uiPriority="99" w:name="List Continue 3"/>
-    <w:lsdException w:uiPriority="99" w:name="List Continue 4"/>
-    <w:lsdException w:uiPriority="99" w:name="List Continue 5"/>
-    <w:lsdException w:uiPriority="99" w:name="Message Header"/>
-    <w:lsdException w:qFormat="1" w:unhideWhenUsed="0" w:uiPriority="11" w:semiHidden="0" w:name="Subtitle"/>
-    <w:lsdException w:uiPriority="99" w:name="Salutation"/>
-    <w:lsdException w:uiPriority="99" w:name="Date"/>
-    <w:lsdException w:uiPriority="99" w:name="Body Text First Indent"/>
-    <w:lsdException w:uiPriority="99" w:name="Body Text First Indent 2"/>
-    <w:lsdException w:uiPriority="99" w:name="Note Heading"/>
-    <w:lsdException w:uiPriority="99" w:name="Body Text 2"/>
-    <w:lsdException w:uiPriority="99" w:name="Body Text 3"/>
-    <w:lsdException w:uiPriority="99" w:name="Body Text Indent 2"/>
-    <w:lsdException w:uiPriority="99" w:name="Body Text Indent 3"/>
-    <w:lsdException w:uiPriority="99" w:name="Block Text"/>
-    <w:lsdException w:qFormat="1" w:uiPriority="99" w:semiHidden="0" w:name="Hyperlink"/>
-    <w:lsdException w:qFormat="1" w:uiPriority="99" w:name="FollowedHyperlink"/>
-    <w:lsdException w:qFormat="1" w:unhideWhenUsed="0" w:uiPriority="22" w:semiHidden="0" w:name="Strong"/>
-    <w:lsdException w:qFormat="1" w:unhideWhenUsed="0" w:uiPriority="20" w:semiHidden="0" w:name="Emphasis"/>
-    <w:lsdException w:uiPriority="99" w:name="Document Map"/>
-    <w:lsdException w:uiPriority="99" w:name="Plain Text"/>
-    <w:lsdException w:uiPriority="99" w:name="E-mail Signature"/>
-    <w:lsdException w:uiPriority="99" w:name="Normal (Web)"/>
-    <w:lsdException w:uiPriority="99" w:name="HTML Acronym"/>
-    <w:lsdException w:uiPriority="99" w:name="HTML Address"/>
-    <w:lsdException w:uiPriority="99" w:name="HTML Cite"/>
-    <w:lsdException w:uiPriority="99" w:name="HTML Code"/>
-    <w:lsdException w:uiPriority="99" w:name="HTML Definition"/>
-    <w:lsdException w:uiPriority="99" w:name="HTML Keyboard"/>
-    <w:lsdException w:uiPriority="99" w:name="HTML Preformatted"/>
-    <w:lsdException w:uiPriority="99" w:name="HTML Sample"/>
-    <w:lsdException w:uiPriority="99" w:name="HTML Typewriter"/>
-    <w:lsdException w:uiPriority="99" w:name="HTML Variable"/>
-    <w:lsdException w:uiPriority="99" w:name="Normal Table"/>
-    <w:lsdException w:uiPriority="99" w:name="annotation subject"/>
-    <w:lsdException w:uiPriority="99" w:name="Table Simple 1"/>
-    <w:lsdException w:uiPriority="99" w:name="Table Simple 2"/>
-    <w:lsdException w:uiPriority="99" w:name="Table Simple 3"/>
-    <w:lsdException w:uiPriority="99" w:name="Table Classic 1"/>
-    <w:lsdException w:uiPriority="99" w:name="Table Classic 2"/>
-    <w:lsdException w:uiPriority="99" w:name="Table Classic 3"/>
-    <w:lsdException w:uiPriority="99" w:name="Table Classic 4"/>
-    <w:lsdException w:uiPriority="99" w:name="Table Colorful 1"/>
-    <w:lsdException w:uiPriority="99" w:name="Table Colorful 2"/>
-    <w:lsdException w:uiPriority="99" w:name="Table Colorful 3"/>
-    <w:lsdException w:uiPriority="99" w:name="Table Columns 1"/>
-    <w:lsdException w:uiPriority="99" w:name="Table Columns 2"/>
-    <w:lsdException w:uiPriority="99" w:name="Table Columns 3"/>
-    <w:lsdException w:uiPriority="99" w:name="Table Columns 4"/>
-    <w:lsdException w:uiPriority="99" w:name="Table Columns 5"/>
-    <w:lsdException w:uiPriority="99" w:name="Table Grid 1"/>
-    <w:lsdException w:uiPriority="99" w:name="Table Grid 2"/>
-    <w:lsdException w:uiPriority="99" w:name="Table Grid 3"/>
-    <w:lsdException w:uiPriority="99" w:name="Table Grid 4"/>
-    <w:lsdException w:uiPriority="99" w:name="Table Grid 5"/>
-    <w:lsdException w:uiPriority="99" w:name="Table Grid 6"/>
-    <w:lsdException w:uiPriority="99" w:name="Table Grid 7"/>
-    <w:lsdException w:uiPriority="99" w:name="Table Grid 8"/>
-    <w:lsdException w:uiPriority="99" w:name="Table List 1"/>
-    <w:lsdException w:uiPriority="99" w:name="Table List 2"/>
-    <w:lsdException w:uiPriority="99" w:name="Table List 3"/>
-    <w:lsdException w:uiPriority="99" w:name="Table List 4"/>
-    <w:lsdException w:uiPriority="99" w:name="Table List 5"/>
-    <w:lsdException w:uiPriority="99" w:name="Table List 6"/>
-    <w:lsdException w:uiPriority="99" w:name="Table List 7"/>
-    <w:lsdException w:uiPriority="99" w:name="Table List 8"/>
-    <w:lsdException w:uiPriority="99" w:name="Table 3D effects 1"/>
-    <w:lsdException w:uiPriority="99" w:name="Table 3D effects 2"/>
-    <w:lsdException w:uiPriority="99" w:name="Table 3D effects 3"/>
-    <w:lsdException w:uiPriority="99" w:name="Table Contemporary"/>
-    <w:lsdException w:uiPriority="99" w:name="Table Elegant"/>
-    <w:lsdException w:uiPriority="99" w:name="Table Professional"/>
-    <w:lsdException w:uiPriority="99" w:name="Table Subtle 1"/>
-    <w:lsdException w:uiPriority="99" w:name="Table Subtle 2"/>
-    <w:lsdException w:uiPriority="99" w:name="Table Web 1"/>
-    <w:lsdException w:uiPriority="99" w:name="Table Web 2"/>
-    <w:lsdException w:uiPriority="99" w:name="Table Web 3"/>
-    <w:lsdException w:uiPriority="99" w:name="Balloon Text"/>
-    <w:lsdException w:unhideWhenUsed="0" w:uiPriority="39" w:semiHidden="0" w:name="Table Grid"/>
-    <w:lsdException w:uiPriority="99" w:name="Table Theme"/>
+  <w:latentStyles w:defLockedState="0" w:defUIPriority="99" w:defSemiHidden="0" w:defUnhideWhenUsed="0" w:defQFormat="0" w:count="376">
+    <w:lsdException w:name="Normal" w:uiPriority="0" w:qFormat="1"/>
+    <w:lsdException w:name="heading 1" w:uiPriority="9" w:qFormat="1"/>
+    <w:lsdException w:name="heading 2" w:semiHidden="1" w:uiPriority="9" w:unhideWhenUsed="1" w:qFormat="1"/>
+    <w:lsdException w:name="heading 3" w:semiHidden="1" w:uiPriority="9" w:unhideWhenUsed="1" w:qFormat="1"/>
+    <w:lsdException w:name="heading 4" w:semiHidden="1" w:uiPriority="9" w:unhideWhenUsed="1" w:qFormat="1"/>
+    <w:lsdException w:name="heading 5" w:semiHidden="1" w:uiPriority="9" w:unhideWhenUsed="1" w:qFormat="1"/>
+    <w:lsdException w:name="heading 6" w:semiHidden="1" w:uiPriority="9" w:unhideWhenUsed="1" w:qFormat="1"/>
+    <w:lsdException w:name="heading 7" w:semiHidden="1" w:uiPriority="9" w:unhideWhenUsed="1" w:qFormat="1"/>
+    <w:lsdException w:name="heading 8" w:semiHidden="1" w:uiPriority="9" w:unhideWhenUsed="1" w:qFormat="1"/>
+    <w:lsdException w:name="heading 9" w:semiHidden="1" w:uiPriority="9" w:unhideWhenUsed="1" w:qFormat="1"/>
+    <w:lsdException w:name="index 1" w:semiHidden="1" w:unhideWhenUsed="1"/>
+    <w:lsdException w:name="index 2" w:semiHidden="1" w:unhideWhenUsed="1"/>
+    <w:lsdException w:name="index 3" w:semiHidden="1" w:unhideWhenUsed="1"/>
+    <w:lsdException w:name="index 4" w:semiHidden="1" w:unhideWhenUsed="1"/>
+    <w:lsdException w:name="index 5" w:semiHidden="1" w:unhideWhenUsed="1"/>
+    <w:lsdException w:name="index 6" w:semiHidden="1" w:unhideWhenUsed="1"/>
+    <w:lsdException w:name="index 7" w:semiHidden="1" w:unhideWhenUsed="1"/>
+    <w:lsdException w:name="index 8" w:semiHidden="1" w:unhideWhenUsed="1"/>
+    <w:lsdException w:name="index 9" w:semiHidden="1" w:unhideWhenUsed="1"/>
+    <w:lsdException w:name="toc 1" w:uiPriority="39" w:unhideWhenUsed="1" w:qFormat="1"/>
+    <w:lsdException w:name="toc 2" w:uiPriority="39" w:unhideWhenUsed="1"/>
+    <w:lsdException w:name="toc 3" w:uiPriority="39" w:unhideWhenUsed="1" w:qFormat="1"/>
+    <w:lsdException w:name="toc 4" w:semiHidden="1" w:uiPriority="39" w:unhideWhenUsed="1"/>
+    <w:lsdException w:name="toc 5" w:semiHidden="1" w:uiPriority="39" w:unhideWhenUsed="1"/>
+    <w:lsdException w:name="toc 6" w:semiHidden="1" w:uiPriority="39" w:unhideWhenUsed="1"/>
+    <w:lsdException w:name="toc 7" w:semiHidden="1" w:uiPriority="39" w:unhideWhenUsed="1"/>
+    <w:lsdException w:name="toc 8" w:semiHidden="1" w:uiPriority="39" w:unhideWhenUsed="1"/>
+    <w:lsdException w:name="toc 9" w:semiHidden="1" w:uiPriority="39" w:unhideWhenUsed="1"/>
+    <w:lsdException w:name="Normal Indent" w:semiHidden="1" w:unhideWhenUsed="1"/>
+    <w:lsdException w:name="footnote text" w:semiHidden="1" w:unhideWhenUsed="1"/>
+    <w:lsdException w:name="annotation text" w:semiHidden="1" w:unhideWhenUsed="1"/>
+    <w:lsdException w:name="header" w:unhideWhenUsed="1"/>
+    <w:lsdException w:name="footer" w:unhideWhenUsed="1"/>
+    <w:lsdException w:name="index heading" w:semiHidden="1" w:unhideWhenUsed="1"/>
+    <w:lsdException w:name="caption" w:semiHidden="1" w:uiPriority="35" w:unhideWhenUsed="1" w:qFormat="1"/>
+    <w:lsdException w:name="table of figures" w:semiHidden="1" w:unhideWhenUsed="1"/>
+    <w:lsdException w:name="envelope address" w:semiHidden="1" w:unhideWhenUsed="1"/>
+    <w:lsdException w:name="envelope return" w:semiHidden="1" w:unhideWhenUsed="1"/>
+    <w:lsdException w:name="footnote reference" w:semiHidden="1" w:unhideWhenUsed="1"/>
+    <w:lsdException w:name="annotation reference" w:semiHidden="1" w:unhideWhenUsed="1"/>
+    <w:lsdException w:name="line number" w:semiHidden="1" w:unhideWhenUsed="1"/>
+    <w:lsdException w:name="page number" w:semiHidden="1" w:unhideWhenUsed="1"/>
+    <w:lsdException w:name="endnote reference" w:semiHidden="1" w:unhideWhenUsed="1"/>
+    <w:lsdException w:name="endnote text" w:semiHidden="1" w:unhideWhenUsed="1"/>
+    <w:lsdException w:name="table of authorities" w:semiHidden="1" w:unhideWhenUsed="1"/>
+    <w:lsdException w:name="macro" w:semiHidden="1" w:unhideWhenUsed="1"/>
+    <w:lsdException w:name="toa heading" w:semiHidden="1" w:unhideWhenUsed="1"/>
+    <w:lsdException w:name="List" w:semiHidden="1" w:unhideWhenUsed="1"/>
+    <w:lsdException w:name="List Bullet" w:semiHidden="1" w:unhideWhenUsed="1"/>
+    <w:lsdException w:name="List Number" w:semiHidden="1" w:unhideWhenUsed="1"/>
+    <w:lsdException w:name="List 2" w:semiHidden="1" w:unhideWhenUsed="1"/>
+    <w:lsdException w:name="List 3" w:semiHidden="1" w:unhideWhenUsed="1"/>
+    <w:lsdException w:name="List 4" w:semiHidden="1" w:unhideWhenUsed="1"/>
+    <w:lsdException w:name="List 5" w:semiHidden="1" w:unhideWhenUsed="1"/>
+    <w:lsdException w:name="List Bullet 2" w:semiHidden="1" w:unhideWhenUsed="1"/>
+    <w:lsdException w:name="List Bullet 3" w:semiHidden="1" w:unhideWhenUsed="1"/>
+    <w:lsdException w:name="List Bullet 4" w:semiHidden="1" w:unhideWhenUsed="1"/>
+    <w:lsdException w:name="List Bullet 5" w:semiHidden="1" w:unhideWhenUsed="1"/>
+    <w:lsdException w:name="List Number 2" w:semiHidden="1" w:unhideWhenUsed="1"/>
+    <w:lsdException w:name="List Number 3" w:semiHidden="1" w:unhideWhenUsed="1"/>
+    <w:lsdException w:name="List Number 4" w:semiHidden="1" w:unhideWhenUsed="1"/>
+    <w:lsdException w:name="List Number 5" w:semiHidden="1" w:unhideWhenUsed="1"/>
+    <w:lsdException w:name="Title" w:uiPriority="10" w:qFormat="1"/>
+    <w:lsdException w:name="Closing" w:semiHidden="1" w:unhideWhenUsed="1"/>
+    <w:lsdException w:name="Signature" w:semiHidden="1" w:unhideWhenUsed="1"/>
+    <w:lsdException w:name="Default Paragraph Font" w:semiHidden="1" w:uiPriority="1" w:unhideWhenUsed="1"/>
+    <w:lsdException w:name="Body Text" w:semiHidden="1" w:unhideWhenUsed="1"/>
+    <w:lsdException w:name="Body Text Indent" w:semiHidden="1" w:unhideWhenUsed="1"/>
+    <w:lsdException w:name="List Continue" w:semiHidden="1" w:unhideWhenUsed="1"/>
+    <w:lsdException w:name="List Continue 2" w:semiHidden="1" w:unhideWhenUsed="1"/>
+    <w:lsdException w:name="List Continue 3" w:semiHidden="1" w:unhideWhenUsed="1"/>
+    <w:lsdException w:name="List Continue 4" w:semiHidden="1" w:unhideWhenUsed="1"/>
+    <w:lsdException w:name="List Continue 5" w:semiHidden="1" w:unhideWhenUsed="1"/>
+    <w:lsdException w:name="Message Header" w:semiHidden="1" w:unhideWhenUsed="1"/>
+    <w:lsdException w:name="Subtitle" w:uiPriority="11" w:qFormat="1"/>
+    <w:lsdException w:name="Salutation" w:semiHidden="1" w:unhideWhenUsed="1"/>
+    <w:lsdException w:name="Date" w:semiHidden="1" w:unhideWhenUsed="1"/>
+    <w:lsdException w:name="Body Text First Indent" w:semiHidden="1" w:unhideWhenUsed="1"/>
+    <w:lsdException w:name="Body Text First Indent 2" w:semiHidden="1" w:unhideWhenUsed="1"/>
+    <w:lsdException w:name="Note Heading" w:semiHidden="1" w:unhideWhenUsed="1"/>
+    <w:lsdException w:name="Body Text 2" w:semiHidden="1" w:unhideWhenUsed="1"/>
+    <w:lsdException w:name="Body Text 3" w:semiHidden="1" w:unhideWhenUsed="1"/>
+    <w:lsdException w:name="Body Text Indent 2" w:semiHidden="1" w:unhideWhenUsed="1"/>
+    <w:lsdException w:name="Body Text Indent 3" w:semiHidden="1" w:unhideWhenUsed="1"/>
+    <w:lsdException w:name="Block Text" w:semiHidden="1" w:unhideWhenUsed="1"/>
+    <w:lsdException w:name="Hyperlink" w:unhideWhenUsed="1" w:qFormat="1"/>
+    <w:lsdException w:name="FollowedHyperlink" w:semiHidden="1" w:unhideWhenUsed="1" w:qFormat="1"/>
+    <w:lsdException w:name="Strong" w:uiPriority="22" w:qFormat="1"/>
+    <w:lsdException w:name="Emphasis" w:uiPriority="20" w:qFormat="1"/>
+    <w:lsdException w:name="Document Map" w:semiHidden="1" w:unhideWhenUsed="1"/>
+    <w:lsdException w:name="Plain Text" w:semiHidden="1" w:unhideWhenUsed="1"/>
+    <w:lsdException w:name="E-mail Signature" w:semiHidden="1" w:unhideWhenUsed="1"/>
+    <w:lsdException w:name="HTML Top of Form" w:semiHidden="1" w:unhideWhenUsed="1"/>
+    <w:lsdException w:name="HTML Bottom of Form" w:semiHidden="1" w:unhideWhenUsed="1"/>
+    <w:lsdException w:name="Normal (Web)" w:semiHidden="1" w:unhideWhenUsed="1"/>
+    <w:lsdException w:name="HTML Acronym" w:semiHidden="1" w:unhideWhenUsed="1"/>
+    <w:lsdException w:name="HTML Address" w:semiHidden="1" w:unhideWhenUsed="1"/>
+    <w:lsdException w:name="HTML Cite" w:semiHidden="1" w:unhideWhenUsed="1"/>
+    <w:lsdException w:name="HTML Code" w:semiHidden="1" w:unhideWhenUsed="1"/>
+    <w:lsdException w:name="HTML Definition" w:semiHidden="1" w:unhideWhenUsed="1"/>
+    <w:lsdException w:name="HTML Keyboard" w:semiHidden="1" w:unhideWhenUsed="1"/>
+    <w:lsdException w:name="HTML Preformatted" w:semiHidden="1" w:unhideWhenUsed="1"/>
+    <w:lsdException w:name="HTML Sample" w:semiHidden="1" w:unhideWhenUsed="1"/>
+    <w:lsdException w:name="HTML Typewriter" w:semiHidden="1" w:unhideWhenUsed="1"/>
+    <w:lsdException w:name="HTML Variable" w:semiHidden="1" w:unhideWhenUsed="1"/>
+    <w:lsdException w:name="Normal Table" w:semiHidden="1" w:unhideWhenUsed="1"/>
+    <w:lsdException w:name="annotation subject" w:semiHidden="1" w:unhideWhenUsed="1"/>
+    <w:lsdException w:name="No List" w:semiHidden="1" w:unhideWhenUsed="1"/>
+    <w:lsdException w:name="Outline List 1" w:semiHidden="1" w:unhideWhenUsed="1"/>
+    <w:lsdException w:name="Outline List 2" w:semiHidden="1" w:unhideWhenUsed="1"/>
+    <w:lsdException w:name="Outline List 3" w:semiHidden="1" w:unhideWhenUsed="1"/>
+    <w:lsdException w:name="Table Simple 1" w:semiHidden="1" w:unhideWhenUsed="1"/>
+    <w:lsdException w:name="Table Simple 2" w:semiHidden="1" w:unhideWhenUsed="1"/>
+    <w:lsdException w:name="Table Simple 3" w:semiHidden="1" w:unhideWhenUsed="1"/>
+    <w:lsdException w:name="Table Classic 1" w:semiHidden="1" w:unhideWhenUsed="1"/>
+    <w:lsdException w:name="Table Classic 2" w:semiHidden="1" w:unhideWhenUsed="1"/>
+    <w:lsdException w:name="Table Classic 3" w:semiHidden="1" w:unhideWhenUsed="1"/>
+    <w:lsdException w:name="Table Classic 4" w:semiHidden="1" w:unhideWhenUsed="1"/>
+    <w:lsdException w:name="Table Colorful 1" w:semiHidden="1" w:unhideWhenUsed="1"/>
+    <w:lsdException w:name="Table Colorful 2" w:semiHidden="1" w:unhideWhenUsed="1"/>
+    <w:lsdException w:name="Table Colorful 3" w:semiHidden="1" w:unhideWhenUsed="1"/>
+    <w:lsdException w:name="Table Columns 1" w:semiHidden="1" w:unhideWhenUsed="1"/>
+    <w:lsdException w:name="Table Columns 2" w:semiHidden="1" w:unhideWhenUsed="1"/>
+    <w:lsdException w:name="Table Columns 3" w:semiHidden="1" w:unhideWhenUsed="1"/>
+    <w:lsdException w:name="Table Columns 4" w:semiHidden="1" w:unhideWhenUsed="1"/>
+    <w:lsdException w:name="Table Columns 5" w:semiHidden="1" w:unhideWhenUsed="1"/>
+    <w:lsdException w:name="Table Grid 1" w:semiHidden="1" w:unhideWhenUsed="1"/>
+    <w:lsdException w:name="Table Grid 2" w:semiHidden="1" w:unhideWhenUsed="1"/>
+    <w:lsdException w:name="Table Grid 3" w:semiHidden="1" w:unhideWhenUsed="1"/>
+    <w:lsdException w:name="Table Grid 4" w:semiHidden="1" w:unhideWhenUsed="1"/>
+    <w:lsdException w:name="Table Grid 5" w:semiHidden="1" w:unhideWhenUsed="1"/>
+    <w:lsdException w:name="Table Grid 6" w:semiHidden="1" w:unhideWhenUsed="1"/>
+    <w:lsdException w:name="Table Grid 7" w:semiHidden="1" w:unhideWhenUsed="1"/>
+    <w:lsdException w:name="Table Grid 8" w:semiHidden="1" w:unhideWhenUsed="1"/>
+    <w:lsdException w:name="Table List 1" w:semiHidden="1" w:unhideWhenUsed="1"/>
+    <w:lsdException w:name="Table List 2" w:semiHidden="1" w:unhideWhenUsed="1"/>
+    <w:lsdException w:name="Table List 3" w:semiHidden="1" w:unhideWhenUsed="1"/>
+    <w:lsdException w:name="Table List 4" w:semiHidden="1" w:unhideWhenUsed="1"/>
+    <w:lsdException w:name="Table List 5" w:semiHidden="1" w:unhideWhenUsed="1"/>
+    <w:lsdException w:name="Table List 6" w:semiHidden="1" w:unhideWhenUsed="1"/>
+    <w:lsdException w:name="Table List 7" w:semiHidden="1" w:unhideWhenUsed="1"/>
+    <w:lsdException w:name="Table List 8" w:semiHidden="1" w:unhideWhenUsed="1"/>
+    <w:lsdException w:name="Table 3D effects 1" w:semiHidden="1" w:unhideWhenUsed="1"/>
+    <w:lsdException w:name="Table 3D effects 2" w:semiHidden="1" w:unhideWhenUsed="1"/>
+    <w:lsdException w:name="Table 3D effects 3" w:semiHidden="1" w:unhideWhenUsed="1"/>
+    <w:lsdException w:name="Table Contemporary" w:semiHidden="1" w:unhideWhenUsed="1"/>
+    <w:lsdException w:name="Table Elegant" w:semiHidden="1" w:unhideWhenUsed="1"/>
+    <w:lsdException w:name="Table Professional" w:semiHidden="1" w:unhideWhenUsed="1"/>
+    <w:lsdException w:name="Table Subtle 1" w:semiHidden="1" w:unhideWhenUsed="1"/>
+    <w:lsdException w:name="Table Subtle 2" w:semiHidden="1" w:unhideWhenUsed="1"/>
+    <w:lsdException w:name="Table Web 1" w:semiHidden="1" w:unhideWhenUsed="1"/>
+    <w:lsdException w:name="Table Web 2" w:semiHidden="1" w:unhideWhenUsed="1"/>
+    <w:lsdException w:name="Table Web 3" w:semiHidden="1" w:unhideWhenUsed="1"/>
+    <w:lsdException w:name="Balloon Text" w:semiHidden="1" w:unhideWhenUsed="1"/>
+    <w:lsdException w:name="Table Grid" w:uiPriority="39"/>
+    <w:lsdException w:name="Table Theme" w:semiHidden="1" w:unhideWhenUsed="1"/>
+    <w:lsdException w:name="Placeholder Text" w:semiHidden="1" w:unhideWhenUsed="1"/>
+    <w:lsdException w:name="No Spacing" w:semiHidden="1" w:unhideWhenUsed="1"/>
+    <w:lsdException w:name="Light Shading"/>
+    <w:lsdException w:name="Light List"/>
+    <w:lsdException w:name="Light Grid"/>
+    <w:lsdException w:name="Medium Shading 1"/>
+    <w:lsdException w:name="Medium Shading 2"/>
+    <w:lsdException w:name="Medium List 1"/>
+    <w:lsdException w:name="Medium List 2"/>
+    <w:lsdException w:name="Medium Grid 1"/>
+    <w:lsdException w:name="Medium Grid 2"/>
+    <w:lsdException w:name="Medium Grid 3"/>
+    <w:lsdException w:name="Dark List"/>
+    <w:lsdException w:name="Colorful Shading"/>
+    <w:lsdException w:name="Colorful List"/>
+    <w:lsdException w:name="Colorful Grid"/>
+    <w:lsdException w:name="Light Shading Accent 1"/>
+    <w:lsdException w:name="Light List Accent 1"/>
+    <w:lsdException w:name="Light Grid Accent 1"/>
+    <w:lsdException w:name="Medium Shading 1 Accent 1"/>
+    <w:lsdException w:name="Medium Shading 2 Accent 1"/>
+    <w:lsdException w:name="Medium List 1 Accent 1"/>
+    <w:lsdException w:name="Revision" w:semiHidden="1" w:unhideWhenUsed="1"/>
+    <w:lsdException w:name="List Paragraph" w:semiHidden="1" w:unhideWhenUsed="1"/>
+    <w:lsdException w:name="Quote" w:semiHidden="1" w:unhideWhenUsed="1"/>
+    <w:lsdException w:name="Intense Quote" w:semiHidden="1" w:unhideWhenUsed="1"/>
+    <w:lsdException w:name="Medium List 2 Accent 1"/>
+    <w:lsdException w:name="Medium Grid 1 Accent 1"/>
+    <w:lsdException w:name="Medium Grid 2 Accent 1"/>
+    <w:lsdException w:name="Medium Grid 3 Accent 1"/>
+    <w:lsdException w:name="Dark List Accent 1"/>
+    <w:lsdException w:name="Colorful Shading Accent 1"/>
+    <w:lsdException w:name="Colorful List Accent 1"/>
+    <w:lsdException w:name="Colorful Grid Accent 1"/>
+    <w:lsdException w:name="Light Shading Accent 2"/>
+    <w:lsdException w:name="Light List Accent 2"/>
+    <w:lsdException w:name="Light Grid Accent 2"/>
+    <w:lsdException w:name="Medium Shading 1 Accent 2"/>
+    <w:lsdException w:name="Medium Shading 2 Accent 2"/>
+    <w:lsdException w:name="Medium List 1 Accent 2"/>
+    <w:lsdException w:name="Medium List 2 Accent 2"/>
+    <w:lsdException w:name="Medium Grid 1 Accent 2"/>
+    <w:lsdException w:name="Medium Grid 2 Accent 2"/>
+    <w:lsdException w:name="Medium Grid 3 Accent 2"/>
+    <w:lsdException w:name="Dark List Accent 2"/>
+    <w:lsdException w:name="Colorful Shading Accent 2"/>
+    <w:lsdException w:name="Colorful List Accent 2"/>
+    <w:lsdException w:name="Colorful Grid Accent 2"/>
+    <w:lsdException w:name="Light Shading Accent 3"/>
+    <w:lsdException w:name="Light List Accent 3"/>
+    <w:lsdException w:name="Light Grid Accent 3"/>
+    <w:lsdException w:name="Medium Shading 1 Accent 3"/>
+    <w:lsdException w:name="Medium Shading 2 Accent 3"/>
+    <w:lsdException w:name="Medium List 1 Accent 3"/>
+    <w:lsdException w:name="Medium List 2 Accent 3"/>
+    <w:lsdException w:name="Medium Grid 1 Accent 3"/>
+    <w:lsdException w:name="Medium Grid 2 Accent 3"/>
+    <w:lsdException w:name="Medium Grid 3 Accent 3"/>
+    <w:lsdException w:name="Dark List Accent 3"/>
+    <w:lsdException w:name="Colorful Shading Accent 3"/>
+    <w:lsdException w:name="Colorful List Accent 3"/>
+    <w:lsdException w:name="Colorful Grid Accent 3"/>
+    <w:lsdException w:name="Light Shading Accent 4"/>
+    <w:lsdException w:name="Light List Accent 4"/>
+    <w:lsdException w:name="Light Grid Accent 4"/>
+    <w:lsdException w:name="Medium Shading 1 Accent 4"/>
+    <w:lsdException w:name="Medium Shading 2 Accent 4"/>
+    <w:lsdException w:name="Medium List 1 Accent 4"/>
+    <w:lsdException w:name="Medium List 2 Accent 4"/>
+    <w:lsdException w:name="Medium Grid 1 Accent 4"/>
+    <w:lsdException w:name="Medium Grid 2 Accent 4"/>
+    <w:lsdException w:name="Medium Grid 3 Accent 4"/>
+    <w:lsdException w:name="Dark List Accent 4"/>
+    <w:lsdException w:name="Colorful Shading Accent 4"/>
+    <w:lsdException w:name="Colorful List Accent 4"/>
+    <w:lsdException w:name="Colorful Grid Accent 4"/>
+    <w:lsdException w:name="Light Shading Accent 5"/>
+    <w:lsdException w:name="Light List Accent 5"/>
+    <w:lsdException w:name="Light Grid Accent 5"/>
+    <w:lsdException w:name="Medium Shading 1 Accent 5"/>
+    <w:lsdException w:name="Medium Shading 2 Accent 5"/>
+    <w:lsdException w:name="Medium List 1 Accent 5"/>
+    <w:lsdException w:name="Medium List 2 Accent 5"/>
+    <w:lsdException w:name="Medium Grid 1 Accent 5"/>
+    <w:lsdException w:name="Medium Grid 2 Accent 5"/>
+    <w:lsdException w:name="Medium Grid 3 Accent 5"/>
+    <w:lsdException w:name="Dark List Accent 5"/>
+    <w:lsdException w:name="Colorful Shading Accent 5"/>
+    <w:lsdException w:name="Colorful List Accent 5"/>
+    <w:lsdException w:name="Colorful Grid Accent 5"/>
+    <w:lsdException w:name="Light Shading Accent 6"/>
+    <w:lsdException w:name="Light List Accent 6"/>
+    <w:lsdException w:name="Light Grid Accent 6"/>
+    <w:lsdException w:name="Medium Shading 1 Accent 6"/>
+    <w:lsdException w:name="Medium Shading 2 Accent 6"/>
+    <w:lsdException w:name="Medium List 1 Accent 6"/>
+    <w:lsdException w:name="Medium List 2 Accent 6"/>
+    <w:lsdException w:name="Medium Grid 1 Accent 6"/>
+    <w:lsdException w:name="Medium Grid 2 Accent 6"/>
+    <w:lsdException w:name="Medium Grid 3 Accent 6"/>
+    <w:lsdException w:name="Dark List Accent 6"/>
+    <w:lsdException w:name="Colorful Shading Accent 6"/>
+    <w:lsdException w:name="Colorful List Accent 6"/>
+    <w:lsdException w:name="Colorful Grid Accent 6"/>
+    <w:lsdException w:name="Subtle Emphasis" w:uiPriority="19" w:qFormat="1"/>
+    <w:lsdException w:name="Intense Emphasis" w:uiPriority="21" w:qFormat="1"/>
+    <w:lsdException w:name="Subtle Reference" w:uiPriority="31" w:qFormat="1"/>
+    <w:lsdException w:name="Intense Reference" w:uiPriority="32" w:qFormat="1"/>
+    <w:lsdException w:name="Book Title" w:uiPriority="33" w:qFormat="1"/>
+    <w:lsdException w:name="Bibliography" w:semiHidden="1" w:uiPriority="37" w:unhideWhenUsed="1"/>
+    <w:lsdException w:name="TOC Heading" w:semiHidden="1" w:uiPriority="39" w:unhideWhenUsed="1" w:qFormat="1"/>
+    <w:lsdException w:name="Plain Table 1" w:uiPriority="41"/>
+    <w:lsdException w:name="Plain Table 2" w:uiPriority="42"/>
+    <w:lsdException w:name="Plain Table 3" w:uiPriority="43"/>
+    <w:lsdException w:name="Plain Table 4" w:uiPriority="44"/>
+    <w:lsdException w:name="Plain Table 5" w:uiPriority="45"/>
+    <w:lsdException w:name="Grid Table Light" w:uiPriority="40"/>
+    <w:lsdException w:name="Grid Table 1 Light" w:uiPriority="46"/>
+    <w:lsdException w:name="Grid Table 2" w:uiPriority="47"/>
+    <w:lsdException w:name="Grid Table 3" w:uiPriority="48"/>
+    <w:lsdException w:name="Grid Table 4" w:uiPriority="49"/>
+    <w:lsdException w:name="Grid Table 5 Dark" w:uiPriority="50"/>
+    <w:lsdException w:name="Grid Table 6 Colorful" w:uiPriority="51"/>
+    <w:lsdException w:name="Grid Table 7 Colorful" w:uiPriority="52"/>
+    <w:lsdException w:name="Grid Table 1 Light Accent 1" w:uiPriority="46"/>
+    <w:lsdException w:name="Grid Table 2 Accent 1" w:uiPriority="47"/>
+    <w:lsdException w:name="Grid Table 3 Accent 1" w:uiPriority="48"/>
+    <w:lsdException w:name="Grid Table 4 Accent 1" w:uiPriority="49"/>
+    <w:lsdException w:name="Grid Table 5 Dark Accent 1" w:uiPriority="50"/>
+    <w:lsdException w:name="Grid Table 6 Colorful Accent 1" w:uiPriority="51"/>
+    <w:lsdException w:name="Grid Table 7 Colorful Accent 1" w:uiPriority="52"/>
+    <w:lsdException w:name="Grid Table 1 Light Accent 2" w:uiPriority="46"/>
+    <w:lsdException w:name="Grid Table 2 Accent 2" w:uiPriority="47"/>
+    <w:lsdException w:name="Grid Table 3 Accent 2" w:uiPriority="48"/>
+    <w:lsdException w:name="Grid Table 4 Accent 2" w:uiPriority="49"/>
+    <w:lsdException w:name="Grid Table 5 Dark Accent 2" w:uiPriority="50"/>
+    <w:lsdException w:name="Grid Table 6 Colorful Accent 2" w:uiPriority="51"/>
+    <w:lsdException w:name="Grid Table 7 Colorful Accent 2" w:uiPriority="52"/>
+    <w:lsdException w:name="Grid Table 1 Light Accent 3" w:uiPriority="46"/>
+    <w:lsdException w:name="Grid Table 2 Accent 3" w:uiPriority="47"/>
+    <w:lsdException w:name="Grid Table 3 Accent 3" w:uiPriority="48"/>
+    <w:lsdException w:name="Grid Table 4 Accent 3" w:uiPriority="49"/>
+    <w:lsdException w:name="Grid Table 5 Dark Accent 3" w:uiPriority="50"/>
+    <w:lsdException w:name="Grid Table 6 Colorful Accent 3" w:uiPriority="51"/>
+    <w:lsdException w:name="Grid Table 7 Colorful Accent 3" w:uiPriority="52"/>
+    <w:lsdException w:name="Grid Table 1 Light Accent 4" w:uiPriority="46"/>
+    <w:lsdException w:name="Grid Table 2 Accent 4" w:uiPriority="47"/>
+    <w:lsdException w:name="Grid Table 3 Accent 4" w:uiPriority="48"/>
+    <w:lsdException w:name="Grid Table 4 Accent 4" w:uiPriority="49"/>
+    <w:lsdException w:name="Grid Table 5 Dark Accent 4" w:uiPriority="50"/>
+    <w:lsdException w:name="Grid Table 6 Colorful Accent 4" w:uiPriority="51"/>
+    <w:lsdException w:name="Grid Table 7 Colorful Accent 4" w:uiPriority="52"/>
+    <w:lsdException w:name="Grid Table 1 Light Accent 5" w:uiPriority="46"/>
+    <w:lsdException w:name="Grid Table 2 Accent 5" w:uiPriority="47"/>
+    <w:lsdException w:name="Grid Table 3 Accent 5" w:uiPriority="48"/>
+    <w:lsdException w:name="Grid Table 4 Accent 5" w:uiPriority="49"/>
+    <w:lsdException w:name="Grid Table 5 Dark Accent 5" w:uiPriority="50"/>
+    <w:lsdException w:name="Grid Table 6 Colorful Accent 5" w:uiPriority="51"/>
+    <w:lsdException w:name="Grid Table 7 Colorful Accent 5" w:uiPriority="52"/>
+    <w:lsdException w:name="Grid Table 1 Light Accent 6" w:uiPriority="46"/>
+    <w:lsdException w:name="Grid Table 2 Accent 6" w:uiPriority="47"/>
+    <w:lsdException w:name="Grid Table 3 Accent 6" w:uiPriority="48"/>
+    <w:lsdException w:name="Grid Table 4 Accent 6" w:uiPriority="49"/>
+    <w:lsdException w:name="Grid Table 5 Dark Accent 6" w:uiPriority="50"/>
+    <w:lsdException w:name="Grid Table 6 Colorful Accent 6" w:uiPriority="51"/>
+    <w:lsdException w:name="Grid Table 7 Colorful Accent 6" w:uiPriority="52"/>
+    <w:lsdException w:name="List Table 1 Light" w:uiPriority="46"/>
+    <w:lsdException w:name="List Table 2" w:uiPriority="47"/>
+    <w:lsdException w:name="List Table 3" w:uiPriority="48"/>
+    <w:lsdException w:name="List Table 4" w:uiPriority="49"/>
+    <w:lsdException w:name="List Table 5 Dark" w:uiPriority="50"/>
+    <w:lsdException w:name="List Table 6 Colorful" w:uiPriority="51"/>
+    <w:lsdException w:name="List Table 7 Colorful" w:uiPriority="52"/>
+    <w:lsdException w:name="List Table 1 Light Accent 1" w:uiPriority="46"/>
+    <w:lsdException w:name="List Table 2 Accent 1" w:uiPriority="47"/>
+    <w:lsdException w:name="List Table 3 Accent 1" w:uiPriority="48"/>
+    <w:lsdException w:name="List Table 4 Accent 1" w:uiPriority="49"/>
+    <w:lsdException w:name="List Table 5 Dark Accent 1" w:uiPriority="50"/>
+    <w:lsdException w:name="List Table 6 Colorful Accent 1" w:uiPriority="51"/>
+    <w:lsdException w:name="List Table 7 Colorful Accent 1" w:uiPriority="52"/>
+    <w:lsdException w:name="List Table 1 Light Accent 2" w:uiPriority="46"/>
+    <w:lsdException w:name="List Table 2 Accent 2" w:uiPriority="47"/>
+    <w:lsdException w:name="List Table 3 Accent 2" w:uiPriority="48"/>
+    <w:lsdException w:name="List Table 4 Accent 2" w:uiPriority="49"/>
+    <w:lsdException w:name="List Table 5 Dark Accent 2" w:uiPriority="50"/>
+    <w:lsdException w:name="List Table 6 Colorful Accent 2" w:uiPriority="51"/>
+    <w:lsdException w:name="List Table 7 Colorful Accent 2" w:uiPriority="52"/>
+    <w:lsdException w:name="List Table 1 Light Accent 3" w:uiPriority="46"/>
+    <w:lsdException w:name="List Table 2 Accent 3" w:uiPriority="47"/>
+    <w:lsdException w:name="List Table 3 Accent 3" w:uiPriority="48"/>
+    <w:lsdException w:name="List Table 4 Accent 3" w:uiPriority="49"/>
+    <w:lsdException w:name="List Table 5 Dark Accent 3" w:uiPriority="50"/>
+    <w:lsdException w:name="List Table 6 Colorful Accent 3" w:uiPriority="51"/>
+    <w:lsdException w:name="List Table 7 Colorful Accent 3" w:uiPriority="52"/>
+    <w:lsdException w:name="List Table 1 Light Accent 4" w:uiPriority="46"/>
+    <w:lsdException w:name="List Table 2 Accent 4" w:uiPriority="47"/>
+    <w:lsdException w:name="List Table 3 Accent 4" w:uiPriority="48"/>
+    <w:lsdException w:name="List Table 4 Accent 4" w:uiPriority="49"/>
+    <w:lsdException w:name="List Table 5 Dark Accent 4" w:uiPriority="50"/>
+    <w:lsdException w:name="List Table 6 Colorful Accent 4" w:uiPriority="51"/>
+    <w:lsdException w:name="List Table 7 Colorful Accent 4" w:uiPriority="52"/>
+    <w:lsdException w:name="List Table 1 Light Accent 5" w:uiPriority="46"/>
+    <w:lsdException w:name="List Table 2 Accent 5" w:uiPriority="47"/>
+    <w:lsdException w:name="List Table 3 Accent 5" w:uiPriority="48"/>
+    <w:lsdException w:name="List Table 4 Accent 5" w:uiPriority="49"/>
+    <w:lsdException w:name="List Table 5 Dark Accent 5" w:uiPriority="50"/>
+    <w:lsdException w:name="List Table 6 Colorful Accent 5" w:uiPriority="51"/>
+    <w:lsdException w:name="List Table 7 Colorful Accent 5" w:uiPriority="52"/>
+    <w:lsdException w:name="List Table 1 Light Accent 6" w:uiPriority="46"/>
+    <w:lsdException w:name="List Table 2 Accent 6" w:uiPriority="47"/>
+    <w:lsdException w:name="List Table 3 Accent 6" w:uiPriority="48"/>
+    <w:lsdException w:name="List Table 4 Accent 6" w:uiPriority="49"/>
+    <w:lsdException w:name="List Table 5 Dark Accent 6" w:uiPriority="50"/>
+    <w:lsdException w:name="List Table 6 Colorful Accent 6" w:uiPriority="51"/>
+    <w:lsdException w:name="List Table 7 Colorful Accent 6" w:uiPriority="52"/>
+    <w:lsdException w:name="Mention" w:semiHidden="1" w:unhideWhenUsed="1"/>
+    <w:lsdException w:name="Smart Hyperlink" w:semiHidden="1" w:unhideWhenUsed="1"/>
+    <w:lsdException w:name="Hashtag" w:semiHidden="1" w:unhideWhenUsed="1"/>
+    <w:lsdException w:name="Unresolved Mention" w:semiHidden="1" w:unhideWhenUsed="1"/>
+    <w:lsdException w:name="Smart Link" w:semiHidden="1" w:unhideWhenUsed="1"/>
   </w:latentStyles>
-  <w:style w:type="paragraph" w:default="1" w:styleId="1">
+  <w:style w:type="paragraph" w:default="1" w:styleId="Normal">
     <w:name w:val="Normal"/>
     <w:qFormat/>
-    <w:uiPriority w:val="0"/>
     <w:pPr>
       <w:spacing w:after="160" w:line="259" w:lineRule="auto"/>
     </w:pPr>
     <w:rPr>
-      <w:rFonts w:asciiTheme="minorHAnsi" w:hAnsiTheme="minorHAnsi" w:eastAsiaTheme="minorHAnsi" w:cstheme="minorBidi"/>
       <w:sz w:val="22"/>
       <w:szCs w:val="22"/>
-      <w:lang w:val="pt-BR" w:eastAsia="en-US" w:bidi="ar-SA"/>
+      <w:lang w:eastAsia="en-US"/>
     </w:rPr>
   </w:style>
-  <w:style w:type="paragraph" w:styleId="2">
+  <w:style w:type="paragraph" w:styleId="Ttulo1">
     <w:name w:val="heading 1"/>
-    <w:basedOn w:val="1"/>
-    <w:next w:val="1"/>
-    <w:link w:val="18"/>
+    <w:basedOn w:val="Normal"/>
+    <w:next w:val="Normal"/>
+    <w:link w:val="Ttulo1Char"/>
+    <w:uiPriority w:val="9"/>
     <w:qFormat/>
-    <w:uiPriority w:val="9"/>
     <w:pPr>
       <w:keepNext/>
       <w:keepLines/>
@@ -4676,24 +4713,25 @@
       <w:outlineLvl w:val="0"/>
     </w:pPr>
     <w:rPr>
-      <w:rFonts w:asciiTheme="majorHAnsi" w:hAnsiTheme="majorHAnsi" w:eastAsiaTheme="majorEastAsia" w:cstheme="majorBidi"/>
-      <w:color w:val="2F5597" w:themeColor="accent1" w:themeShade="BF"/>
+      <w:rFonts w:asciiTheme="majorHAnsi" w:eastAsiaTheme="majorEastAsia" w:hAnsiTheme="majorHAnsi" w:cstheme="majorBidi"/>
+      <w:color w:val="2F5496" w:themeColor="accent1" w:themeShade="BF"/>
       <w:sz w:val="32"/>
       <w:szCs w:val="32"/>
     </w:rPr>
   </w:style>
-  <w:style w:type="character" w:default="1" w:styleId="3">
+  <w:style w:type="character" w:default="1" w:styleId="Fontepargpadro">
     <w:name w:val="Default Paragraph Font"/>
+    <w:uiPriority w:val="1"/>
     <w:semiHidden/>
     <w:unhideWhenUsed/>
-    <w:uiPriority w:val="1"/>
   </w:style>
-  <w:style w:type="table" w:default="1" w:styleId="4">
+  <w:style w:type="table" w:default="1" w:styleId="Tabelanormal">
     <w:name w:val="Normal Table"/>
+    <w:uiPriority w:val="99"/>
     <w:semiHidden/>
     <w:unhideWhenUsed/>
-    <w:uiPriority w:val="99"/>
     <w:tblPr>
+      <w:tblInd w:w="0" w:type="dxa"/>
       <w:tblCellMar>
         <w:top w:w="0" w:type="dxa"/>
         <w:left w:w="108" w:type="dxa"/>
@@ -4702,76 +4740,72 @@
       </w:tblCellMar>
     </w:tblPr>
   </w:style>
-  <w:style w:type="character" w:styleId="5">
+  <w:style w:type="numbering" w:default="1" w:styleId="Semlista">
+    <w:name w:val="No List"/>
+    <w:uiPriority w:val="99"/>
+    <w:semiHidden/>
+    <w:unhideWhenUsed/>
+  </w:style>
+  <w:style w:type="character" w:styleId="HiperlinkVisitado">
     <w:name w:val="FollowedHyperlink"/>
-    <w:basedOn w:val="3"/>
+    <w:basedOn w:val="Fontepargpadro"/>
+    <w:uiPriority w:val="99"/>
     <w:semiHidden/>
     <w:unhideWhenUsed/>
     <w:qFormat/>
-    <w:uiPriority w:val="99"/>
     <w:rPr>
       <w:color w:val="954F72" w:themeColor="followedHyperlink"/>
       <w:u w:val="single"/>
-      <w14:textFill>
-        <w14:solidFill>
-          <w14:schemeClr w14:val="folHlink"/>
-        </w14:solidFill>
-      </w14:textFill>
     </w:rPr>
   </w:style>
-  <w:style w:type="character" w:styleId="6">
+  <w:style w:type="character" w:styleId="Hyperlink">
     <w:name w:val="Hyperlink"/>
-    <w:basedOn w:val="3"/>
+    <w:basedOn w:val="Fontepargpadro"/>
+    <w:uiPriority w:val="99"/>
     <w:unhideWhenUsed/>
     <w:qFormat/>
-    <w:uiPriority w:val="99"/>
     <w:rPr>
       <w:color w:val="0563C1" w:themeColor="hyperlink"/>
       <w:u w:val="single"/>
-      <w14:textFill>
-        <w14:solidFill>
-          <w14:schemeClr w14:val="hlink"/>
-        </w14:solidFill>
-      </w14:textFill>
     </w:rPr>
   </w:style>
-  <w:style w:type="paragraph" w:styleId="7">
+  <w:style w:type="paragraph" w:styleId="Sumrio2">
     <w:name w:val="toc 2"/>
-    <w:basedOn w:val="1"/>
-    <w:next w:val="1"/>
+    <w:basedOn w:val="Normal"/>
+    <w:next w:val="Normal"/>
+    <w:uiPriority w:val="39"/>
     <w:unhideWhenUsed/>
-    <w:uiPriority w:val="39"/>
     <w:pPr>
       <w:spacing w:after="100"/>
       <w:ind w:left="220"/>
     </w:pPr>
     <w:rPr>
-      <w:rFonts w:cs="Times New Roman" w:eastAsiaTheme="minorEastAsia"/>
+      <w:rFonts w:eastAsiaTheme="minorEastAsia" w:cs="Times New Roman"/>
       <w:lang w:eastAsia="pt-BR"/>
     </w:rPr>
   </w:style>
-  <w:style w:type="paragraph" w:styleId="8">
+  <w:style w:type="paragraph" w:styleId="NormalWeb">
     <w:name w:val="Normal (Web)"/>
-    <w:basedOn w:val="1"/>
+    <w:basedOn w:val="Normal"/>
+    <w:uiPriority w:val="99"/>
     <w:semiHidden/>
     <w:unhideWhenUsed/>
-    <w:uiPriority w:val="99"/>
     <w:pPr>
       <w:spacing w:before="100" w:beforeAutospacing="1" w:after="100" w:afterAutospacing="1" w:line="240" w:lineRule="auto"/>
     </w:pPr>
     <w:rPr>
-      <w:rFonts w:ascii="Times New Roman" w:hAnsi="Times New Roman" w:eastAsia="Times New Roman" w:cs="Times New Roman"/>
+      <w:rFonts w:ascii="Times New Roman" w:eastAsia="Times New Roman" w:hAnsi="Times New Roman" w:cs="Times New Roman"/>
       <w:sz w:val="24"/>
       <w:szCs w:val="24"/>
       <w:lang w:eastAsia="pt-BR"/>
     </w:rPr>
   </w:style>
-  <w:style w:type="paragraph" w:styleId="9">
+  <w:style w:type="paragraph" w:styleId="Cabealho">
     <w:name w:val="header"/>
-    <w:basedOn w:val="1"/>
-    <w:link w:val="15"/>
+    <w:basedOn w:val="Normal"/>
+    <w:link w:val="CabealhoChar"/>
+    <w:uiPriority w:val="99"/>
     <w:unhideWhenUsed/>
-    <w:uiPriority w:val="99"/>
     <w:pPr>
       <w:tabs>
         <w:tab w:val="center" w:pos="4252"/>
@@ -4780,12 +4814,12 @@
       <w:spacing w:after="0" w:line="240" w:lineRule="auto"/>
     </w:pPr>
   </w:style>
-  <w:style w:type="paragraph" w:styleId="10">
+  <w:style w:type="paragraph" w:styleId="Rodap">
     <w:name w:val="footer"/>
-    <w:basedOn w:val="1"/>
-    <w:link w:val="16"/>
+    <w:basedOn w:val="Normal"/>
+    <w:link w:val="RodapChar"/>
+    <w:uiPriority w:val="99"/>
     <w:unhideWhenUsed/>
-    <w:uiPriority w:val="99"/>
     <w:pPr>
       <w:tabs>
         <w:tab w:val="center" w:pos="4252"/>
@@ -4794,95 +4828,93 @@
       <w:spacing w:after="0" w:line="240" w:lineRule="auto"/>
     </w:pPr>
   </w:style>
-  <w:style w:type="paragraph" w:styleId="11">
+  <w:style w:type="paragraph" w:styleId="Sumrio3">
     <w:name w:val="toc 3"/>
-    <w:basedOn w:val="1"/>
-    <w:next w:val="1"/>
+    <w:basedOn w:val="Normal"/>
+    <w:next w:val="Normal"/>
+    <w:uiPriority w:val="39"/>
     <w:unhideWhenUsed/>
     <w:qFormat/>
-    <w:uiPriority w:val="39"/>
     <w:pPr>
       <w:spacing w:after="100"/>
       <w:ind w:left="440"/>
     </w:pPr>
     <w:rPr>
-      <w:rFonts w:cs="Times New Roman" w:eastAsiaTheme="minorEastAsia"/>
+      <w:rFonts w:eastAsiaTheme="minorEastAsia" w:cs="Times New Roman"/>
       <w:lang w:eastAsia="pt-BR"/>
     </w:rPr>
   </w:style>
-  <w:style w:type="paragraph" w:styleId="12">
+  <w:style w:type="paragraph" w:styleId="Sumrio1">
     <w:name w:val="toc 1"/>
-    <w:basedOn w:val="1"/>
-    <w:next w:val="1"/>
+    <w:basedOn w:val="Normal"/>
+    <w:next w:val="Normal"/>
+    <w:uiPriority w:val="39"/>
     <w:unhideWhenUsed/>
     <w:qFormat/>
-    <w:uiPriority w:val="39"/>
     <w:pPr>
       <w:spacing w:after="100"/>
     </w:pPr>
     <w:rPr>
-      <w:rFonts w:cs="Times New Roman" w:eastAsiaTheme="minorEastAsia"/>
+      <w:rFonts w:eastAsiaTheme="minorEastAsia" w:cs="Times New Roman"/>
       <w:lang w:eastAsia="pt-BR"/>
     </w:rPr>
   </w:style>
-  <w:style w:type="character" w:customStyle="1" w:styleId="13">
+  <w:style w:type="character" w:customStyle="1" w:styleId="pl-k">
     <w:name w:val="pl-k"/>
-    <w:basedOn w:val="3"/>
+    <w:basedOn w:val="Fontepargpadro"/>
     <w:qFormat/>
-    <w:uiPriority w:val="0"/>
   </w:style>
-  <w:style w:type="character" w:customStyle="1" w:styleId="14">
+  <w:style w:type="character" w:customStyle="1" w:styleId="pl-en">
     <w:name w:val="pl-en"/>
-    <w:basedOn w:val="3"/>
+    <w:basedOn w:val="Fontepargpadro"/>
     <w:qFormat/>
-    <w:uiPriority w:val="0"/>
   </w:style>
-  <w:style w:type="character" w:customStyle="1" w:styleId="15">
+  <w:style w:type="character" w:customStyle="1" w:styleId="CabealhoChar">
     <w:name w:val="Cabeçalho Char"/>
-    <w:basedOn w:val="3"/>
-    <w:link w:val="9"/>
+    <w:basedOn w:val="Fontepargpadro"/>
+    <w:link w:val="Cabealho"/>
+    <w:uiPriority w:val="99"/>
     <w:qFormat/>
+  </w:style>
+  <w:style w:type="character" w:customStyle="1" w:styleId="RodapChar">
+    <w:name w:val="Rodapé Char"/>
+    <w:basedOn w:val="Fontepargpadro"/>
+    <w:link w:val="Rodap"/>
     <w:uiPriority w:val="99"/>
+    <w:qFormat/>
   </w:style>
-  <w:style w:type="character" w:customStyle="1" w:styleId="16">
-    <w:name w:val="Rodapé Char"/>
-    <w:basedOn w:val="3"/>
-    <w:link w:val="10"/>
-    <w:qFormat/>
+  <w:style w:type="character" w:customStyle="1" w:styleId="MenoPendente1">
+    <w:name w:val="Menção Pendente1"/>
+    <w:basedOn w:val="Fontepargpadro"/>
     <w:uiPriority w:val="99"/>
-  </w:style>
-  <w:style w:type="character" w:customStyle="1" w:styleId="17">
-    <w:name w:val="Menção Pendente1"/>
-    <w:basedOn w:val="3"/>
     <w:semiHidden/>
     <w:unhideWhenUsed/>
     <w:qFormat/>
-    <w:uiPriority w:val="99"/>
     <w:rPr>
       <w:color w:val="605E5C"/>
       <w:shd w:val="clear" w:color="auto" w:fill="E1DFDD"/>
     </w:rPr>
   </w:style>
-  <w:style w:type="character" w:customStyle="1" w:styleId="18">
+  <w:style w:type="character" w:customStyle="1" w:styleId="Ttulo1Char">
     <w:name w:val="Título 1 Char"/>
-    <w:basedOn w:val="3"/>
-    <w:link w:val="2"/>
+    <w:basedOn w:val="Fontepargpadro"/>
+    <w:link w:val="Ttulo1"/>
+    <w:uiPriority w:val="9"/>
     <w:qFormat/>
-    <w:uiPriority w:val="9"/>
     <w:rPr>
-      <w:rFonts w:asciiTheme="majorHAnsi" w:hAnsiTheme="majorHAnsi" w:eastAsiaTheme="majorEastAsia" w:cstheme="majorBidi"/>
-      <w:color w:val="2F5597" w:themeColor="accent1" w:themeShade="BF"/>
+      <w:rFonts w:asciiTheme="majorHAnsi" w:eastAsiaTheme="majorEastAsia" w:hAnsiTheme="majorHAnsi" w:cstheme="majorBidi"/>
+      <w:color w:val="2F5496" w:themeColor="accent1" w:themeShade="BF"/>
       <w:sz w:val="32"/>
       <w:szCs w:val="32"/>
     </w:rPr>
   </w:style>
-  <w:style w:type="paragraph" w:customStyle="1" w:styleId="19">
+  <w:style w:type="paragraph" w:customStyle="1" w:styleId="CabealhodoSumrio1">
     <w:name w:val="Cabeçalho do Sumário1"/>
-    <w:basedOn w:val="2"/>
-    <w:next w:val="1"/>
+    <w:basedOn w:val="Ttulo1"/>
+    <w:next w:val="Normal"/>
+    <w:uiPriority w:val="39"/>
     <w:unhideWhenUsed/>
     <w:qFormat/>
-    <w:uiPriority w:val="39"/>
     <w:pPr>
       <w:outlineLvl w:val="9"/>
     </w:pPr>
@@ -4890,13 +4922,25 @@
       <w:lang w:eastAsia="pt-BR"/>
     </w:rPr>
   </w:style>
-  <w:style w:type="character" w:customStyle="1" w:styleId="20">
-    <w:name w:val="Unresolved Mention"/>
-    <w:basedOn w:val="3"/>
+  <w:style w:type="character" w:customStyle="1" w:styleId="MenoPendente2">
+    <w:name w:val="Menção Pendente2"/>
+    <w:basedOn w:val="Fontepargpadro"/>
+    <w:uiPriority w:val="99"/>
     <w:semiHidden/>
     <w:unhideWhenUsed/>
     <w:qFormat/>
+    <w:rPr>
+      <w:color w:val="605E5C"/>
+      <w:shd w:val="clear" w:color="auto" w:fill="E1DFDD"/>
+    </w:rPr>
+  </w:style>
+  <w:style w:type="character" w:styleId="MenoPendente">
+    <w:name w:val="Unresolved Mention"/>
+    <w:basedOn w:val="Fontepargpadro"/>
     <w:uiPriority w:val="99"/>
+    <w:semiHidden/>
+    <w:unhideWhenUsed/>
+    <w:rsid w:val="00CA6EF8"/>
     <w:rPr>
       <w:color w:val="605E5C"/>
       <w:shd w:val="clear" w:color="auto" w:fill="E1DFDD"/>
@@ -5157,6 +5201,7 @@
     </a:fmtScheme>
   </a:themeElements>
   <a:objectDefaults/>
+  <a:extraClrSchemeLst/>
 </a:theme>
 </file>
 
@@ -5166,6 +5211,8 @@
 
 <file path=customXml/itemProps1.xml><?xml version="1.0" encoding="utf-8"?>
 <ds:datastoreItem xmlns:ds="http://schemas.openxmlformats.org/officeDocument/2006/customXml" ds:itemID="{295AFDC5-760F-4CF3-9067-128BB479E33A}">
-  <ds:schemaRefs/>
+  <ds:schemaRefs>
+    <ds:schemaRef ds:uri="http://schemas.openxmlformats.org/officeDocument/2006/bibliography"/>
+  </ds:schemaRefs>
 </ds:datastoreItem>
 </file>
</xml_diff>